<commit_message>
updated the Konzept file
</commit_message>
<xml_diff>
--- a/documentation/Konzept_Projektinformationen.docx
+++ b/documentation/Konzept_Projektinformationen.docx
@@ -571,10 +571,7 @@
         <w:t xml:space="preserve"> </w:t>
       </w:r>
       <w:r>
-        <w:t>der Lernanwendung ist</w:t>
-      </w:r>
-      <w:r>
-        <w:t xml:space="preserve"> Zielgruppe </w:t>
+        <w:t xml:space="preserve">der Lernanwendung ist Zielgruppe </w:t>
       </w:r>
       <w:r>
         <w:t xml:space="preserve">Kinder und Schüler unterer Schulklassen. Die Zielgruppe ist zuerst so gewählt worden da wir uns zuerst auf einfachere Inhalte wie Buchstaben (lateinisches Alphabet) und Zahlen beziehen wollen. Unsere </w:t>
@@ -654,6 +651,7 @@
         <w:jc w:val="both"/>
       </w:pPr>
       <w:r>
+        <w:lastRenderedPageBreak/>
         <w:t>Funktionen</w:t>
       </w:r>
     </w:p>
@@ -662,49 +660,178 @@
         <w:jc w:val="both"/>
       </w:pPr>
       <w:r>
-        <w:t>Die grundlegende Funktion der Webanwendung ist das Zeichnen von vorgegebenen Zahlen/Buchstaben/Formen. Zahlen sollen als Wort angegeben werden und anschließend von dem Nutzer als wirkliche Zahl gezeichnet werden. Als Beispiel wird von der Anwendung die Zahl „fünf“ vorgegeben und der Nutzer muss anschließend in einem Feld die Zahl „5“ frei Hand zeichnen. Bei Buchstaben aus dem lateinischen Alphabet werden z.B. große Buchstaben vorgegeben und er Nutzer zeichnet den dazu passenden kleinen Buchstaben. Bei den geometrischen Formen ist es wiederum ähnlich wie bei den Zahlen. Die Webanwendung gibt z.B. als Text ein „Parallelogramm“ vor, welches der Nutzer dann in der eigentlichen geometrischen Form zeichnet. Sobald der Nutzer seine Zeichnung fertig hat, kann er diese zur Überprüfung einreichen und bekommt unmittelbar danach ein Ergebnis, ob die Zeichnung richtig ist.</w:t>
+        <w:t xml:space="preserve">Die grundlegende Funktion der Webanwendung ist das </w:t>
+      </w:r>
+      <w:r>
+        <w:t>Freihandzeichnen</w:t>
+      </w:r>
+      <w:r>
+        <w:t xml:space="preserve"> von </w:t>
+      </w:r>
+      <w:r>
+        <w:t xml:space="preserve">unterschiedlichen </w:t>
+      </w:r>
+      <w:r>
+        <w:t>vorgegebenen</w:t>
+      </w:r>
+      <w:r>
+        <w:t xml:space="preserve"> Aufgaben</w:t>
+      </w:r>
+      <w:r>
+        <w:t xml:space="preserve">. </w:t>
+      </w:r>
+      <w:r>
+        <w:t xml:space="preserve"> Beispielsweise zu nennen sind Zahlen, Buchstaben oder auch Formen. Beim Üben von </w:t>
+      </w:r>
+      <w:r>
+        <w:t>Zahlen soll</w:t>
+      </w:r>
+      <w:r>
+        <w:t xml:space="preserve"> die Zahl dann</w:t>
+      </w:r>
+      <w:r>
+        <w:t xml:space="preserve"> als Wort </w:t>
+      </w:r>
+      <w:r>
+        <w:t xml:space="preserve">oder Sprachausgabe </w:t>
+      </w:r>
+      <w:r>
+        <w:t>angegeben werden und anschließend von dem Nutzer als wirkliche Zahl gezeichnet werden. Als Beispiel wird von der Anwendung die Zahl „</w:t>
+      </w:r>
+      <w:r>
+        <w:t>F</w:t>
+      </w:r>
+      <w:r>
+        <w:t>ünf“ vorgegeben und der Nutzer muss anschließend in einem Feld die Zahl „5“ frei Hand zeichnen. Bei Buchstaben aus dem lateinischen Alphabet werden z.B. große Buchstaben vorgegeben und er Nutzer zeichnet den dazu passenden kleinen Buchstaben. Bei den geometrischen Formen ist es wiederum ähnlich wie bei den Zahlen. Die Webanwendung gibt z.B. als Text ein „Parallelogramm“ vor, welches der Nutzer dann in der eigentlichen geometrischen Form zeichnet. Sobald der Nutzer seine Zeichnung fertig hat, kann er diese zur Überprüfung einreichen und bekommt unmittelbar danach ein Ergebnis, ob die Zeichnung richtig ist.</w:t>
       </w:r>
       <w:r>
         <w:tab/>
       </w:r>
       <w:r>
         <w:br/>
-        <w:t>Zusätzlich zu dieser Grundfunktion ist eine Einstellungsseite geplant, auf welcher verschiedene Parameter für die Übungen festgelegt werden können. Beispielsweise kann die Kategorie ausgewählt werden, welche gelernt wird. Außerdem soll die Anzahl der Übungsdurchgänge in den Einstellungen flexibel festlegbar sein. Des Weiteren ist eine Funktion geplant, welche es ermöglicht nur Übungen zu machen, die in den vorangehenden Durchgängen falsch gemacht wurden. Es ist auch denkbar diese Funktion noch weiter auszubauen und die Möglichkeit zur Erstellung von Lernplänen zu bieten.</w:t>
+        <w:t>Zusätzlich zu d</w:t>
+      </w:r>
+      <w:r>
+        <w:t>er erklärten Kernfunktion ist ein Account-System geplant. Vor der Nutzung muss sich der Nutzer einen Account erstellen und anschließend im System einloggen.</w:t>
+      </w:r>
+      <w:r>
+        <w:t xml:space="preserve"> </w:t>
+      </w:r>
+      <w:r>
+        <w:t>Auf einer Lernübersichtsseite können</w:t>
+      </w:r>
+      <w:r>
+        <w:t xml:space="preserve"> verschiedene Parameter für die Übungen festgelegt werden können. Beispielsweise kann die Kategorie ausgewählt werden, welche gelernt </w:t>
+      </w:r>
+      <w:r>
+        <w:t>werden soll</w:t>
+      </w:r>
+      <w:r>
+        <w:t xml:space="preserve">. Außerdem soll die Anzahl der Übungsdurchgänge in den Einstellungen flexibel festlegbar sein. Des Weiteren ist eine Funktion geplant, welche es ermöglicht </w:t>
+      </w:r>
+      <w:r>
+        <w:t xml:space="preserve">den Nutzer beim Lernen zu unterstützen, indem nur Werte </w:t>
+      </w:r>
+      <w:r>
+        <w:t>abgefragt</w:t>
+      </w:r>
+      <w:r>
+        <w:t xml:space="preserve"> werden, welche oftmals </w:t>
+      </w:r>
+      <w:r>
+        <w:t>falsch</w:t>
+      </w:r>
+      <w:r>
+        <w:t xml:space="preserve"> beantwortet wurden</w:t>
+      </w:r>
+      <w:r>
+        <w:t xml:space="preserve">. </w:t>
+      </w:r>
+      <w:r>
+        <w:t>Die erzielten Lernerfolge kann jeder Nutzer auf seinem Profil in einer Grafik anschauen</w:t>
+      </w:r>
+      <w:r>
+        <w:t xml:space="preserve"> und somit noch besser </w:t>
+      </w:r>
+      <w:r>
+        <w:t>entscheiden,</w:t>
+      </w:r>
+      <w:r>
+        <w:t xml:space="preserve"> worauf der Fokus beim Lernen gelegt werden soll</w:t>
+      </w:r>
+      <w:r>
+        <w:t>. Außerdem können Lernpläne angelegt werden</w:t>
+      </w:r>
+      <w:r>
+        <w:t xml:space="preserve">, damit jeder Nutzer selbst entscheiden kann, </w:t>
+      </w:r>
+      <w:r>
+        <w:t xml:space="preserve">wie </w:t>
+      </w:r>
+      <w:r>
+        <w:t>das eigene Lernen</w:t>
+      </w:r>
+      <w:r>
+        <w:t xml:space="preserve"> gestaltet werden soll.</w:t>
+      </w:r>
+      <w:r>
+        <w:t xml:space="preserve"> </w:t>
+      </w:r>
+      <w:r>
+        <w:t xml:space="preserve">Das </w:t>
+      </w:r>
+      <w:r>
+        <w:t>Freihandz</w:t>
+      </w:r>
+      <w:r>
+        <w:t>eichen</w:t>
+      </w:r>
+      <w:r>
+        <w:t xml:space="preserve"> soll mithilfe eines Canvas Elementes umgesetzt werden. In diesem soll der Nutzer mit der Maus frei Zeichnen können. Neben dem Zeichenfeld soll der Nutzer zusätzlich die Informationen angezeigt bekommen, welche er zuvor in de</w:t>
+      </w:r>
+      <w:r>
+        <w:t xml:space="preserve">r Lernauswahl </w:t>
+      </w:r>
+      <w:r>
+        <w:t xml:space="preserve">festgelegt hat. Es soll also </w:t>
+      </w:r>
+      <w:r>
+        <w:t>immer</w:t>
+      </w:r>
+      <w:r>
+        <w:t xml:space="preserve"> ein Überblick gegeben sein</w:t>
+      </w:r>
+      <w:r>
+        <w:t>, unter welchen Einstellungen gelernt wird</w:t>
+      </w:r>
+      <w:r>
+        <w:t>. Die Auswertung des gezeichneten erfolgt über ein neuronales Netz, welches zuvor auf die entsprechende Kategorie trainiert wurde</w:t>
+      </w:r>
+      <w:r>
+        <w:t xml:space="preserve">.  </w:t>
+      </w:r>
+      <w:r>
+        <w:t>Einige Details zu den Funktionen sind auch im nachfolgenden Kapitel „</w:t>
+      </w:r>
+      <w:r>
+        <w:t>Funktionen pro Ansicht</w:t>
+      </w:r>
+      <w:r>
+        <w:t xml:space="preserve">“ oder auch im </w:t>
+      </w:r>
+      <w:r>
+        <w:t>Dokument</w:t>
+      </w:r>
+      <w:r>
+        <w:t xml:space="preserve"> zum Technischen Aufbau</w:t>
+      </w:r>
+      <w:r>
+        <w:t xml:space="preserve"> festgehalten.</w:t>
       </w:r>
     </w:p>
     <w:p>
       <w:pPr>
         <w:jc w:val="both"/>
-      </w:pPr>
-    </w:p>
-    <w:p>
-      <w:pPr>
-        <w:pStyle w:val="berschrift1"/>
-        <w:jc w:val="both"/>
-      </w:pPr>
-      <w:r>
-        <w:t xml:space="preserve">Umsetzung </w:t>
-      </w:r>
-    </w:p>
-    <w:p>
-      <w:pPr>
-        <w:jc w:val="both"/>
-      </w:pPr>
-      <w:r>
-        <w:t xml:space="preserve">Das </w:t>
-      </w:r>
-      <w:r>
-        <w:t>Freihandz</w:t>
-      </w:r>
-      <w:r>
-        <w:t>eichen</w:t>
-      </w:r>
-      <w:r>
-        <w:t xml:space="preserve"> soll mithilfe eines Canvas Elementes umgesetzt werden. In diesem soll der Nutzer mit der Maus frei Zeichnen können. Neben dem Zeichenfeld soll der Nutzer zusätzlich die Informationen angezeigt bekommen, welche er zuvor in den Einstellungen festgelegt hat. Es soll also stehts ein Überblick gegeben sein, in welcher Kategorie und in welchem Übungsdurchgang sich der Nutzer befindet. Die Auswertung des gezeichneten erfolgt über ein neuronales Netz, welches zuvor auf die entsprechende Kategorie trainiert wurde.</w:t>
-      </w:r>
-    </w:p>
-    <w:p>
-      <w:pPr>
         <w:sectPr>
           <w:pgSz w:w="11906" w:h="16838"/>
           <w:pgMar w:top="1417" w:right="1417" w:bottom="1134" w:left="1417" w:header="708" w:footer="708" w:gutter="0"/>
@@ -717,14 +844,9 @@
       <w:pPr>
         <w:pStyle w:val="Titel"/>
         <w:jc w:val="center"/>
-        <w:rPr>
-          <w:lang w:val="en-US"/>
-        </w:rPr>
-      </w:pPr>
-      <w:r>
-        <w:rPr>
-          <w:lang w:val="en-US"/>
-        </w:rPr>
+      </w:pPr>
+      <w:r>
+        <w:lastRenderedPageBreak/>
         <w:t>Layout</w:t>
       </w:r>
     </w:p>
@@ -851,6 +973,7 @@
         <w:pStyle w:val="berschrift2"/>
       </w:pPr>
       <w:r>
+        <w:lastRenderedPageBreak/>
         <w:t>Kategorie und Lernauswahl</w:t>
       </w:r>
       <w:r>
@@ -1484,6 +1607,7 @@
         <w:pStyle w:val="berschrift2"/>
       </w:pPr>
       <w:r>
+        <w:lastRenderedPageBreak/>
         <w:t>Zeichen</w:t>
       </w:r>
       <w:r>
@@ -1575,6 +1699,7 @@
         <w:pStyle w:val="berschrift2"/>
       </w:pPr>
       <w:r>
+        <w:lastRenderedPageBreak/>
         <w:t>Einstellungen und Übersicht:</w:t>
       </w:r>
     </w:p>
@@ -1740,6 +1865,7 @@
         <w:jc w:val="both"/>
       </w:pPr>
       <w:r>
+        <w:lastRenderedPageBreak/>
         <w:t>Scribble Layout Mobile</w:t>
       </w:r>
     </w:p>
@@ -2437,6 +2563,7 @@
           <w:noProof/>
           <w:lang w:val="en-US"/>
         </w:rPr>
+        <w:lastRenderedPageBreak/>
         <mc:AlternateContent>
           <mc:Choice Requires="wps">
             <w:drawing>
@@ -2789,6 +2916,7 @@
           <w:noProof/>
           <w:lang w:val="en-US"/>
         </w:rPr>
+        <w:lastRenderedPageBreak/>
         <w:drawing>
           <wp:inline distT="0" distB="0" distL="0" distR="0" wp14:anchorId="22FFD413" wp14:editId="27E04728">
             <wp:extent cx="2790000" cy="5760000"/>
@@ -2863,6 +2991,7 @@
         <w:pStyle w:val="berschrift2"/>
       </w:pPr>
       <w:r>
+        <w:lastRenderedPageBreak/>
         <w:t>Funktionen pro Ansicht:</w:t>
       </w:r>
     </w:p>
@@ -3323,10 +3452,7 @@
         <w:t xml:space="preserve">. </w:t>
       </w:r>
       <w:r>
-        <w:t>Zudem wird in dem unteren Teil dieser Ansicht noch die</w:t>
-      </w:r>
-      <w:r>
-        <w:t xml:space="preserve"> Verwaltung von eigenen Lernplänen als Möglichkeit angeboten.</w:t>
+        <w:t>Zudem wird in dem unteren Teil dieser Ansicht noch die Verwaltung von eigenen Lernplänen als Möglichkeit angeboten.</w:t>
       </w:r>
     </w:p>
     <w:p>
@@ -3358,31 +3484,7 @@
         </w:numPr>
       </w:pPr>
       <w:r>
-        <w:t xml:space="preserve">Der Nutzer hat die Möglichkeit sich seine Lernerfolge anzeigen zu lassen. </w:t>
-      </w:r>
-      <w:r>
-        <w:t xml:space="preserve">Die Ergebnisse werden dabei </w:t>
-      </w:r>
-      <w:r>
-        <w:t xml:space="preserve">in die jeweiligen Kategorien </w:t>
-      </w:r>
-      <w:r>
-        <w:t xml:space="preserve">aufgeteilt </w:t>
-      </w:r>
-      <w:r>
-        <w:t>und für jede einzelne</w:t>
-      </w:r>
-      <w:r>
-        <w:t xml:space="preserve"> mögliche Quizfrage </w:t>
-      </w:r>
-      <w:r>
-        <w:t>aufgelistet</w:t>
-      </w:r>
-      <w:r>
-        <w:t>.</w:t>
-      </w:r>
-      <w:r>
-        <w:t xml:space="preserve"> Hierbei wird </w:t>
+        <w:t xml:space="preserve">Der Nutzer hat die Möglichkeit sich seine Lernerfolge anzeigen zu lassen. Die Ergebnisse werden dabei in die jeweiligen Kategorien aufgeteilt und für jede einzelne mögliche Quizfrage aufgelistet. Hierbei wird </w:t>
       </w:r>
       <w:r>
         <w:t>angezeigt,</w:t>
@@ -3499,10 +3601,7 @@
         <w:t xml:space="preserve"> </w:t>
       </w:r>
       <w:r>
-        <w:t>seine gezeichneten Lösungen ab</w:t>
-      </w:r>
-      <w:r>
-        <w:t xml:space="preserve">speichern zu lassen (zum weiteren Training des Netzes). </w:t>
+        <w:t xml:space="preserve">seine gezeichneten Lösungen abspeichern zu lassen (zum weiteren Training des Netzes). </w:t>
       </w:r>
       <w:r>
         <w:rPr>

</xml_diff>

<commit_message>
updated docs and added pdfs
</commit_message>
<xml_diff>
--- a/documentation/Konzept_Projektinformationen.docx
+++ b/documentation/Konzept_Projektinformationen.docx
@@ -99,6 +99,12 @@
                               <w:rPr>
                                 <w:noProof/>
                               </w:rPr>
+                              <w:t xml:space="preserve">Abbildung </w:t>
+                            </w:r>
+                            <w:r>
+                              <w:rPr>
+                                <w:noProof/>
+                              </w:rPr>
                               <w:fldChar w:fldCharType="begin"/>
                             </w:r>
                             <w:r>
@@ -129,7 +135,13 @@
                               <w:rPr>
                                 <w:noProof/>
                               </w:rPr>
-                              <w:t xml:space="preserve">. </w:t>
+                              <w:t>:</w:t>
+                            </w:r>
+                            <w:r>
+                              <w:rPr>
+                                <w:noProof/>
+                              </w:rPr>
+                              <w:t xml:space="preserve"> </w:t>
                             </w:r>
                             <w:r>
                               <w:t>Learning-By-Drawing - Logo</w:t>
@@ -170,6 +182,12 @@
                         <w:rPr>
                           <w:noProof/>
                         </w:rPr>
+                        <w:t xml:space="preserve">Abbildung </w:t>
+                      </w:r>
+                      <w:r>
+                        <w:rPr>
+                          <w:noProof/>
+                        </w:rPr>
                         <w:fldChar w:fldCharType="begin"/>
                       </w:r>
                       <w:r>
@@ -200,7 +218,13 @@
                         <w:rPr>
                           <w:noProof/>
                         </w:rPr>
-                        <w:t xml:space="preserve">. </w:t>
+                        <w:t>:</w:t>
+                      </w:r>
+                      <w:r>
+                        <w:rPr>
+                          <w:noProof/>
+                        </w:rPr>
+                        <w:t xml:space="preserve"> </w:t>
                       </w:r>
                       <w:r>
                         <w:t>Learning-By-Drawing - Logo</w:t>
@@ -368,14 +392,34 @@
         <w:t>soll</w:t>
       </w:r>
       <w:r>
-        <w:t xml:space="preserve"> die Learning-By-Drawing Webanwendung so entwickelt werden das es</w:t>
-      </w:r>
-      <w:r>
-        <w:t xml:space="preserve"> sie als Erweiterung zu dem in dem Modul vorgestellten Quiz</w:t>
+        <w:t xml:space="preserve"> die Learning-By-Drawing Webanwendung so entwickelt werden</w:t>
+      </w:r>
+      <w:r>
+        <w:t>,</w:t>
       </w:r>
       <w:r>
         <w:t xml:space="preserve"> </w:t>
       </w:r>
+      <w:proofErr w:type="gramStart"/>
+      <w:r>
+        <w:t>das</w:t>
+      </w:r>
+      <w:r>
+        <w:t>s</w:t>
+      </w:r>
+      <w:r>
+        <w:t xml:space="preserve"> </w:t>
+      </w:r>
+      <w:r>
+        <w:t xml:space="preserve"> sie</w:t>
+      </w:r>
+      <w:proofErr w:type="gramEnd"/>
+      <w:r>
+        <w:t xml:space="preserve"> als Erweiterung zu dem in dem Modul vorgestellten Quiz</w:t>
+      </w:r>
+      <w:r>
+        <w:t xml:space="preserve"> </w:t>
+      </w:r>
       <w:r>
         <w:t>“</w:t>
       </w:r>
@@ -411,10 +455,40 @@
     </w:p>
     <w:p>
       <w:r>
-        <w:t>Die Anwendung verfolgt die Idee das</w:t>
-      </w:r>
-      <w:r>
-        <w:t xml:space="preserve"> anstatt des einfachen auswendig lernen von Zeichen, Buchstaben etc. man diese schneller, effizienter und besser lernt, wenn man sie selbst zeichnet. </w:t>
+        <w:t>Die Anwendung verfolgt die Idee</w:t>
+      </w:r>
+      <w:r>
+        <w:t>,</w:t>
+      </w:r>
+      <w:r>
+        <w:t xml:space="preserve"> da</w:t>
+      </w:r>
+      <w:r>
+        <w:t>s</w:t>
+      </w:r>
+      <w:r>
+        <w:t>s</w:t>
+      </w:r>
+      <w:r>
+        <w:t xml:space="preserve"> anstatt des einfachen </w:t>
+      </w:r>
+      <w:r>
+        <w:t>A</w:t>
+      </w:r>
+      <w:r>
+        <w:t>uswendig</w:t>
+      </w:r>
+      <w:r>
+        <w:t>l</w:t>
+      </w:r>
+      <w:r>
+        <w:t>ernen</w:t>
+      </w:r>
+      <w:r>
+        <w:t xml:space="preserve">s </w:t>
+      </w:r>
+      <w:r>
+        <w:t xml:space="preserve">von Zeichen, Buchstaben etc. man diese schneller, effizienter und besser lernt, wenn man sie selbst zeichnet. </w:t>
       </w:r>
       <w:r>
         <w:t>Das Grundkonzept der Learning-By-Drawing Anwendung ist</w:t>
@@ -429,7 +503,13 @@
         <w:t>dass die</w:t>
       </w:r>
       <w:r>
-        <w:t xml:space="preserve"> Anwender verschiedene Aufgaben bzw. Quiz-Fragen erhalten. Diese Fragen basieren dann auf den ausgewählten Lerninhalten de</w:t>
+        <w:t xml:space="preserve"> Anwender verschiedene Aufgaben bzw. Quiz-Fragen erhalten. Diese Fragen basieren dann auf den ausgewählten Lerninhalten</w:t>
+      </w:r>
+      <w:r>
+        <w:t>,</w:t>
+      </w:r>
+      <w:r>
+        <w:t xml:space="preserve"> de</w:t>
       </w:r>
       <w:r>
         <w:t>r</w:t>
@@ -478,7 +558,13 @@
         <w:t>Learning Bereich.</w:t>
       </w:r>
       <w:r>
-        <w:t xml:space="preserve"> Dabei geht es darum eigene Modelle zu erstellen und</w:t>
+        <w:t xml:space="preserve"> Dabei geht es darum</w:t>
+      </w:r>
+      <w:r>
+        <w:t>,</w:t>
+      </w:r>
+      <w:r>
+        <w:t xml:space="preserve"> eigene Modelle zu erstellen und</w:t>
       </w:r>
       <w:r>
         <w:t xml:space="preserve"> zu</w:t>
@@ -490,12 +576,8 @@
     <w:p>
       <w:pPr>
         <w:sectPr>
-          <w:headerReference w:type="even" r:id="rId9"/>
-          <w:headerReference w:type="default" r:id="rId10"/>
-          <w:footerReference w:type="even" r:id="rId11"/>
-          <w:footerReference w:type="default" r:id="rId12"/>
-          <w:headerReference w:type="first" r:id="rId13"/>
-          <w:footerReference w:type="first" r:id="rId14"/>
+          <w:headerReference w:type="default" r:id="rId9"/>
+          <w:footerReference w:type="default" r:id="rId10"/>
           <w:pgSz w:w="11906" w:h="16838"/>
           <w:pgMar w:top="1417" w:right="1417" w:bottom="1134" w:left="1417" w:header="708" w:footer="708" w:gutter="0"/>
           <w:cols w:space="708"/>
@@ -544,7 +626,13 @@
         <w:t>Lernen</w:t>
       </w:r>
       <w:r>
-        <w:t xml:space="preserve"> verschiedener Formen, Buchstaben oder auch Zeichen dar</w:t>
+        <w:t xml:space="preserve"> verschiedener Formen, Buchstaben oder auch </w:t>
+      </w:r>
+      <w:r>
+        <w:t>Z</w:t>
+      </w:r>
+      <w:r>
+        <w:t>eichen dar</w:t>
       </w:r>
       <w:r>
         <w:t>.</w:t>
@@ -647,7 +735,13 @@
         <w:t xml:space="preserve"> </w:t>
       </w:r>
       <w:r>
-        <w:t xml:space="preserve">abhängig von den Lerninhalten, die angeboten werden. Eine Zielgruppe sind Kinder und Schüler unterer Schulklassen. Personen dieser Zielgruppe sind Kinder und Schüler, die gerade lernen zu schreiben, oder im mathematischen Bereich einfache geometrische Formen kennen lernen. Mit jedoch komplexeren Lerninhalten, wie z.B. Asiatische Schriftzeichen wie Kanji oder Hiragana oder auch komplexeren mathematische Formen und Zeichen, die später angeboten werden sollen, wird eine weitere Zielgruppe angesprochen. Hierbei handelt es sich dann schließlich um alle Personen, die das Interesse daran habe, diese Inhalte zu erlernen. Ein Beispiel ist </w:t>
+        <w:t xml:space="preserve">abhängig von den Lerninhalten, die angeboten werden. Eine Zielgruppe sind Kinder und Schüler unterer Schulklassen, die gerade lernen zu schreiben, oder im mathematischen Bereich einfache geometrische Formen kennenlernen. Mit jedoch komplexeren Lerninhalten, wie z.B. </w:t>
+      </w:r>
+      <w:r>
+        <w:t>a</w:t>
+      </w:r>
+      <w:r>
+        <w:t xml:space="preserve">siatische Schriftzeichen wie Kanji oder Hiragana oder auch komplexeren mathematische Formen und Zeichen, die später angeboten werden sollen, wird eine weitere Zielgruppe angesprochen. Hierbei handelt es sich dann schließlich um alle Personen, die das Interesse daran habe, diese Inhalte zu erlernen. Ein Beispiel ist </w:t>
       </w:r>
       <w:r>
         <w:t>das</w:t>
@@ -684,7 +778,19 @@
         </w:sectPr>
       </w:pPr>
       <w:r>
-        <w:t>Ein genaueres spezifizieren der Zielgruppen ermöglicht eine bessere Analyse und lässt auch das zuordnen von Eigenschaften zu. Wird also jede Zielgruppe isoliert betrachtet, müssen unterschiedliche Erwartungen und Eigenschaften berücksichtigt werden. Auf diese Erwartungen der Zielgruppen wird nun separat eingegangen.</w:t>
+        <w:t xml:space="preserve">Ein genaueres </w:t>
+      </w:r>
+      <w:r>
+        <w:t>S</w:t>
+      </w:r>
+      <w:r>
+        <w:t xml:space="preserve">pezifizieren der Zielgruppen ermöglicht eine bessere Analyse und lässt auch das </w:t>
+      </w:r>
+      <w:r>
+        <w:t>Z</w:t>
+      </w:r>
+      <w:r>
+        <w:t>uordnen von Eigenschaften zu. Wird also jede Zielgruppe isoliert betrachtet, müssen unterschiedliche Erwartungen und Eigenschaften berücksichtigt werden. Auf diese Erwartungen der Zielgruppen wird nun separat eingegangen.</w:t>
       </w:r>
     </w:p>
     <w:p>
@@ -698,7 +804,13 @@
     </w:p>
     <w:p>
       <w:r>
-        <w:t>Diese Zielgruppe ist besonders wichtig da in der ersten Ausführung der Anwendung sich vermehrt auf einfache Lerninhalte konzentriert wird. Einfache Inhalte sind hierbei speziell nur für diese Zielgruppe interessant. Beispiele sind lateinische Buchstaben, Zahlen, einfache geometrische Formen.</w:t>
+        <w:t>Diese Zielgruppe ist besonders wichtig</w:t>
+      </w:r>
+      <w:r>
+        <w:t>,</w:t>
+      </w:r>
+      <w:r>
+        <w:t xml:space="preserve"> da in der ersten Ausführung der Anwendung sich vermehrt auf einfache Lerninhalte konzentriert wird. Einfache Inhalte sind hierbei speziell nur für diese Zielgruppe interessant. Beispiele sind lateinische Buchstaben, Zahlen, einfache geometrische Formen.</w:t>
       </w:r>
     </w:p>
     <w:p>
@@ -718,7 +830,27 @@
         </w:numPr>
       </w:pPr>
       <w:r>
-        <w:t>Erwartung das die Anwendung sehr übersichtlich gestaltet ist</w:t>
+        <w:t>Erwartung</w:t>
+      </w:r>
+      <w:r>
+        <w:t>,</w:t>
+      </w:r>
+      <w:r>
+        <w:t xml:space="preserve"> das</w:t>
+      </w:r>
+      <w:r>
+        <w:t>s</w:t>
+      </w:r>
+      <w:r>
+        <w:t xml:space="preserve"> die Anwendung sehr übersichtlich </w:t>
+      </w:r>
+      <w:proofErr w:type="gramStart"/>
+      <w:r>
+        <w:t>gestaltet</w:t>
+      </w:r>
+      <w:proofErr w:type="gramEnd"/>
+      <w:r>
+        <w:t xml:space="preserve"> ist</w:t>
       </w:r>
     </w:p>
     <w:p>
@@ -789,7 +921,13 @@
     </w:p>
     <w:p>
       <w:r>
-        <w:t>Allgemein sollte das User Interface eher einfach und übersichtlich gestaltet werden, da diese Zielgruppe überwiegend noch nicht so erfahren mit Computern ist. Auch sollten nicht zu viele Einstellungen vorausgesetzt werden. Die Designsprache für die Anwendung soll grundsätzlich einfach und klar gewählt werden.</w:t>
+        <w:t>Allgemein sollte das User</w:t>
+      </w:r>
+      <w:r>
+        <w:t>-</w:t>
+      </w:r>
+      <w:r>
+        <w:t>Interface eher einfach und übersichtlich gestaltet werden, da diese Zielgruppe überwiegend noch nicht so erfahren mit Computern ist. Auch sollten nicht zu viele Einstellungen vorausgesetzt werden. Die Designsprache für die Anwendung soll grundsätzlich einfach und klar gewählt werden.</w:t>
       </w:r>
     </w:p>
     <w:p/>
@@ -803,7 +941,13 @@
     </w:p>
     <w:p>
       <w:r>
-        <w:t xml:space="preserve">Diese Zielgruppe wird in den ersten Ausführungen zwar weniger angesprochen, muss bei der Entwicklung und Planung jedoch mit beachtet werden. Das alter der Personen dieser Zielgruppe spielt keine Rolle. Lerninhalte, die für diese Zielgruppe gedacht sind, sind Alphabete anderer Sprachen, sowie Zeichen und komplexeren Formen. </w:t>
+        <w:t xml:space="preserve">Diese Zielgruppe wird in den ersten Ausführungen zwar weniger angesprochen, muss bei der Entwicklung und Planung jedoch mit beachtet werden. Das </w:t>
+      </w:r>
+      <w:r>
+        <w:t>A</w:t>
+      </w:r>
+      <w:r>
+        <w:t xml:space="preserve">lter der Personen dieser Zielgruppe spielt keine Rolle. Lerninhalte, die für diese Zielgruppe gedacht sind, sind Alphabete anderer Sprachen, sowie Zeichen und komplexeren Formen. </w:t>
       </w:r>
     </w:p>
     <w:p>
@@ -919,7 +1063,25 @@
     <w:p>
       <w:r>
         <w:lastRenderedPageBreak/>
-        <w:t xml:space="preserve">Für diese Zielgruppe ist es zudem wichtig das das User Interface zwar einfach und intuitiv bedienbar ist, jedoch sollte das nicht auf Kosten von fehlenden Funktionen geschehen und eine </w:t>
+        <w:t>Für diese Zielgruppe ist es zudem wichtig</w:t>
+      </w:r>
+      <w:r>
+        <w:t>,</w:t>
+      </w:r>
+      <w:r>
+        <w:t xml:space="preserve"> das</w:t>
+      </w:r>
+      <w:r>
+        <w:t>s</w:t>
+      </w:r>
+      <w:r>
+        <w:t xml:space="preserve"> das User</w:t>
+      </w:r>
+      <w:r>
+        <w:t>-</w:t>
+      </w:r>
+      <w:r>
+        <w:t xml:space="preserve">Interface zwar einfach und intuitiv bedienbar ist, jedoch sollte das nicht auf Kosten von fehlenden Funktionen geschehen und eine </w:t>
       </w:r>
       <w:r>
         <w:t>gewisse Professionalität ausstrahlen</w:t>
@@ -1223,11 +1385,18 @@
         <w:t xml:space="preserve">nsicht ist die erste die ein potenzieller Nutzer </w:t>
       </w:r>
       <w:r>
-        <w:t xml:space="preserve">sieht, wenn er die Anwendung aufruft. Ein Besucher der Seite kann sich hier entweder anmelden oder auch Registrieren, sofern er noch kein Account für diese Anwendung besitzt. Zusätzlich wird ein Logo und ein kleiner Werbetext bzw. Informationstext zu der Anwendung angezeigt. </w:t>
-      </w:r>
-    </w:p>
-    <w:p>
-      <w:pPr>
+        <w:t xml:space="preserve">sieht, wenn er die Anwendung aufruft. Ein Besucher der Seite kann sich hier entweder anmelden oder auch </w:t>
+      </w:r>
+      <w:r>
+        <w:t>r</w:t>
+      </w:r>
+      <w:r>
+        <w:t xml:space="preserve">egistrieren, sofern er noch kein Account für diese Anwendung besitzt. Zusätzlich wird ein Logo und ein kleiner Werbetext bzw. Informationstext zu der Anwendung angezeigt. </w:t>
+      </w:r>
+    </w:p>
+    <w:p>
+      <w:pPr>
+        <w:keepNext/>
         <w:jc w:val="center"/>
       </w:pPr>
       <w:r>
@@ -1253,7 +1422,7 @@
                     </pic:cNvPicPr>
                   </pic:nvPicPr>
                   <pic:blipFill>
-                    <a:blip r:embed="rId15">
+                    <a:blip r:embed="rId11">
                       <a:extLst>
                         <a:ext uri="{28A0092B-C50C-407E-A947-70E740481C1C}">
                           <a14:useLocalDpi xmlns:a14="http://schemas.microsoft.com/office/drawing/2010/main" val="0"/>
@@ -1287,6 +1456,31 @@
     </w:p>
     <w:p>
       <w:pPr>
+        <w:pStyle w:val="Beschriftung"/>
+        <w:jc w:val="center"/>
+      </w:pPr>
+      <w:r>
+        <w:t xml:space="preserve">Abbildung </w:t>
+      </w:r>
+      <w:fldSimple w:instr=" SEQ Abbildung \* ARABIC ">
+        <w:r>
+          <w:rPr>
+            <w:noProof/>
+          </w:rPr>
+          <w:t>2</w:t>
+        </w:r>
+      </w:fldSimple>
+      <w:r>
+        <w:t xml:space="preserve">: Scribble der </w:t>
+      </w:r>
+      <w:proofErr w:type="spellStart"/>
+      <w:r>
+        <w:t>Loginseite</w:t>
+      </w:r>
+      <w:proofErr w:type="spellEnd"/>
+    </w:p>
+    <w:p>
+      <w:pPr>
         <w:rPr>
           <w:rFonts w:asciiTheme="majorHAnsi" w:eastAsiaTheme="majorEastAsia" w:hAnsiTheme="majorHAnsi" w:cstheme="majorBidi"/>
           <w:color w:val="365F91" w:themeColor="accent1" w:themeShade="BF"/>
@@ -1333,7 +1527,13 @@
         <w:t>weitere</w:t>
       </w:r>
       <w:r>
-        <w:t xml:space="preserve"> individuell </w:t>
+        <w:t xml:space="preserve"> individuell</w:t>
+      </w:r>
+      <w:r>
+        <w:t>e</w:t>
+      </w:r>
+      <w:r>
+        <w:t xml:space="preserve"> </w:t>
       </w:r>
       <w:r>
         <w:t xml:space="preserve">Einstellungen zu den Lernsessions </w:t>
@@ -1347,6 +1547,7 @@
     </w:p>
     <w:p>
       <w:pPr>
+        <w:keepNext/>
         <w:jc w:val="center"/>
       </w:pPr>
       <w:r>
@@ -1359,47 +1560,46 @@
         <mc:AlternateContent>
           <mc:Choice Requires="wps">
             <w:drawing>
-              <wp:anchor distT="0" distB="0" distL="114300" distR="114300" simplePos="0" relativeHeight="251667456" behindDoc="0" locked="0" layoutInCell="1" allowOverlap="1" wp14:anchorId="79809BC8" wp14:editId="6E00AB01">
+              <wp:anchor distT="0" distB="0" distL="114300" distR="114300" simplePos="0" relativeHeight="251685888" behindDoc="0" locked="0" layoutInCell="1" allowOverlap="1" wp14:anchorId="6E940F12" wp14:editId="44D7CC11">
                 <wp:simplePos x="0" y="0"/>
                 <wp:positionH relativeFrom="column">
-                  <wp:posOffset>1614805</wp:posOffset>
+                  <wp:posOffset>2605405</wp:posOffset>
                 </wp:positionH>
                 <wp:positionV relativeFrom="paragraph">
-                  <wp:posOffset>3392169</wp:posOffset>
+                  <wp:posOffset>3601719</wp:posOffset>
                 </wp:positionV>
-                <wp:extent cx="676275" cy="1666875"/>
-                <wp:effectExtent l="38100" t="19050" r="28575" b="47625"/>
+                <wp:extent cx="1905000" cy="1762125"/>
+                <wp:effectExtent l="0" t="19050" r="57150" b="66675"/>
                 <wp:wrapNone/>
-                <wp:docPr id="4" name="Gerade Verbindung mit Pfeil 4"/>
+                <wp:docPr id="31" name="Verbinder: gekrümmt 31"/>
                 <wp:cNvGraphicFramePr/>
                 <a:graphic xmlns:a="http://schemas.openxmlformats.org/drawingml/2006/main">
                   <a:graphicData uri="http://schemas.microsoft.com/office/word/2010/wordprocessingShape">
                     <wps:wsp>
                       <wps:cNvCnPr/>
                       <wps:spPr>
-                        <a:xfrm flipH="1">
+                        <a:xfrm>
                           <a:off x="0" y="0"/>
-                          <a:ext cx="676275" cy="1666875"/>
+                          <a:ext cx="1905000" cy="1762125"/>
                         </a:xfrm>
-                        <a:prstGeom prst="straightConnector1">
-                          <a:avLst/>
+                        <a:prstGeom prst="curvedConnector3">
+                          <a:avLst>
+                            <a:gd name="adj1" fmla="val 77500"/>
+                          </a:avLst>
                         </a:prstGeom>
-                        <a:ln w="38100">
-                          <a:solidFill>
-                            <a:srgbClr val="FF0000"/>
-                          </a:solidFill>
+                        <a:ln w="28575">
                           <a:tailEnd type="triangle"/>
                         </a:ln>
                       </wps:spPr>
                       <wps:style>
                         <a:lnRef idx="1">
-                          <a:schemeClr val="accent1"/>
+                          <a:schemeClr val="accent2"/>
                         </a:lnRef>
                         <a:fillRef idx="0">
-                          <a:schemeClr val="accent1"/>
+                          <a:schemeClr val="accent2"/>
                         </a:fillRef>
                         <a:effectRef idx="0">
-                          <a:schemeClr val="accent1"/>
+                          <a:schemeClr val="accent2"/>
                         </a:effectRef>
                         <a:fontRef idx="minor">
                           <a:schemeClr val="tx1"/>
@@ -1409,22 +1609,24 @@
                     </wps:wsp>
                   </a:graphicData>
                 </a:graphic>
-                <wp14:sizeRelH relativeFrom="margin">
-                  <wp14:pctWidth>0</wp14:pctWidth>
-                </wp14:sizeRelH>
-                <wp14:sizeRelV relativeFrom="margin">
-                  <wp14:pctHeight>0</wp14:pctHeight>
-                </wp14:sizeRelV>
               </wp:anchor>
             </w:drawing>
           </mc:Choice>
           <mc:Fallback>
             <w:pict>
-              <v:shapetype w14:anchorId="51E0B90F" id="_x0000_t32" coordsize="21600,21600" o:spt="32" o:oned="t" path="m,l21600,21600e" filled="f">
+              <v:shapetype w14:anchorId="0F66C14F" id="_x0000_t38" coordsize="21600,21600" o:spt="38" o:oned="t" path="m,c@0,0@1,5400@1,10800@1,16200@2,21600,21600,21600e" filled="f">
+                <v:formulas>
+                  <v:f eqn="mid #0 0"/>
+                  <v:f eqn="val #0"/>
+                  <v:f eqn="mid #0 21600"/>
+                </v:formulas>
                 <v:path arrowok="t" fillok="f" o:connecttype="none"/>
+                <v:handles>
+                  <v:h position="#0,center"/>
+                </v:handles>
                 <o:lock v:ext="edit" shapetype="t"/>
               </v:shapetype>
-              <v:shape id="Gerade Verbindung mit Pfeil 4" o:spid="_x0000_s1026" type="#_x0000_t32" style="position:absolute;margin-left:127.15pt;margin-top:267.1pt;width:53.25pt;height:131.25pt;flip:x;z-index:251667456;visibility:visible;mso-wrap-style:square;mso-width-percent:0;mso-height-percent:0;mso-wrap-distance-left:9pt;mso-wrap-distance-top:0;mso-wrap-distance-right:9pt;mso-wrap-distance-bottom:0;mso-position-horizontal:absolute;mso-position-horizontal-relative:text;mso-position-vertical:absolute;mso-position-vertical-relative:text;mso-width-percent:0;mso-height-percent:0;mso-width-relative:margin;mso-height-relative:margin" o:gfxdata="UEsDBBQABgAIAAAAIQC2gziS/gAAAOEBAAATAAAAW0NvbnRlbnRfVHlwZXNdLnhtbJSRQU7DMBBF&#10;90jcwfIWJU67QAgl6YK0S0CoHGBkTxKLZGx5TGhvj5O2G0SRWNoz/78nu9wcxkFMGNg6quQqL6RA&#10;0s5Y6ir5vt9lD1JwBDIwOMJKHpHlpr69KfdHjyxSmriSfYz+USnWPY7AufNIadK6MEJMx9ApD/oD&#10;OlTrorhX2lFEilmcO2RdNtjC5xDF9pCuTyYBB5bi6bQ4syoJ3g9WQ0ymaiLzg5KdCXlKLjvcW893&#10;SUOqXwnz5DrgnHtJTxOsQfEKIT7DmDSUCaxw7Rqn8787ZsmRM9e2VmPeBN4uqYvTtW7jvijg9N/y&#10;JsXecLq0q+WD6m8AAAD//wMAUEsDBBQABgAIAAAAIQA4/SH/1gAAAJQBAAALAAAAX3JlbHMvLnJl&#10;bHOkkMFqwzAMhu+DvYPRfXGawxijTi+j0GvpHsDYimMaW0Yy2fr2M4PBMnrbUb/Q94l/f/hMi1qR&#10;JVI2sOt6UJgd+ZiDgffL8ekFlFSbvV0oo4EbChzGx4f9GRdb25HMsYhqlCwG5lrLq9biZkxWOiqY&#10;22YiTra2kYMu1l1tQD30/bPm3wwYN0x18gb45AdQl1tp5j/sFB2T0FQ7R0nTNEV3j6o9feQzro1i&#10;OWA14Fm+Q8a1a8+Bvu/d/dMb2JY5uiPbhG/ktn4cqGU/er3pcvwCAAD//wMAUEsDBBQABgAIAAAA&#10;IQAnx0Km5QEAABgEAAAOAAAAZHJzL2Uyb0RvYy54bWysU02P0zAQvSPxHyzfaZIislXVdA9dCgcE&#10;Kz5+gOvYiSXHtsZD0/57xk6aZUEcQORgxfG8N+89T3b3l8Gys4JovGt4tSo5U0761riu4d++Hl9t&#10;OIsoXCusd6rhVxX5/f7li90Ytmrte29bBYxIXNyOoeE9YtgWRZS9GkRc+aAcHWoPg0DaQle0IEZi&#10;H2yxLsu6GD20AbxUMdLXh+mQ7zO/1kriJ62jQmYbTtowr5DXU1qL/U5sOxChN3KWIf5BxSCMo6YL&#10;1YNAwb6D+Y1qMBJ89BpX0g+F19pIlT2Qm6r8xc2XXgSVvVA4MSwxxf9HKz+eD+4RKIYxxG0Mj5Bc&#10;XDQMTFsT3tOdZl+klF1ybNclNnVBJuljfVev795wJumoqut6QxsiLCaexBcg4jvlB5ZeGh4RhOl6&#10;PHjn6IY8TD3E+UPECXgDJLB1bGz4601VlllK9Na0R2NtOozQnQ4W2FnQBR+PJT1z72dlKIx961qG&#10;10BDiGCE66yaK60jsU/28xterZqaf1aamZZsTiLzZKqlpZBSOawWJqpOME3yFuAsO430n4BzfYKq&#10;PLV/A14QubN3uIAH4zxMoT3vjpebZD3V3xKYfKcITr695sHI0dD45Rudf5U03z/vM/zph97/AAAA&#10;//8DAFBLAwQUAAYACAAAACEA20xCTuEAAAALAQAADwAAAGRycy9kb3ducmV2LnhtbEyPwU7DMBBE&#10;70j8g7VIXBB1mrRuCdlUCIkD4gIFqVc3NkmEvQ6x2wa+nuUEx9U+zbypNpN34mjH2AdCmM8yEJaa&#10;YHpqEd5eH67XIGLSZLQLZBG+bIRNfX5W6dKEE73Y4za1gkMolhqhS2kopYxNZ72OszBY4t97GL1O&#10;fI6tNKM+cbh3Ms8yJb3uiRs6Pdj7zjYf24NHIPf9rM3j0O2ernyT5p/KGaUQLy+mu1sQyU7pD4Zf&#10;fVaHmp324UAmCoeQLxcFowjLYpGDYKJQGY/ZI6xu1ApkXcn/G+ofAAAA//8DAFBLAQItABQABgAI&#10;AAAAIQC2gziS/gAAAOEBAAATAAAAAAAAAAAAAAAAAAAAAABbQ29udGVudF9UeXBlc10ueG1sUEsB&#10;Ai0AFAAGAAgAAAAhADj9If/WAAAAlAEAAAsAAAAAAAAAAAAAAAAALwEAAF9yZWxzLy5yZWxzUEsB&#10;Ai0AFAAGAAgAAAAhACfHQqblAQAAGAQAAA4AAAAAAAAAAAAAAAAALgIAAGRycy9lMm9Eb2MueG1s&#10;UEsBAi0AFAAGAAgAAAAhANtMQk7hAAAACwEAAA8AAAAAAAAAAAAAAAAAPwQAAGRycy9kb3ducmV2&#10;LnhtbFBLBQYAAAAABAAEAPMAAABNBQAAAAA=&#10;" strokecolor="red" strokeweight="3pt">
+              <v:shape id="Verbinder: gekrümmt 31" o:spid="_x0000_s1026" type="#_x0000_t38" style="position:absolute;margin-left:205.15pt;margin-top:283.6pt;width:150pt;height:138.75pt;z-index:251685888;visibility:visible;mso-wrap-style:square;mso-wrap-distance-left:9pt;mso-wrap-distance-top:0;mso-wrap-distance-right:9pt;mso-wrap-distance-bottom:0;mso-position-horizontal:absolute;mso-position-horizontal-relative:text;mso-position-vertical:absolute;mso-position-vertical-relative:text" o:gfxdata="UEsDBBQABgAIAAAAIQC2gziS/gAAAOEBAAATAAAAW0NvbnRlbnRfVHlwZXNdLnhtbJSRQU7DMBBF&#10;90jcwfIWJU67QAgl6YK0S0CoHGBkTxKLZGx5TGhvj5O2G0SRWNoz/78nu9wcxkFMGNg6quQqL6RA&#10;0s5Y6ir5vt9lD1JwBDIwOMJKHpHlpr69KfdHjyxSmriSfYz+USnWPY7AufNIadK6MEJMx9ApD/oD&#10;OlTrorhX2lFEilmcO2RdNtjC5xDF9pCuTyYBB5bi6bQ4syoJ3g9WQ0ymaiLzg5KdCXlKLjvcW893&#10;SUOqXwnz5DrgnHtJTxOsQfEKIT7DmDSUCaxw7Rqn8787ZsmRM9e2VmPeBN4uqYvTtW7jvijg9N/y&#10;JsXecLq0q+WD6m8AAAD//wMAUEsDBBQABgAIAAAAIQA4/SH/1gAAAJQBAAALAAAAX3JlbHMvLnJl&#10;bHOkkMFqwzAMhu+DvYPRfXGawxijTi+j0GvpHsDYimMaW0Yy2fr2M4PBMnrbUb/Q94l/f/hMi1qR&#10;JVI2sOt6UJgd+ZiDgffL8ekFlFSbvV0oo4EbChzGx4f9GRdb25HMsYhqlCwG5lrLq9biZkxWOiqY&#10;22YiTra2kYMu1l1tQD30/bPm3wwYN0x18gb45AdQl1tp5j/sFB2T0FQ7R0nTNEV3j6o9feQzro1i&#10;OWA14Fm+Q8a1a8+Bvu/d/dMb2JY5uiPbhG/ktn4cqGU/er3pcvwCAAD//wMAUEsDBBQABgAIAAAA&#10;IQDm3+gk3AEAAAYEAAAOAAAAZHJzL2Uyb0RvYy54bWysU8tuEzEU3SPxD5b3ZB4oTRll0kUKbBBU&#10;FD7Ata8TI79kuzOZv+famU4QIFVFbDzjxzn3nOPr7c3JaDJAiMrZnjarmhKw3AllDz39/u3Dm2tK&#10;YmJWMO0s9HSCSG92r19tR99B645OCwgESWzsRt/TY0q+q6rIj2BYXDkPFjelC4YlnIZDJQIbkd3o&#10;qq3rq2p0QfjgOMSIq7fnTbor/FICT1+kjJCI7ilqS2UMZXzIY7Xbsu4QmD8qPstg/6DCMGWx6EJ1&#10;yxIjj0H9QWUUDy46mVbcmcpJqTgUD+imqX9zc39kHooXDCf6Jab4/2j552Fv7wLGMPrYRX8XsouT&#10;DCZ/UR85lbCmJSw4JcJxsXlXr+saM+W412yu2qZd5zirC9yHmD6CMyT/9JQ/hgHE3lmL1+LC2xIY&#10;Gz7FVJITxDKDLcLEj4YSaTRexMA02Wywzsw8n8YaT9wZqi0Ze9perzfrwpmY0u+tIGnyyJeCYvag&#10;YabQFjVezJa/NGk4E30FSZTI9gpT6UPY60BQCUrjHGxqFyY8nWFSab0A6+eB8/kMhdKjLwEviFLZ&#10;2bSAjbIu/K16OjWzZHk+/5TA2XeO4MGJqbRBiQabrVzk/DByN/86L/DL8939BAAA//8DAFBLAwQU&#10;AAYACAAAACEAzdZ0ReMAAAALAQAADwAAAGRycy9kb3ducmV2LnhtbEyPy07DMBBF90j8gzVIbKrW&#10;ScmjhEyqqqgrpCJapIqdGw9JRGwH223D32PYwHJmju6cWy5H1bMzWdcZjRDPImCkayM73SC87jfT&#10;BTDnhZaiN5oQvsjBsrq+KkUhzUW/0HnnGxZCtCsEQuv9UHDu6paUcDMzkA63d2OV8GG0DZdWXEK4&#10;6vk8ijKuRKfDh1YMtG6p/tidFMLbPT19Pq63E7s5pPHzKs0OEyUQb2/G1QMwT6P/g+FHP6hDFZyO&#10;5qSlYz1CEkd3AUVIs3wOLBD57+aIsEiSHHhV8v8dqm8AAAD//wMAUEsBAi0AFAAGAAgAAAAhALaD&#10;OJL+AAAA4QEAABMAAAAAAAAAAAAAAAAAAAAAAFtDb250ZW50X1R5cGVzXS54bWxQSwECLQAUAAYA&#10;CAAAACEAOP0h/9YAAACUAQAACwAAAAAAAAAAAAAAAAAvAQAAX3JlbHMvLnJlbHNQSwECLQAUAAYA&#10;CAAAACEA5t/oJNwBAAAGBAAADgAAAAAAAAAAAAAAAAAuAgAAZHJzL2Uyb0RvYy54bWxQSwECLQAU&#10;AAYACAAAACEAzdZ0ReMAAAALAQAADwAAAAAAAAAAAAAAAAA2BAAAZHJzL2Rvd25yZXYueG1sUEsF&#10;BgAAAAAEAAQA8wAAAEYFAAAAAA==&#10;" adj="16740" strokecolor="#bc4542 [3045]" strokeweight="2.25pt">
                 <v:stroke endarrow="block"/>
               </v:shape>
             </w:pict>
@@ -1441,47 +1643,46 @@
         <mc:AlternateContent>
           <mc:Choice Requires="wps">
             <w:drawing>
-              <wp:anchor distT="0" distB="0" distL="114300" distR="114300" simplePos="0" relativeHeight="251669504" behindDoc="0" locked="0" layoutInCell="1" allowOverlap="1" wp14:anchorId="0A7B9DDC" wp14:editId="5D2C6F25">
+              <wp:anchor distT="0" distB="0" distL="114300" distR="114300" simplePos="0" relativeHeight="251684864" behindDoc="0" locked="0" layoutInCell="1" allowOverlap="1" wp14:anchorId="7E5C79E3" wp14:editId="72F51766">
                 <wp:simplePos x="0" y="0"/>
                 <wp:positionH relativeFrom="column">
-                  <wp:posOffset>2614930</wp:posOffset>
+                  <wp:posOffset>1862455</wp:posOffset>
                 </wp:positionH>
                 <wp:positionV relativeFrom="paragraph">
-                  <wp:posOffset>3639820</wp:posOffset>
+                  <wp:posOffset>3306445</wp:posOffset>
                 </wp:positionV>
-                <wp:extent cx="676275" cy="1181100"/>
-                <wp:effectExtent l="19050" t="19050" r="66675" b="38100"/>
+                <wp:extent cx="428625" cy="2038350"/>
+                <wp:effectExtent l="247650" t="19050" r="9525" b="38100"/>
                 <wp:wrapNone/>
-                <wp:docPr id="7" name="Gerade Verbindung mit Pfeil 7"/>
+                <wp:docPr id="30" name="Verbinder: gekrümmt 30"/>
                 <wp:cNvGraphicFramePr/>
                 <a:graphic xmlns:a="http://schemas.openxmlformats.org/drawingml/2006/main">
                   <a:graphicData uri="http://schemas.microsoft.com/office/word/2010/wordprocessingShape">
                     <wps:wsp>
                       <wps:cNvCnPr/>
                       <wps:spPr>
-                        <a:xfrm>
+                        <a:xfrm flipH="1">
                           <a:off x="0" y="0"/>
-                          <a:ext cx="676275" cy="1181100"/>
+                          <a:ext cx="428625" cy="2038350"/>
                         </a:xfrm>
-                        <a:prstGeom prst="straightConnector1">
-                          <a:avLst/>
+                        <a:prstGeom prst="curvedConnector3">
+                          <a:avLst>
+                            <a:gd name="adj1" fmla="val 152222"/>
+                          </a:avLst>
                         </a:prstGeom>
-                        <a:ln w="38100">
-                          <a:solidFill>
-                            <a:srgbClr val="FF0000"/>
-                          </a:solidFill>
+                        <a:ln w="28575">
                           <a:tailEnd type="triangle"/>
                         </a:ln>
                       </wps:spPr>
                       <wps:style>
                         <a:lnRef idx="1">
-                          <a:schemeClr val="accent1"/>
+                          <a:schemeClr val="accent2"/>
                         </a:lnRef>
                         <a:fillRef idx="0">
-                          <a:schemeClr val="accent1"/>
+                          <a:schemeClr val="accent2"/>
                         </a:fillRef>
                         <a:effectRef idx="0">
-                          <a:schemeClr val="accent1"/>
+                          <a:schemeClr val="accent2"/>
                         </a:effectRef>
                         <a:fontRef idx="minor">
                           <a:schemeClr val="tx1"/>
@@ -1491,18 +1692,12 @@
                     </wps:wsp>
                   </a:graphicData>
                 </a:graphic>
-                <wp14:sizeRelH relativeFrom="margin">
-                  <wp14:pctWidth>0</wp14:pctWidth>
-                </wp14:sizeRelH>
-                <wp14:sizeRelV relativeFrom="margin">
-                  <wp14:pctHeight>0</wp14:pctHeight>
-                </wp14:sizeRelV>
               </wp:anchor>
             </w:drawing>
           </mc:Choice>
           <mc:Fallback>
             <w:pict>
-              <v:shape w14:anchorId="3EF6CEA3" id="Gerade Verbindung mit Pfeil 7" o:spid="_x0000_s1026" type="#_x0000_t32" style="position:absolute;margin-left:205.9pt;margin-top:286.6pt;width:53.25pt;height:93pt;z-index:251669504;visibility:visible;mso-wrap-style:square;mso-width-percent:0;mso-height-percent:0;mso-wrap-distance-left:9pt;mso-wrap-distance-top:0;mso-wrap-distance-right:9pt;mso-wrap-distance-bottom:0;mso-position-horizontal:absolute;mso-position-horizontal-relative:text;mso-position-vertical:absolute;mso-position-vertical-relative:text;mso-width-percent:0;mso-height-percent:0;mso-width-relative:margin;mso-height-relative:margin" o:gfxdata="UEsDBBQABgAIAAAAIQC2gziS/gAAAOEBAAATAAAAW0NvbnRlbnRfVHlwZXNdLnhtbJSRQU7DMBBF&#10;90jcwfIWJU67QAgl6YK0S0CoHGBkTxKLZGx5TGhvj5O2G0SRWNoz/78nu9wcxkFMGNg6quQqL6RA&#10;0s5Y6ir5vt9lD1JwBDIwOMJKHpHlpr69KfdHjyxSmriSfYz+USnWPY7AufNIadK6MEJMx9ApD/oD&#10;OlTrorhX2lFEilmcO2RdNtjC5xDF9pCuTyYBB5bi6bQ4syoJ3g9WQ0ymaiLzg5KdCXlKLjvcW893&#10;SUOqXwnz5DrgnHtJTxOsQfEKIT7DmDSUCaxw7Rqn8787ZsmRM9e2VmPeBN4uqYvTtW7jvijg9N/y&#10;JsXecLq0q+WD6m8AAAD//wMAUEsDBBQABgAIAAAAIQA4/SH/1gAAAJQBAAALAAAAX3JlbHMvLnJl&#10;bHOkkMFqwzAMhu+DvYPRfXGawxijTi+j0GvpHsDYimMaW0Yy2fr2M4PBMnrbUb/Q94l/f/hMi1qR&#10;JVI2sOt6UJgd+ZiDgffL8ekFlFSbvV0oo4EbChzGx4f9GRdb25HMsYhqlCwG5lrLq9biZkxWOiqY&#10;22YiTra2kYMu1l1tQD30/bPm3wwYN0x18gb45AdQl1tp5j/sFB2T0FQ7R0nTNEV3j6o9feQzro1i&#10;OWA14Fm+Q8a1a8+Bvu/d/dMb2JY5uiPbhG/ktn4cqGU/er3pcvwCAAD//wMAUEsDBBQABgAIAAAA&#10;IQAB9YGj3wEAAA4EAAAOAAAAZHJzL2Uyb0RvYy54bWysU02P0zAQvSPxHyzfaZIiulXVdA9dygXB&#10;CpYf4DrjxJJjW2PTpP+esdOmLIgDq83B8ce8N/Oex9v7sTfsBBi0szWvFiVnYKVrtG1r/uPp8G7N&#10;WYjCNsI4CzU/Q+D3u7dvtoPfwNJ1zjSAjEhs2Ay+5l2MflMUQXbQi7BwHiwdKoe9iLTEtmhQDMTe&#10;m2JZlqticNh4dBJCoN2H6ZDvMr9SIONXpQJEZmpOtcU8Yh6PaSx2W7FpUfhOy0sZ4gVV9EJbSjpT&#10;PYgo2E/Uf1H1WqILTsWFdH3hlNISsgZSU5V/qPneCQ9ZC5kT/GxTeD1a+eW0t49INgw+bIJ/xKRi&#10;VNinP9XHxmzWeTYLxsgkba7uVsu7D5xJOqqqdVWV2c3ihvYY4idwPUuTmoeIQrdd3Dtr6V4cVtkx&#10;cfocIuUn4BWQUhvLhpq/XyfatA7O6OagjckLbI97g+wk6FoPh5K+dJNE8SwsCm0+2obFs6fWi6iF&#10;bQ1cIo0lwE10nsWzgSn5N1BMNyRzKjL3I8wphZRgYzUzUXSCKSpvBl7KTo38L+AlPkEh9+r/gGdE&#10;zuxsnMG9tg4n055nj+O1ZDXFXx2YdCcLjq4553bI1lDTZVcvDyR19e/rDL89490vAAAA//8DAFBL&#10;AwQUAAYACAAAACEAP8U1NuAAAAALAQAADwAAAGRycy9kb3ducmV2LnhtbEyPwU7DMBBE70j8g7VI&#10;3Khjl7RpyKZCSBwQ4kDLBzixiQPxOo3dNv17zAmOoxnNvKm2sxvYyUyh94QgFhkwQ63XPXUIH/vn&#10;uwJYiIq0GjwZhIsJsK2vrypVan+md3PaxY6lEgqlQrAxjiXnobXGqbDwo6HkffrJqZjk1HE9qXMq&#10;dwOXWbbiTvWUFqwazZM17ffu6BCaVXE5yIPYb16K2L3Kr6i4fUO8vZkfH4BFM8e/MPziJ3SoE1Pj&#10;j6QDGxDuhUjoESFfLyWwlMhFsQTWIKzzjQReV/z/h/oHAAD//wMAUEsBAi0AFAAGAAgAAAAhALaD&#10;OJL+AAAA4QEAABMAAAAAAAAAAAAAAAAAAAAAAFtDb250ZW50X1R5cGVzXS54bWxQSwECLQAUAAYA&#10;CAAAACEAOP0h/9YAAACUAQAACwAAAAAAAAAAAAAAAAAvAQAAX3JlbHMvLnJlbHNQSwECLQAUAAYA&#10;CAAAACEAAfWBo98BAAAOBAAADgAAAAAAAAAAAAAAAAAuAgAAZHJzL2Uyb0RvYy54bWxQSwECLQAU&#10;AAYACAAAACEAP8U1NuAAAAALAQAADwAAAAAAAAAAAAAAAAA5BAAAZHJzL2Rvd25yZXYueG1sUEsF&#10;BgAAAAAEAAQA8wAAAEYFAAAAAA==&#10;" strokecolor="red" strokeweight="3pt">
+              <v:shape w14:anchorId="15C40FA4" id="Verbinder: gekrümmt 30" o:spid="_x0000_s1026" type="#_x0000_t38" style="position:absolute;margin-left:146.65pt;margin-top:260.35pt;width:33.75pt;height:160.5pt;flip:x;z-index:251684864;visibility:visible;mso-wrap-style:square;mso-wrap-distance-left:9pt;mso-wrap-distance-top:0;mso-wrap-distance-right:9pt;mso-wrap-distance-bottom:0;mso-position-horizontal:absolute;mso-position-horizontal-relative:text;mso-position-vertical:absolute;mso-position-vertical-relative:text" o:gfxdata="UEsDBBQABgAIAAAAIQC2gziS/gAAAOEBAAATAAAAW0NvbnRlbnRfVHlwZXNdLnhtbJSRQU7DMBBF&#10;90jcwfIWJU67QAgl6YK0S0CoHGBkTxKLZGx5TGhvj5O2G0SRWNoz/78nu9wcxkFMGNg6quQqL6RA&#10;0s5Y6ir5vt9lD1JwBDIwOMJKHpHlpr69KfdHjyxSmriSfYz+USnWPY7AufNIadK6MEJMx9ApD/oD&#10;OlTrorhX2lFEilmcO2RdNtjC5xDF9pCuTyYBB5bi6bQ4syoJ3g9WQ0ymaiLzg5KdCXlKLjvcW893&#10;SUOqXwnz5DrgnHtJTxOsQfEKIT7DmDSUCaxw7Rqn8787ZsmRM9e2VmPeBN4uqYvTtW7jvijg9N/y&#10;JsXecLq0q+WD6m8AAAD//wMAUEsDBBQABgAIAAAAIQA4/SH/1gAAAJQBAAALAAAAX3JlbHMvLnJl&#10;bHOkkMFqwzAMhu+DvYPRfXGawxijTi+j0GvpHsDYimMaW0Yy2fr2M4PBMnrbUb/Q94l/f/hMi1qR&#10;JVI2sOt6UJgd+ZiDgffL8ekFlFSbvV0oo4EbChzGx4f9GRdb25HMsYhqlCwG5lrLq9biZkxWOiqY&#10;22YiTra2kYMu1l1tQD30/bPm3wwYN0x18gb45AdQl1tp5j/sFB2T0FQ7R0nTNEV3j6o9feQzro1i&#10;OWA14Fm+Q8a1a8+Bvu/d/dMb2JY5uiPbhG/ktn4cqGU/er3pcvwCAAD//wMAUEsDBBQABgAIAAAA&#10;IQDOkptq6AEAABAEAAAOAAAAZHJzL2Uyb0RvYy54bWysU8uO2yAU3VfqPyD2jR2nnkZRnFlk+lhU&#10;7aiPD2DgklDxEjC28/e9YMdTtVWlVvUCgeGce87hsr8djSY9hKic7eh6VVMCljuh7KmjX7+8ebGl&#10;JCZmBdPOQkcvEOnt4fmz/eB30Liz0wICQRIbd4Pv6Dklv6uqyM9gWFw5DxY3pQuGJVyGUyUCG5Dd&#10;6Kqp65tqcEH44DjEiH/vpk16KPxSAk8fpYyQiO4oaktlDGV8yGN12LPdKTB/VnyWwf5BhWHKYtGF&#10;6o4lRh6D+oXKKB5cdDKtuDOVk1JxKB7Qzbr+yc3nM/NQvGA40S8xxf9Hyz/0R3sfMIbBx1309yG7&#10;GGUwRGrl3+GdFl+olIwltssSG4yJcPz5stneNC0lHLeaerPdtCXXauLJfD7E9BacIXnSUf4YehBH&#10;Zy3ejwubUoH172MqEQpimcFeYeLbmhJpNN5IzzRZtw1++cqQej6Osyt5xmpLBhSxbV+1hTQxpV9b&#10;QdLFI2EKitmThplCW2R6sl1m6aJhIvoEkiiB9qYASkfCUQeCUlAb52DTVYy2eDrDpNJ6AdZFwh+B&#10;8/kMhdKtfwNeEKWys2kBG2Vd+F31NK5n83I6f01g8p0jeHDiUhqiRINtV+Ken0ju6x/XBf70kA/f&#10;AQAA//8DAFBLAwQUAAYACAAAACEAwq86h+AAAAALAQAADwAAAGRycy9kb3ducmV2LnhtbEyPQU+E&#10;MBCF7yb+h2ZMvLllQWFFho0xMfFisot6L3QEhE6RdnfRX2896XEyX977XrFdzCiONLveMsJ6FYEg&#10;bqzuuUV4fXm82oBwXrFWo2VC+CIH2/L8rFC5tife07HyrQgh7HKF0Hk/5VK6piOj3MpOxOH3bmej&#10;fDjnVupZnUK4GWUcRak0qufQ0KmJHjpqhupgEJ58NXxKu+jd8/cuqz9kSm9Dinh5sdzfgfC0+D8Y&#10;fvWDOpTBqbYH1k6MCPFtkgQU4SaOMhCBSNIojKkRNtfrDGRZyP8byh8AAAD//wMAUEsBAi0AFAAG&#10;AAgAAAAhALaDOJL+AAAA4QEAABMAAAAAAAAAAAAAAAAAAAAAAFtDb250ZW50X1R5cGVzXS54bWxQ&#10;SwECLQAUAAYACAAAACEAOP0h/9YAAACUAQAACwAAAAAAAAAAAAAAAAAvAQAAX3JlbHMvLnJlbHNQ&#10;SwECLQAUAAYACAAAACEAzpKbaugBAAAQBAAADgAAAAAAAAAAAAAAAAAuAgAAZHJzL2Uyb0RvYy54&#10;bWxQSwECLQAUAAYACAAAACEAwq86h+AAAAALAQAADwAAAAAAAAAAAAAAAABCBAAAZHJzL2Rvd25y&#10;ZXYueG1sUEsFBgAAAAAEAAQA8wAAAE8FAAAAAA==&#10;" adj="32880" strokecolor="#bc4542 [3045]" strokeweight="2.25pt">
                 <v:stroke endarrow="block"/>
               </v:shape>
             </w:pict>
@@ -1515,7 +1710,7 @@
           <w:lang w:val="en-US"/>
         </w:rPr>
         <w:drawing>
-          <wp:inline distT="0" distB="0" distL="0" distR="0" wp14:anchorId="04B50462" wp14:editId="3D46E63C">
+          <wp:inline distT="0" distB="0" distL="0" distR="0" wp14:anchorId="04B50462" wp14:editId="6FA1E5A3">
             <wp:extent cx="5086800" cy="3960000"/>
             <wp:effectExtent l="0" t="0" r="0" b="2540"/>
             <wp:docPr id="6" name="Grafik 6" descr="Ein Bild, das Tisch enthält.&#10;&#10;Automatisch generierte Beschreibung"/>
@@ -1532,7 +1727,7 @@
                     </pic:cNvPicPr>
                   </pic:nvPicPr>
                   <pic:blipFill>
-                    <a:blip r:embed="rId16">
+                    <a:blip r:embed="rId12">
                       <a:extLst>
                         <a:ext uri="{28A0092B-C50C-407E-A947-70E740481C1C}">
                           <a14:useLocalDpi xmlns:a14="http://schemas.microsoft.com/office/drawing/2010/main" val="0"/>
@@ -1562,6 +1757,26 @@
             </a:graphic>
           </wp:inline>
         </w:drawing>
+      </w:r>
+    </w:p>
+    <w:p>
+      <w:pPr>
+        <w:pStyle w:val="Beschriftung"/>
+        <w:jc w:val="center"/>
+      </w:pPr>
+      <w:r>
+        <w:t xml:space="preserve">Abbildung </w:t>
+      </w:r>
+      <w:fldSimple w:instr=" SEQ Abbildung \* ARABIC ">
+        <w:r>
+          <w:rPr>
+            <w:noProof/>
+          </w:rPr>
+          <w:t>3</w:t>
+        </w:r>
+      </w:fldSimple>
+      <w:r>
+        <w:t>: Scribble der Lernauswahlseite</w:t>
       </w:r>
     </w:p>
     <w:p>
@@ -1604,7 +1819,7 @@
                     </pic:cNvPicPr>
                   </pic:nvPicPr>
                   <pic:blipFill>
-                    <a:blip r:embed="rId17">
+                    <a:blip r:embed="rId13">
                       <a:extLst>
                         <a:ext uri="{28A0092B-C50C-407E-A947-70E740481C1C}">
                           <a14:useLocalDpi xmlns:a14="http://schemas.microsoft.com/office/drawing/2010/main" val="0"/>
@@ -1674,7 +1889,7 @@
                     </pic:cNvPicPr>
                   </pic:nvPicPr>
                   <pic:blipFill>
-                    <a:blip r:embed="rId18">
+                    <a:blip r:embed="rId14">
                       <a:extLst>
                         <a:ext uri="{28A0092B-C50C-407E-A947-70E740481C1C}">
                           <a14:useLocalDpi xmlns:a14="http://schemas.microsoft.com/office/drawing/2010/main" val="0"/>
@@ -1877,7 +2092,21 @@
                                 <w:b/>
                                 <w:bCs/>
                               </w:rPr>
-                              <w:t>Intelligentes lernen: AN</w:t>
+                              <w:t xml:space="preserve">Intelligentes </w:t>
+                            </w:r>
+                            <w:r>
+                              <w:rPr>
+                                <w:b/>
+                                <w:bCs/>
+                              </w:rPr>
+                              <w:t>L</w:t>
+                            </w:r>
+                            <w:r>
+                              <w:rPr>
+                                <w:b/>
+                                <w:bCs/>
+                              </w:rPr>
+                              <w:t>ernen: AN</w:t>
                             </w:r>
                           </w:p>
                           <w:p>
@@ -1922,7 +2151,21 @@
                           <w:b/>
                           <w:bCs/>
                         </w:rPr>
-                        <w:t>Intelligentes lernen: AN</w:t>
+                        <w:t xml:space="preserve">Intelligentes </w:t>
+                      </w:r>
+                      <w:r>
+                        <w:rPr>
+                          <w:b/>
+                          <w:bCs/>
+                        </w:rPr>
+                        <w:t>L</w:t>
+                      </w:r>
+                      <w:r>
+                        <w:rPr>
+                          <w:b/>
+                          <w:bCs/>
+                        </w:rPr>
+                        <w:t>ernen: AN</w:t>
                       </w:r>
                     </w:p>
                     <w:p>
@@ -2012,10 +2255,8 @@
     </w:p>
     <w:p>
       <w:pPr>
+        <w:keepNext/>
         <w:jc w:val="center"/>
-        <w:rPr>
-          <w:lang w:val="en-US"/>
-        </w:rPr>
       </w:pPr>
       <w:r>
         <w:rPr>
@@ -2040,7 +2281,7 @@
                     </pic:cNvPicPr>
                   </pic:nvPicPr>
                   <pic:blipFill>
-                    <a:blip r:embed="rId19">
+                    <a:blip r:embed="rId15">
                       <a:extLst>
                         <a:ext uri="{28A0092B-C50C-407E-A947-70E740481C1C}">
                           <a14:useLocalDpi xmlns:a14="http://schemas.microsoft.com/office/drawing/2010/main" val="0"/>
@@ -2074,6 +2315,29 @@
     </w:p>
     <w:p>
       <w:pPr>
+        <w:pStyle w:val="Beschriftung"/>
+        <w:jc w:val="center"/>
+        <w:rPr>
+          <w:lang w:val="en-US"/>
+        </w:rPr>
+      </w:pPr>
+      <w:r>
+        <w:t xml:space="preserve">Abbildung </w:t>
+      </w:r>
+      <w:fldSimple w:instr=" SEQ Abbildung \* ARABIC ">
+        <w:r>
+          <w:rPr>
+            <w:noProof/>
+          </w:rPr>
+          <w:t>4</w:t>
+        </w:r>
+      </w:fldSimple>
+      <w:r>
+        <w:t>: Scribble der Zeichenseite</w:t>
+      </w:r>
+    </w:p>
+    <w:p>
+      <w:pPr>
         <w:rPr>
           <w:rFonts w:asciiTheme="majorHAnsi" w:eastAsiaTheme="majorEastAsia" w:hAnsiTheme="majorHAnsi" w:cstheme="majorBidi"/>
           <w:color w:val="365F91" w:themeColor="accent1" w:themeShade="BF"/>
@@ -2122,10 +2386,8 @@
     </w:p>
     <w:p>
       <w:pPr>
+        <w:keepNext/>
         <w:jc w:val="center"/>
-        <w:rPr>
-          <w:lang w:val="en-US"/>
-        </w:rPr>
       </w:pPr>
       <w:r>
         <w:rPr>
@@ -2133,9 +2395,9 @@
           <w:lang w:val="en-US"/>
         </w:rPr>
         <w:drawing>
-          <wp:inline distT="0" distB="0" distL="0" distR="0" wp14:anchorId="57B699E8" wp14:editId="01F199D2">
-            <wp:extent cx="4838700" cy="3766858"/>
-            <wp:effectExtent l="0" t="0" r="0" b="5080"/>
+          <wp:inline distT="0" distB="0" distL="0" distR="0" wp14:anchorId="57B699E8" wp14:editId="027DA996">
+            <wp:extent cx="4362450" cy="3396105"/>
+            <wp:effectExtent l="0" t="0" r="0" b="0"/>
             <wp:docPr id="11" name="Grafik 11"/>
             <wp:cNvGraphicFramePr>
               <a:graphicFrameLocks xmlns:a="http://schemas.openxmlformats.org/drawingml/2006/main" noChangeAspect="1"/>
@@ -2150,7 +2412,7 @@
                     </pic:cNvPicPr>
                   </pic:nvPicPr>
                   <pic:blipFill>
-                    <a:blip r:embed="rId20">
+                    <a:blip r:embed="rId16">
                       <a:extLst>
                         <a:ext uri="{28A0092B-C50C-407E-A947-70E740481C1C}">
                           <a14:useLocalDpi xmlns:a14="http://schemas.microsoft.com/office/drawing/2010/main" val="0"/>
@@ -2165,7 +2427,7 @@
                   <pic:spPr bwMode="auto">
                     <a:xfrm>
                       <a:off x="0" y="0"/>
-                      <a:ext cx="4850486" cy="3776033"/>
+                      <a:ext cx="4383141" cy="3412213"/>
                     </a:xfrm>
                     <a:prstGeom prst="rect">
                       <a:avLst/>
@@ -2184,16 +2446,31 @@
     </w:p>
     <w:p>
       <w:pPr>
+        <w:pStyle w:val="Beschriftung"/>
         <w:jc w:val="center"/>
         <w:rPr>
           <w:lang w:val="en-US"/>
         </w:rPr>
-        <w:sectPr>
-          <w:pgSz w:w="11906" w:h="16838"/>
-          <w:pgMar w:top="1417" w:right="1417" w:bottom="1134" w:left="1417" w:header="708" w:footer="708" w:gutter="0"/>
-          <w:cols w:space="708"/>
-          <w:docGrid w:linePitch="360"/>
-        </w:sectPr>
+      </w:pPr>
+      <w:r>
+        <w:t xml:space="preserve">Abbildung </w:t>
+      </w:r>
+      <w:fldSimple w:instr=" SEQ Abbildung \* ARABIC ">
+        <w:r>
+          <w:rPr>
+            <w:noProof/>
+          </w:rPr>
+          <w:t>5</w:t>
+        </w:r>
+      </w:fldSimple>
+      <w:r>
+        <w:t>: Scribble der Ergebnis- und Einstellungsseite - Visualisierung</w:t>
+      </w:r>
+    </w:p>
+    <w:p>
+      <w:pPr>
+        <w:keepNext/>
+        <w:jc w:val="center"/>
       </w:pPr>
       <w:r>
         <w:rPr>
@@ -2201,8 +2478,8 @@
           <w:lang w:val="en-US"/>
         </w:rPr>
         <w:drawing>
-          <wp:inline distT="0" distB="0" distL="0" distR="0" wp14:anchorId="32323E09" wp14:editId="7B8AF2DD">
-            <wp:extent cx="4848225" cy="3774273"/>
+          <wp:inline distT="0" distB="0" distL="0" distR="0" wp14:anchorId="32323E09" wp14:editId="5277E3A0">
+            <wp:extent cx="4391025" cy="3418349"/>
             <wp:effectExtent l="0" t="0" r="0" b="0"/>
             <wp:docPr id="12" name="Grafik 12"/>
             <wp:cNvGraphicFramePr>
@@ -2218,7 +2495,7 @@
                     </pic:cNvPicPr>
                   </pic:nvPicPr>
                   <pic:blipFill>
-                    <a:blip r:embed="rId21">
+                    <a:blip r:embed="rId17">
                       <a:extLst>
                         <a:ext uri="{28A0092B-C50C-407E-A947-70E740481C1C}">
                           <a14:useLocalDpi xmlns:a14="http://schemas.microsoft.com/office/drawing/2010/main" val="0"/>
@@ -2233,7 +2510,7 @@
                   <pic:spPr bwMode="auto">
                     <a:xfrm>
                       <a:off x="0" y="0"/>
-                      <a:ext cx="4859651" cy="3783168"/>
+                      <a:ext cx="4409918" cy="3433057"/>
                     </a:xfrm>
                     <a:prstGeom prst="rect">
                       <a:avLst/>
@@ -2252,6 +2529,35 @@
     </w:p>
     <w:p>
       <w:pPr>
+        <w:pStyle w:val="Beschriftung"/>
+        <w:jc w:val="center"/>
+        <w:rPr>
+          <w:lang w:val="en-US"/>
+        </w:rPr>
+        <w:sectPr>
+          <w:pgSz w:w="11906" w:h="16838"/>
+          <w:pgMar w:top="1417" w:right="1417" w:bottom="1134" w:left="1417" w:header="708" w:footer="708" w:gutter="0"/>
+          <w:cols w:space="708"/>
+          <w:docGrid w:linePitch="360"/>
+        </w:sectPr>
+      </w:pPr>
+      <w:r>
+        <w:t xml:space="preserve">Abbildung </w:t>
+      </w:r>
+      <w:fldSimple w:instr=" SEQ Abbildung \* ARABIC ">
+        <w:r>
+          <w:rPr>
+            <w:noProof/>
+          </w:rPr>
+          <w:t>6</w:t>
+        </w:r>
+      </w:fldSimple>
+      <w:r>
+        <w:t>: Scribble der Ergebnis- und Einstellungsseite - Lernpläne</w:t>
+      </w:r>
+    </w:p>
+    <w:p>
+      <w:pPr>
         <w:pStyle w:val="berschrift1"/>
       </w:pPr>
       <w:r>
@@ -2285,119 +2591,13 @@
         <mc:AlternateContent>
           <mc:Choice Requires="wps">
             <w:drawing>
-              <wp:anchor distT="0" distB="0" distL="114300" distR="114300" simplePos="0" relativeHeight="251662336" behindDoc="0" locked="0" layoutInCell="1" allowOverlap="1" wp14:anchorId="58D7216B" wp14:editId="723C9DAB">
+              <wp:anchor distT="0" distB="0" distL="114300" distR="114300" simplePos="0" relativeHeight="251660288" behindDoc="0" locked="0" layoutInCell="1" allowOverlap="1" wp14:anchorId="1B0B08CE" wp14:editId="41CA1E0B">
                 <wp:simplePos x="0" y="0"/>
-                <wp:positionH relativeFrom="column">
-                  <wp:posOffset>3119755</wp:posOffset>
+                <wp:positionH relativeFrom="page">
+                  <wp:posOffset>-190500</wp:posOffset>
                 </wp:positionH>
                 <wp:positionV relativeFrom="paragraph">
-                  <wp:posOffset>48895</wp:posOffset>
-                </wp:positionV>
-                <wp:extent cx="2514600" cy="514350"/>
-                <wp:effectExtent l="0" t="0" r="0" b="0"/>
-                <wp:wrapNone/>
-                <wp:docPr id="19" name="Textfeld 19"/>
-                <wp:cNvGraphicFramePr/>
-                <a:graphic xmlns:a="http://schemas.openxmlformats.org/drawingml/2006/main">
-                  <a:graphicData uri="http://schemas.microsoft.com/office/word/2010/wordprocessingShape">
-                    <wps:wsp>
-                      <wps:cNvSpPr txBox="1"/>
-                      <wps:spPr>
-                        <a:xfrm>
-                          <a:off x="0" y="0"/>
-                          <a:ext cx="2514600" cy="514350"/>
-                        </a:xfrm>
-                        <a:prstGeom prst="rect">
-                          <a:avLst/>
-                        </a:prstGeom>
-                        <a:solidFill>
-                          <a:schemeClr val="lt1"/>
-                        </a:solidFill>
-                        <a:ln w="6350">
-                          <a:noFill/>
-                        </a:ln>
-                      </wps:spPr>
-                      <wps:txbx>
-                        <w:txbxContent>
-                          <w:p>
-                            <w:pPr>
-                              <w:pStyle w:val="berschrift2"/>
-                            </w:pPr>
-                            <w:r>
-                              <w:t>Kategorie und Lernauswahl</w:t>
-                            </w:r>
-                            <w:r>
-                              <w:t>:</w:t>
-                            </w:r>
-                          </w:p>
-                          <w:p>
-                            <w:pPr>
-                              <w:jc w:val="center"/>
-                            </w:pPr>
-                          </w:p>
-                        </w:txbxContent>
-                      </wps:txbx>
-                      <wps:bodyPr rot="0" spcFirstLastPara="0" vertOverflow="overflow" horzOverflow="overflow" vert="horz" wrap="square" lIns="91440" tIns="45720" rIns="91440" bIns="45720" numCol="1" spcCol="0" rtlCol="0" fromWordArt="0" anchor="t" anchorCtr="0" forceAA="0" compatLnSpc="1">
-                        <a:prstTxWarp prst="textNoShape">
-                          <a:avLst/>
-                        </a:prstTxWarp>
-                        <a:noAutofit/>
-                      </wps:bodyPr>
-                    </wps:wsp>
-                  </a:graphicData>
-                </a:graphic>
-                <wp14:sizeRelH relativeFrom="margin">
-                  <wp14:pctWidth>0</wp14:pctWidth>
-                </wp14:sizeRelH>
-                <wp14:sizeRelV relativeFrom="margin">
-                  <wp14:pctHeight>0</wp14:pctHeight>
-                </wp14:sizeRelV>
-              </wp:anchor>
-            </w:drawing>
-          </mc:Choice>
-          <mc:Fallback>
-            <w:pict>
-              <v:shape w14:anchorId="58D7216B" id="Textfeld 19" o:spid="_x0000_s1029" type="#_x0000_t202" style="position:absolute;left:0;text-align:left;margin-left:245.65pt;margin-top:3.85pt;width:198pt;height:40.5pt;z-index:251662336;visibility:visible;mso-wrap-style:square;mso-width-percent:0;mso-height-percent:0;mso-wrap-distance-left:9pt;mso-wrap-distance-top:0;mso-wrap-distance-right:9pt;mso-wrap-distance-bottom:0;mso-position-horizontal:absolute;mso-position-horizontal-relative:text;mso-position-vertical:absolute;mso-position-vertical-relative:text;mso-width-percent:0;mso-height-percent:0;mso-width-relative:margin;mso-height-relative:margin;v-text-anchor:top" o:gfxdata="UEsDBBQABgAIAAAAIQC2gziS/gAAAOEBAAATAAAAW0NvbnRlbnRfVHlwZXNdLnhtbJSRQU7DMBBF&#10;90jcwfIWJU67QAgl6YK0S0CoHGBkTxKLZGx5TGhvj5O2G0SRWNoz/78nu9wcxkFMGNg6quQqL6RA&#10;0s5Y6ir5vt9lD1JwBDIwOMJKHpHlpr69KfdHjyxSmriSfYz+USnWPY7AufNIadK6MEJMx9ApD/oD&#10;OlTrorhX2lFEilmcO2RdNtjC5xDF9pCuTyYBB5bi6bQ4syoJ3g9WQ0ymaiLzg5KdCXlKLjvcW893&#10;SUOqXwnz5DrgnHtJTxOsQfEKIT7DmDSUCaxw7Rqn8787ZsmRM9e2VmPeBN4uqYvTtW7jvijg9N/y&#10;JsXecLq0q+WD6m8AAAD//wMAUEsDBBQABgAIAAAAIQA4/SH/1gAAAJQBAAALAAAAX3JlbHMvLnJl&#10;bHOkkMFqwzAMhu+DvYPRfXGawxijTi+j0GvpHsDYimMaW0Yy2fr2M4PBMnrbUb/Q94l/f/hMi1qR&#10;JVI2sOt6UJgd+ZiDgffL8ekFlFSbvV0oo4EbChzGx4f9GRdb25HMsYhqlCwG5lrLq9biZkxWOiqY&#10;22YiTra2kYMu1l1tQD30/bPm3wwYN0x18gb45AdQl1tp5j/sFB2T0FQ7R0nTNEV3j6o9feQzro1i&#10;OWA14Fm+Q8a1a8+Bvu/d/dMb2JY5uiPbhG/ktn4cqGU/er3pcvwCAAD//wMAUEsDBBQABgAIAAAA&#10;IQAFu20eLgIAAFsEAAAOAAAAZHJzL2Uyb0RvYy54bWysVEuP2jAQvlfqf7B8Lwks0DYirCgrqkpo&#10;dyW22rNxbGLJ8bi2IaG/vmOHV7c9Vb04M57xPL5vJrP7rtHkIJxXYEo6HOSUCMOhUmZX0u8vqw+f&#10;KPGBmYppMKKkR+Hp/fz9u1lrCzGCGnQlHMEgxhetLWkdgi2yzPNaNMwPwAqDRgmuYQFVt8sqx1qM&#10;3uhslOfTrAVXWQdceI+3D72RzlN8KQUPT1J6EYguKdYW0unSuY1nNp+xYueYrRU/lcH+oYqGKYNJ&#10;L6EeWGBk79QfoRrFHXiQYcChyUBKxUXqAbsZ5m+62dTMitQLguPtBSb//8Lyx8PGPjsSui/QIYER&#10;kNb6wuNl7KeTrolfrJSgHSE8XmATXSAcL0eT4Xiao4mjDeW7ScI1u762zoevAhoShZI6pCWhxQ5r&#10;HzAjup5dYjIPWlUrpXVS4iiIpXbkwJBEHVKN+OI3L21IW9JpTB0fGYjP+8jaYIJrT1EK3bYjqirp&#10;3bnfLVRHhMFBPyHe8pXCWtfMh2fmcCSwPRzz8ISH1IC54CRRUoP7+bf76I9MoZWSFkespP7HnjlB&#10;if5mkMPPw/E4zmRSxpOPI1TcrWV7azH7ZgkIwBAXyvIkRv+gz6J00LziNixiVjQxwzF3ScNZXIZ+&#10;8HGbuFgskhNOoWVhbTaWx9ARu8jES/fKnD3RFZDoRzgPIyvesNb79qgv9gGkSpRGnHtUT/DjBCem&#10;T9sWV+RWT17Xf8L8FwAAAP//AwBQSwMEFAAGAAgAAAAhAM5btXffAAAACAEAAA8AAABkcnMvZG93&#10;bnJldi54bWxMj81OwzAQhO9IvIO1SFxQ65RAE0KcCiGgEjcafsTNjZckIl5HsZuEt2fhArcdzWj2&#10;m3wz206MOPjWkYLVMgKBVDnTUq3gubxfpCB80GR05wgVfKGHTXF8lOvMuImecNyFWnAJ+UwraELo&#10;Myl91aDVful6JPY+3GB1YDnU0gx64nLbyfMoWkurW+IPje7xtsHqc3ewCt7P6rdHPz+8TPFl3N9t&#10;xzJ5NaVSpyfzzTWIgHP4C8MPPqNDwUx7dyDjRafg4moVc1RBkoBgP00T1vvfA2SRy/8Dim8AAAD/&#10;/wMAUEsBAi0AFAAGAAgAAAAhALaDOJL+AAAA4QEAABMAAAAAAAAAAAAAAAAAAAAAAFtDb250ZW50&#10;X1R5cGVzXS54bWxQSwECLQAUAAYACAAAACEAOP0h/9YAAACUAQAACwAAAAAAAAAAAAAAAAAvAQAA&#10;X3JlbHMvLnJlbHNQSwECLQAUAAYACAAAACEABbttHi4CAABbBAAADgAAAAAAAAAAAAAAAAAuAgAA&#10;ZHJzL2Uyb0RvYy54bWxQSwECLQAUAAYACAAAACEAzlu1d98AAAAIAQAADwAAAAAAAAAAAAAAAACI&#10;BAAAZHJzL2Rvd25yZXYueG1sUEsFBgAAAAAEAAQA8wAAAJQFAAAAAA==&#10;" fillcolor="white [3201]" stroked="f" strokeweight=".5pt">
-                <v:textbox>
-                  <w:txbxContent>
-                    <w:p>
-                      <w:pPr>
-                        <w:pStyle w:val="berschrift2"/>
-                      </w:pPr>
-                      <w:r>
-                        <w:t>Kategorie und Lernauswahl</w:t>
-                      </w:r>
-                      <w:r>
-                        <w:t>:</w:t>
-                      </w:r>
-                    </w:p>
-                    <w:p>
-                      <w:pPr>
-                        <w:jc w:val="center"/>
-                      </w:pPr>
-                    </w:p>
-                  </w:txbxContent>
-                </v:textbox>
-              </v:shape>
-            </w:pict>
-          </mc:Fallback>
-        </mc:AlternateContent>
-      </w:r>
-      <w:r>
-        <w:rPr>
-          <w:noProof/>
-          <w:lang w:val="en-US"/>
-        </w:rPr>
-        <mc:AlternateContent>
-          <mc:Choice Requires="wps">
-            <w:drawing>
-              <wp:anchor distT="0" distB="0" distL="114300" distR="114300" simplePos="0" relativeHeight="251660288" behindDoc="0" locked="0" layoutInCell="1" allowOverlap="1" wp14:anchorId="1B0B08CE" wp14:editId="17761B77">
-                <wp:simplePos x="0" y="0"/>
-                <wp:positionH relativeFrom="column">
-                  <wp:posOffset>119380</wp:posOffset>
-                </wp:positionH>
-                <wp:positionV relativeFrom="paragraph">
-                  <wp:posOffset>58419</wp:posOffset>
+                  <wp:posOffset>267335</wp:posOffset>
                 </wp:positionV>
                 <wp:extent cx="2514600" cy="504825"/>
                 <wp:effectExtent l="0" t="0" r="0" b="9525"/>
@@ -2463,7 +2663,7 @@
           </mc:Choice>
           <mc:Fallback>
             <w:pict>
-              <v:shape w14:anchorId="1B0B08CE" id="Textfeld 10" o:spid="_x0000_s1030" type="#_x0000_t202" style="position:absolute;left:0;text-align:left;margin-left:9.4pt;margin-top:4.6pt;width:198pt;height:39.75pt;z-index:251660288;visibility:visible;mso-wrap-style:square;mso-width-percent:0;mso-height-percent:0;mso-wrap-distance-left:9pt;mso-wrap-distance-top:0;mso-wrap-distance-right:9pt;mso-wrap-distance-bottom:0;mso-position-horizontal:absolute;mso-position-horizontal-relative:text;mso-position-vertical:absolute;mso-position-vertical-relative:text;mso-width-percent:0;mso-height-percent:0;mso-width-relative:margin;mso-height-relative:margin;v-text-anchor:top" o:gfxdata="UEsDBBQABgAIAAAAIQC2gziS/gAAAOEBAAATAAAAW0NvbnRlbnRfVHlwZXNdLnhtbJSRQU7DMBBF&#10;90jcwfIWJU67QAgl6YK0S0CoHGBkTxKLZGx5TGhvj5O2G0SRWNoz/78nu9wcxkFMGNg6quQqL6RA&#10;0s5Y6ir5vt9lD1JwBDIwOMJKHpHlpr69KfdHjyxSmriSfYz+USnWPY7AufNIadK6MEJMx9ApD/oD&#10;OlTrorhX2lFEilmcO2RdNtjC5xDF9pCuTyYBB5bi6bQ4syoJ3g9WQ0ymaiLzg5KdCXlKLjvcW893&#10;SUOqXwnz5DrgnHtJTxOsQfEKIT7DmDSUCaxw7Rqn8787ZsmRM9e2VmPeBN4uqYvTtW7jvijg9N/y&#10;JsXecLq0q+WD6m8AAAD//wMAUEsDBBQABgAIAAAAIQA4/SH/1gAAAJQBAAALAAAAX3JlbHMvLnJl&#10;bHOkkMFqwzAMhu+DvYPRfXGawxijTi+j0GvpHsDYimMaW0Yy2fr2M4PBMnrbUb/Q94l/f/hMi1qR&#10;JVI2sOt6UJgd+ZiDgffL8ekFlFSbvV0oo4EbChzGx4f9GRdb25HMsYhqlCwG5lrLq9biZkxWOiqY&#10;22YiTra2kYMu1l1tQD30/bPm3wwYN0x18gb45AdQl1tp5j/sFB2T0FQ7R0nTNEV3j6o9feQzro1i&#10;OWA14Fm+Q8a1a8+Bvu/d/dMb2JY5uiPbhG/ktn4cqGU/er3pcvwCAAD//wMAUEsDBBQABgAIAAAA&#10;IQCWU9xNMAIAAFsEAAAOAAAAZHJzL2Uyb0RvYy54bWysVE2P2yAQvVfqf0DcGzupk26jOKs0q1SV&#10;ot2VstWeCYYYCTMUSOz013fA+eq2p6oXPMMMj5k3D8/uu0aTg3BegSnpcJBTIgyHSpldSb+/rD7c&#10;UeIDMxXTYERJj8LT+/n7d7PWTsUIatCVcARBjJ+2tqR1CHaaZZ7XomF+AFYYDEpwDQvoul1WOdYi&#10;eqOzUZ5PshZcZR1w4T3uPvRBOk/4UgoenqT0IhBdUqwtpNWldRvXbD5j051jtlb8VAb7hyoapgxe&#10;eoF6YIGRvVN/QDWKO/Agw4BDk4GUiovUA3YzzN90s6mZFakXJMfbC03+/8Hyx8PGPjsSui/Q4QAj&#10;Ia31U4+bsZ9OuiZ+sVKCcaTweKFNdIFw3ByNh8UkxxDH2Dgv7kbjCJNdT1vnw1cBDYlGSR2OJbHF&#10;Dmsf+tRzSrzMg1bVSmmdnCgFsdSOHBgOUYdUI4L/lqUNaUs6+TjOE7CBeLxH1gZrufYUrdBtO6Kq&#10;khbnfrdQHZEGB71CvOUrhbWumQ/PzKEksD2UeXjCRWrAu+BkUVKD+/m3/ZiPk8IoJS1KrKT+x545&#10;QYn+ZnCGn4dFETWZnGL8aYSOu41sbyNm3ywBCRjig7I8mTE/6LMpHTSv+BoW8VYMMcPx7pKGs7kM&#10;vfDxNXGxWKQkVKFlYW02lkfoSHicxEv3ypw9jSvgoB/hLEY2fTO1PjeeNLDYB5AqjTTy3LN6oh8V&#10;nERxem3xidz6Kev6T5j/AgAA//8DAFBLAwQUAAYACAAAACEAMlcPh94AAAAHAQAADwAAAGRycy9k&#10;b3ducmV2LnhtbEyOy07DMBBF90j9B2sqsUHU6QMa0jgVQjwkdjQtiJ0bT5OIeBzFbhL+nmEFy6N7&#10;de9Jt6NtRI+drx0pmM8iEEiFMzWVCvb503UMwgdNRjeOUME3ethmk4tUJ8YN9Ib9LpSCR8gnWkEV&#10;QptI6YsKrfYz1yJxdnKd1YGxK6Xp9MDjtpGLKLqVVtfED5Vu8aHC4mt3tgo+r8qPVz8+H4blzbJ9&#10;fOnz9bvJlbqcjvcbEAHH8FeGX31Wh4ydju5MxouGOWbzoOBuAYLj1XzFfFQQx2uQWSr/+2c/AAAA&#10;//8DAFBLAQItABQABgAIAAAAIQC2gziS/gAAAOEBAAATAAAAAAAAAAAAAAAAAAAAAABbQ29udGVu&#10;dF9UeXBlc10ueG1sUEsBAi0AFAAGAAgAAAAhADj9If/WAAAAlAEAAAsAAAAAAAAAAAAAAAAALwEA&#10;AF9yZWxzLy5yZWxzUEsBAi0AFAAGAAgAAAAhAJZT3E0wAgAAWwQAAA4AAAAAAAAAAAAAAAAALgIA&#10;AGRycy9lMm9Eb2MueG1sUEsBAi0AFAAGAAgAAAAhADJXD4feAAAABwEAAA8AAAAAAAAAAAAAAAAA&#10;igQAAGRycy9kb3ducmV2LnhtbFBLBQYAAAAABAAEAPMAAACVBQAAAAA=&#10;" fillcolor="white [3201]" stroked="f" strokeweight=".5pt">
+              <v:shape w14:anchorId="1B0B08CE" id="Textfeld 10" o:spid="_x0000_s1029" type="#_x0000_t202" style="position:absolute;left:0;text-align:left;margin-left:-15pt;margin-top:21.05pt;width:198pt;height:39.75pt;z-index:251660288;visibility:visible;mso-wrap-style:square;mso-width-percent:0;mso-height-percent:0;mso-wrap-distance-left:9pt;mso-wrap-distance-top:0;mso-wrap-distance-right:9pt;mso-wrap-distance-bottom:0;mso-position-horizontal:absolute;mso-position-horizontal-relative:page;mso-position-vertical:absolute;mso-position-vertical-relative:text;mso-width-percent:0;mso-height-percent:0;mso-width-relative:margin;mso-height-relative:margin;v-text-anchor:top" o:gfxdata="UEsDBBQABgAIAAAAIQC2gziS/gAAAOEBAAATAAAAW0NvbnRlbnRfVHlwZXNdLnhtbJSRQU7DMBBF&#10;90jcwfIWJU67QAgl6YK0S0CoHGBkTxKLZGx5TGhvj5O2G0SRWNoz/78nu9wcxkFMGNg6quQqL6RA&#10;0s5Y6ir5vt9lD1JwBDIwOMJKHpHlpr69KfdHjyxSmriSfYz+USnWPY7AufNIadK6MEJMx9ApD/oD&#10;OlTrorhX2lFEilmcO2RdNtjC5xDF9pCuTyYBB5bi6bQ4syoJ3g9WQ0ymaiLzg5KdCXlKLjvcW893&#10;SUOqXwnz5DrgnHtJTxOsQfEKIT7DmDSUCaxw7Rqn8787ZsmRM9e2VmPeBN4uqYvTtW7jvijg9N/y&#10;JsXecLq0q+WD6m8AAAD//wMAUEsDBBQABgAIAAAAIQA4/SH/1gAAAJQBAAALAAAAX3JlbHMvLnJl&#10;bHOkkMFqwzAMhu+DvYPRfXGawxijTi+j0GvpHsDYimMaW0Yy2fr2M4PBMnrbUb/Q94l/f/hMi1qR&#10;JVI2sOt6UJgd+ZiDgffL8ekFlFSbvV0oo4EbChzGx4f9GRdb25HMsYhqlCwG5lrLq9biZkxWOiqY&#10;22YiTra2kYMu1l1tQD30/bPm3wwYN0x18gb45AdQl1tp5j/sFB2T0FQ7R0nTNEV3j6o9feQzro1i&#10;OWA14Fm+Q8a1a8+Bvu/d/dMb2JY5uiPbhG/ktn4cqGU/er3pcvwCAAD//wMAUEsDBBQABgAIAAAA&#10;IQAoRqEKMQIAAFsEAAAOAAAAZHJzL2Uyb0RvYy54bWysVE1v2zAMvQ/YfxB0X+ykSdYacYosRYYB&#10;RVsgHXpWZCkWIIuapMTOfv0oOV/rdhp2kUmReiIfnzy77xpN9sJ5Baakw0FOiTAcKmW2Jf3+uvp0&#10;S4kPzFRMgxElPQhP7+cfP8xaW4gR1KAr4QiCGF+0tqR1CLbIMs9r0TA/ACsMBiW4hgV03TarHGsR&#10;vdHZKM+nWQuusg648B53H/ognSd8KQUPz1J6EYguKdYW0urSuolrNp+xYuuYrRU/lsH+oYqGKYOX&#10;nqEeWGBk59QfUI3iDjzIMODQZCCl4iL1gN0M83fdrGtmReoFyfH2TJP/f7D8ab+2L46E7gt0OMBI&#10;SGt94XEz9tNJ18QvVkowjhQezrSJLhCOm6PJcDzNMcQxNsnHt6NJhMkup63z4auAhkSjpA7Hkthi&#10;+0cf+tRTSrzMg1bVSmmdnCgFsdSO7BkOUYdUI4L/lqUNaUs6vZnkCdhAPN4ja4O1XHqKVug2HVFV&#10;SW9O/W6gOiANDnqFeMtXCmt9ZD68MIeSwPZQ5uEZF6kB74KjRUkN7uff9mM+TgqjlLQosZL6Hzvm&#10;BCX6m8EZ3g3H46jJ5Iwnn0fouOvI5jpids0SkIAhPijLkxnzgz6Z0kHzhq9hEW/FEDMc7y5pOJnL&#10;0AsfXxMXi0VKQhVaFh7N2vIIHQmPk3jt3pizx3EFHPQTnMTIindT63PjSQOLXQCp0kgjzz2rR/pR&#10;wUkUx9cWn8i1n7Iu/4T5LwAAAP//AwBQSwMEFAAGAAgAAAAhALciRS/hAAAACgEAAA8AAABkcnMv&#10;ZG93bnJldi54bWxMj8tOxDAMRfdI/ENkJDZoJn1AB5WmI4R4SOyYwiB2mca0FY1TNZm2/D1mBUvb&#10;R9fnFtvF9mLC0XeOFMTrCARS7UxHjYLX6mF1DcIHTUb3jlDBN3rYlqcnhc6Nm+kFp11oBIeQz7WC&#10;NoQhl9LXLVrt125A4tunG60OPI6NNKOeOdz2MomiTFrdEX9o9YB3LdZfu6NV8HHRvD/75fFtTq/S&#10;4f5pqjZ7Uyl1frbc3oAIuIQ/GH71WR1Kdjq4IxkvegWrNOIuQcFlEoNgIM0yXhyYTOIMZFnI/xXK&#10;HwAAAP//AwBQSwECLQAUAAYACAAAACEAtoM4kv4AAADhAQAAEwAAAAAAAAAAAAAAAAAAAAAAW0Nv&#10;bnRlbnRfVHlwZXNdLnhtbFBLAQItABQABgAIAAAAIQA4/SH/1gAAAJQBAAALAAAAAAAAAAAAAAAA&#10;AC8BAABfcmVscy8ucmVsc1BLAQItABQABgAIAAAAIQAoRqEKMQIAAFsEAAAOAAAAAAAAAAAAAAAA&#10;AC4CAABkcnMvZTJvRG9jLnhtbFBLAQItABQABgAIAAAAIQC3IkUv4QAAAAoBAAAPAAAAAAAAAAAA&#10;AAAAAIsEAABkcnMvZG93bnJldi54bWxQSwUGAAAAAAQABADzAAAAmQUAAAAA&#10;" fillcolor="white [3201]" stroked="f" strokeweight=".5pt">
                 <v:textbox>
                   <w:txbxContent>
                     <w:p>
@@ -2484,76 +2684,78 @@
                     </w:p>
                   </w:txbxContent>
                 </v:textbox>
+                <w10:wrap anchorx="page"/>
               </v:shape>
             </w:pict>
           </mc:Fallback>
         </mc:AlternateContent>
       </w:r>
-    </w:p>
-    <w:p/>
-    <w:p>
-      <w:pPr>
-        <w:rPr>
-          <w:lang w:val="en-US"/>
-        </w:rPr>
-      </w:pPr>
       <w:r>
         <w:rPr>
           <w:noProof/>
-          <w:sz w:val="32"/>
-          <w:szCs w:val="32"/>
           <w:lang w:val="en-US"/>
         </w:rPr>
         <mc:AlternateContent>
           <mc:Choice Requires="wps">
             <w:drawing>
-              <wp:anchor distT="0" distB="0" distL="114300" distR="114300" simplePos="0" relativeHeight="251676672" behindDoc="0" locked="0" layoutInCell="1" allowOverlap="1" wp14:anchorId="35BF66FA" wp14:editId="6EE3CEEB">
+              <wp:anchor distT="0" distB="0" distL="114300" distR="114300" simplePos="0" relativeHeight="251694080" behindDoc="0" locked="0" layoutInCell="1" allowOverlap="1" wp14:anchorId="1A420582" wp14:editId="039572C4">
                 <wp:simplePos x="0" y="0"/>
                 <wp:positionH relativeFrom="margin">
-                  <wp:posOffset>2824479</wp:posOffset>
+                  <wp:align>right</wp:align>
                 </wp:positionH>
                 <wp:positionV relativeFrom="paragraph">
-                  <wp:posOffset>4088130</wp:posOffset>
+                  <wp:posOffset>224790</wp:posOffset>
                 </wp:positionV>
-                <wp:extent cx="1543050" cy="1933575"/>
-                <wp:effectExtent l="38100" t="19050" r="19050" b="47625"/>
+                <wp:extent cx="2514600" cy="514350"/>
+                <wp:effectExtent l="0" t="0" r="0" b="0"/>
                 <wp:wrapNone/>
-                <wp:docPr id="24" name="Gerade Verbindung mit Pfeil 24"/>
+                <wp:docPr id="35" name="Textfeld 35"/>
                 <wp:cNvGraphicFramePr/>
                 <a:graphic xmlns:a="http://schemas.openxmlformats.org/drawingml/2006/main">
                   <a:graphicData uri="http://schemas.microsoft.com/office/word/2010/wordprocessingShape">
                     <wps:wsp>
-                      <wps:cNvCnPr/>
+                      <wps:cNvSpPr txBox="1"/>
                       <wps:spPr>
-                        <a:xfrm flipH="1">
+                        <a:xfrm>
                           <a:off x="0" y="0"/>
-                          <a:ext cx="1543050" cy="1933575"/>
+                          <a:ext cx="2514600" cy="514350"/>
                         </a:xfrm>
-                        <a:prstGeom prst="straightConnector1">
+                        <a:prstGeom prst="rect">
                           <a:avLst/>
                         </a:prstGeom>
-                        <a:ln w="38100">
-                          <a:solidFill>
-                            <a:srgbClr val="FF0000"/>
-                          </a:solidFill>
-                          <a:tailEnd type="triangle"/>
+                        <a:solidFill>
+                          <a:schemeClr val="lt1"/>
+                        </a:solidFill>
+                        <a:ln w="6350">
+                          <a:noFill/>
                         </a:ln>
                       </wps:spPr>
-                      <wps:style>
-                        <a:lnRef idx="1">
-                          <a:schemeClr val="accent1"/>
-                        </a:lnRef>
-                        <a:fillRef idx="0">
-                          <a:schemeClr val="accent1"/>
-                        </a:fillRef>
-                        <a:effectRef idx="0">
-                          <a:schemeClr val="accent1"/>
-                        </a:effectRef>
-                        <a:fontRef idx="minor">
-                          <a:schemeClr val="tx1"/>
-                        </a:fontRef>
-                      </wps:style>
-                      <wps:bodyPr/>
+                      <wps:txbx>
+                        <w:txbxContent>
+                          <w:p>
+                            <w:pPr>
+                              <w:pStyle w:val="berschrift2"/>
+                            </w:pPr>
+                            <w:r>
+                              <w:t>Kategorie und Lernauswahl</w:t>
+                            </w:r>
+                            <w:r>
+                              <w:t>:</w:t>
+                            </w:r>
+                          </w:p>
+                          <w:p>
+                            <w:pPr>
+                              <w:jc w:val="center"/>
+                            </w:pPr>
+                          </w:p>
+                        </w:txbxContent>
+                      </wps:txbx>
+                      <wps:bodyPr rot="0" spcFirstLastPara="0" vertOverflow="overflow" horzOverflow="overflow" vert="horz" wrap="square" lIns="91440" tIns="45720" rIns="91440" bIns="45720" numCol="1" spcCol="0" rtlCol="0" fromWordArt="0" anchor="t" anchorCtr="0" forceAA="0" compatLnSpc="1">
+                        <a:prstTxWarp prst="textNoShape">
+                          <a:avLst/>
+                        </a:prstTxWarp>
+                        <a:noAutofit/>
+                      </wps:bodyPr>
                     </wps:wsp>
                   </a:graphicData>
                 </a:graphic>
@@ -2568,87 +2770,167 @@
           </mc:Choice>
           <mc:Fallback>
             <w:pict>
-              <v:shape w14:anchorId="292F6EBB" id="Gerade Verbindung mit Pfeil 24" o:spid="_x0000_s1026" type="#_x0000_t32" style="position:absolute;margin-left:222.4pt;margin-top:321.9pt;width:121.5pt;height:152.25pt;flip:x;z-index:251676672;visibility:visible;mso-wrap-style:square;mso-width-percent:0;mso-height-percent:0;mso-wrap-distance-left:9pt;mso-wrap-distance-top:0;mso-wrap-distance-right:9pt;mso-wrap-distance-bottom:0;mso-position-horizontal:absolute;mso-position-horizontal-relative:margin;mso-position-vertical:absolute;mso-position-vertical-relative:text;mso-width-percent:0;mso-height-percent:0;mso-width-relative:margin;mso-height-relative:margin" o:gfxdata="UEsDBBQABgAIAAAAIQC2gziS/gAAAOEBAAATAAAAW0NvbnRlbnRfVHlwZXNdLnhtbJSRQU7DMBBF&#10;90jcwfIWJU67QAgl6YK0S0CoHGBkTxKLZGx5TGhvj5O2G0SRWNoz/78nu9wcxkFMGNg6quQqL6RA&#10;0s5Y6ir5vt9lD1JwBDIwOMJKHpHlpr69KfdHjyxSmriSfYz+USnWPY7AufNIadK6MEJMx9ApD/oD&#10;OlTrorhX2lFEilmcO2RdNtjC5xDF9pCuTyYBB5bi6bQ4syoJ3g9WQ0ymaiLzg5KdCXlKLjvcW893&#10;SUOqXwnz5DrgnHtJTxOsQfEKIT7DmDSUCaxw7Rqn8787ZsmRM9e2VmPeBN4uqYvTtW7jvijg9N/y&#10;JsXecLq0q+WD6m8AAAD//wMAUEsDBBQABgAIAAAAIQA4/SH/1gAAAJQBAAALAAAAX3JlbHMvLnJl&#10;bHOkkMFqwzAMhu+DvYPRfXGawxijTi+j0GvpHsDYimMaW0Yy2fr2M4PBMnrbUb/Q94l/f/hMi1qR&#10;JVI2sOt6UJgd+ZiDgffL8ekFlFSbvV0oo4EbChzGx4f9GRdb25HMsYhqlCwG5lrLq9biZkxWOiqY&#10;22YiTra2kYMu1l1tQD30/bPm3wwYN0x18gb45AdQl1tp5j/sFB2T0FQ7R0nTNEV3j6o9feQzro1i&#10;OWA14Fm+Q8a1a8+Bvu/d/dMb2JY5uiPbhG/ktn4cqGU/er3pcvwCAAD//wMAUEsDBBQABgAIAAAA&#10;IQDG14Cv4wEAABkEAAAOAAAAZHJzL2Uyb0RvYy54bWysU9uO0zAQfUfiHyy/0yRbCkvUdB+6FB4Q&#10;rLh8gOuME0uObY1N0/49YyfNchMSiDxYSTznzDnH4+3deTDsBBi0sw2vViVnYKVrte0a/uXz4dkt&#10;ZyEK2wrjLDT8AoHf7Z4+2Y6+hhvXO9MCMiKxoR59w/sYfV0UQfYwiLByHixtKoeDiPSJXdGiGIl9&#10;MMVNWb4oRoetRychBPp7P23yXeZXCmT8oFSAyEzDSVvMK+b1mNZitxV1h8L3Ws4yxD+oGIS21HSh&#10;uhdRsK+of6EatEQXnIor6YbCKaUlZA/kpip/cvOpFx6yFwon+CWm8P9o5fvT3j4gxTD6UAf/gMnF&#10;WeHAlNH+LZ1p9kVK2TnHdllig3Nkkn5Wm+frckPpStqrXq3Xm5ebFGwxESVCjyG+ATew9NLwEFHo&#10;ro97Zy0dkcOpiTi9C3ECXgEJbCwbG76+rcoyawnO6PagjUmbAbvj3iA7CTrhw6GkZ+79Q1kU2ry2&#10;LYsXT1MYUQvbGZgrjSWxj/7zW7wYmJp/BMV0m3xO3dNowtJSSAk2VgsTVSeYInkLcJb9J+Bcn6CQ&#10;x/ZvwAsid3Y2LuBBW4e/kx3PV8lqqr8mMPlOERxde8mTkaOh+csnOt+VNODff2f4443efQMAAP//&#10;AwBQSwMEFAAGAAgAAAAhALRs8cPfAAAACwEAAA8AAABkcnMvZG93bnJldi54bWxMj8FOwzAQRO9I&#10;/IO1SFwQdUojE0I2FULigLjQgsTVjU0cYa9D7LaBr2c5wW1WM5p526zn4MXBTmmIhLBcFCAsddEM&#10;1CO8vjxcViBS1mS0j2QRvmyCdXt60ujaxCNt7GGbe8EllGqN4HIeaylT52zQaRFHS+y9xynozOfU&#10;SzPpI5cHL6+KQsmgB+IFp0d772z3sd0HBPLfz9o8ju7t6SJ0efmpvFEK8fxsvrsFke2c/8Lwi8/o&#10;0DLTLu7JJOERyrJk9IygyhULTqjqmsUO4aasViDbRv7/of0BAAD//wMAUEsBAi0AFAAGAAgAAAAh&#10;ALaDOJL+AAAA4QEAABMAAAAAAAAAAAAAAAAAAAAAAFtDb250ZW50X1R5cGVzXS54bWxQSwECLQAU&#10;AAYACAAAACEAOP0h/9YAAACUAQAACwAAAAAAAAAAAAAAAAAvAQAAX3JlbHMvLnJlbHNQSwECLQAU&#10;AAYACAAAACEAxteAr+MBAAAZBAAADgAAAAAAAAAAAAAAAAAuAgAAZHJzL2Uyb0RvYy54bWxQSwEC&#10;LQAUAAYACAAAACEAtGzxw98AAAALAQAADwAAAAAAAAAAAAAAAAA9BAAAZHJzL2Rvd25yZXYueG1s&#10;UEsFBgAAAAAEAAQA8wAAAEkFAAAAAA==&#10;" strokecolor="red" strokeweight="3pt">
-                <v:stroke endarrow="block"/>
+              <v:shape w14:anchorId="1A420582" id="Textfeld 35" o:spid="_x0000_s1030" type="#_x0000_t202" style="position:absolute;left:0;text-align:left;margin-left:146.8pt;margin-top:17.7pt;width:198pt;height:40.5pt;z-index:251694080;visibility:visible;mso-wrap-style:square;mso-width-percent:0;mso-height-percent:0;mso-wrap-distance-left:9pt;mso-wrap-distance-top:0;mso-wrap-distance-right:9pt;mso-wrap-distance-bottom:0;mso-position-horizontal:right;mso-position-horizontal-relative:margin;mso-position-vertical:absolute;mso-position-vertical-relative:text;mso-width-percent:0;mso-height-percent:0;mso-width-relative:margin;mso-height-relative:margin;v-text-anchor:top" o:gfxdata="UEsDBBQABgAIAAAAIQC2gziS/gAAAOEBAAATAAAAW0NvbnRlbnRfVHlwZXNdLnhtbJSRQU7DMBBF&#10;90jcwfIWJU67QAgl6YK0S0CoHGBkTxKLZGx5TGhvj5O2G0SRWNoz/78nu9wcxkFMGNg6quQqL6RA&#10;0s5Y6ir5vt9lD1JwBDIwOMJKHpHlpr69KfdHjyxSmriSfYz+USnWPY7AufNIadK6MEJMx9ApD/oD&#10;OlTrorhX2lFEilmcO2RdNtjC5xDF9pCuTyYBB5bi6bQ4syoJ3g9WQ0ymaiLzg5KdCXlKLjvcW893&#10;SUOqXwnz5DrgnHtJTxOsQfEKIT7DmDSUCaxw7Rqn8787ZsmRM9e2VmPeBN4uqYvTtW7jvijg9N/y&#10;JsXecLq0q+WD6m8AAAD//wMAUEsDBBQABgAIAAAAIQA4/SH/1gAAAJQBAAALAAAAX3JlbHMvLnJl&#10;bHOkkMFqwzAMhu+DvYPRfXGawxijTi+j0GvpHsDYimMaW0Yy2fr2M4PBMnrbUb/Q94l/f/hMi1qR&#10;JVI2sOt6UJgd+ZiDgffL8ekFlFSbvV0oo4EbChzGx4f9GRdb25HMsYhqlCwG5lrLq9biZkxWOiqY&#10;22YiTra2kYMu1l1tQD30/bPm3wwYN0x18gb45AdQl1tp5j/sFB2T0FQ7R0nTNEV3j6o9feQzro1i&#10;OWA14Fm+Q8a1a8+Bvu/d/dMb2JY5uiPbhG/ktn4cqGU/er3pcvwCAAD//wMAUEsDBBQABgAIAAAA&#10;IQC7rhBZLQIAAFsEAAAOAAAAZHJzL2Uyb0RvYy54bWysVEuP2jAQvlfqf7B8LwkU6DYirCgrqkpo&#10;dyW22rNxbGLJ8bi2IaG/vmOHV7c9Vb04M57xPL5vJrP7rtHkIJxXYEo6HOSUCMOhUmZX0u8vqw93&#10;lPjATMU0GFHSo/D0fv7+3ay1hRhBDboSjmAQ44vWlrQOwRZZ5nktGuYHYIVBowTXsICq22WVYy1G&#10;b3Q2yvNp1oKrrAMuvMfbh95I5ym+lIKHJym9CESXFGsL6XTp3MYzm89YsXPM1oqfymD/UEXDlMGk&#10;l1APLDCyd+qPUI3iDjzIMODQZCCl4iL1gN0M8zfdbGpmReoFwfH2ApP/f2H542Fjnx0J3RfokMAI&#10;SGt94fEy9tNJ18QvVkrQjhAeL7CJLhCOl6PJcDzN0cTRhvLHScI1u762zoevAhoShZI6pCWhxQ5r&#10;HzAjup5dYjIPWlUrpXVS4iiIpXbkwJBEHVKN+OI3L21IW9JpTB0fGYjP+8jaYIJrT1EK3bYjqirp&#10;+NzvFqojwuCgnxBv+UphrWvmwzNzOBLYHo55eMJDasBccJIoqcH9/Nt99Eem0EpJiyNWUv9jz5yg&#10;RH8zyOHn4XgcZzIp48mnESru1rK9tZh9swQEYIgLZXkSo3/QZ1E6aF5xGxYxK5qY4Zi7pOEsLkM/&#10;+LhNXCwWyQmn0LKwNhvLY+iIXWTipXtlzp7oCkj0I5yHkRVvWOt9e9QX+wBSJUojzj2qJ/hxghPT&#10;p22LK3KrJ6/rP2H+CwAA//8DAFBLAwQUAAYACAAAACEAKEIWu98AAAAHAQAADwAAAGRycy9kb3du&#10;cmV2LnhtbEyPwU7DMBBE70j8g7WVuCDqlLShhDgVQkAlbjRQxM2Nt0lEvI5iNwl/z3KC4+yMZt5m&#10;m8m2YsDeN44ULOYRCKTSmYYqBW/F09UahA+ajG4doYJv9LDJz88ynRo30isOu1AJLiGfagV1CF0q&#10;pS9rtNrPXYfE3tH1VgeWfSVNr0cut628jqJEWt0QL9S6w4cay6/dySr4vKw+Xvz0/D7Gq7h73A7F&#10;zd4USl3Mpvs7EAGn8BeGX3xGh5yZDu5ExotWAT8SFMSrJQh249uEDweOLZIlyDyT//nzHwAAAP//&#10;AwBQSwECLQAUAAYACAAAACEAtoM4kv4AAADhAQAAEwAAAAAAAAAAAAAAAAAAAAAAW0NvbnRlbnRf&#10;VHlwZXNdLnhtbFBLAQItABQABgAIAAAAIQA4/SH/1gAAAJQBAAALAAAAAAAAAAAAAAAAAC8BAABf&#10;cmVscy8ucmVsc1BLAQItABQABgAIAAAAIQC7rhBZLQIAAFsEAAAOAAAAAAAAAAAAAAAAAC4CAABk&#10;cnMvZTJvRG9jLnhtbFBLAQItABQABgAIAAAAIQAoQha73wAAAAcBAAAPAAAAAAAAAAAAAAAAAIcE&#10;AABkcnMvZG93bnJldi54bWxQSwUGAAAAAAQABADzAAAAkwUAAAAA&#10;" fillcolor="white [3201]" stroked="f" strokeweight=".5pt">
+                <v:textbox>
+                  <w:txbxContent>
+                    <w:p>
+                      <w:pPr>
+                        <w:pStyle w:val="berschrift2"/>
+                      </w:pPr>
+                      <w:r>
+                        <w:t>Kategorie und Lernauswahl</w:t>
+                      </w:r>
+                      <w:r>
+                        <w:t>:</w:t>
+                      </w:r>
+                    </w:p>
+                    <w:p>
+                      <w:pPr>
+                        <w:jc w:val="center"/>
+                      </w:pPr>
+                    </w:p>
+                  </w:txbxContent>
+                </v:textbox>
                 <w10:wrap anchorx="margin"/>
               </v:shape>
             </w:pict>
           </mc:Fallback>
         </mc:AlternateContent>
       </w:r>
+    </w:p>
+    <w:p>
       <w:r>
         <w:rPr>
           <w:noProof/>
-          <w:sz w:val="32"/>
-          <w:szCs w:val="32"/>
-          <w:lang w:val="en-US"/>
         </w:rPr>
         <mc:AlternateContent>
           <mc:Choice Requires="wps">
             <w:drawing>
-              <wp:anchor distT="0" distB="0" distL="114300" distR="114300" simplePos="0" relativeHeight="251678720" behindDoc="0" locked="0" layoutInCell="1" allowOverlap="1" wp14:anchorId="7C0BAECE" wp14:editId="67543ABA">
+              <wp:anchor distT="0" distB="0" distL="114300" distR="114300" simplePos="0" relativeHeight="251689984" behindDoc="0" locked="0" layoutInCell="1" allowOverlap="1" wp14:anchorId="323C7762" wp14:editId="794A37B4">
                 <wp:simplePos x="0" y="0"/>
                 <wp:positionH relativeFrom="column">
-                  <wp:posOffset>4748530</wp:posOffset>
+                  <wp:posOffset>-90170</wp:posOffset>
                 </wp:positionH>
                 <wp:positionV relativeFrom="paragraph">
-                  <wp:posOffset>3811905</wp:posOffset>
+                  <wp:posOffset>4827905</wp:posOffset>
                 </wp:positionV>
-                <wp:extent cx="247650" cy="2352675"/>
-                <wp:effectExtent l="19050" t="19050" r="76200" b="47625"/>
-                <wp:wrapNone/>
-                <wp:docPr id="25" name="Gerade Verbindung mit Pfeil 25"/>
+                <wp:extent cx="2114550" cy="635"/>
+                <wp:effectExtent l="0" t="0" r="0" b="0"/>
+                <wp:wrapThrough wrapText="bothSides">
+                  <wp:wrapPolygon edited="0">
+                    <wp:start x="0" y="0"/>
+                    <wp:lineTo x="0" y="21600"/>
+                    <wp:lineTo x="21600" y="21600"/>
+                    <wp:lineTo x="21600" y="0"/>
+                  </wp:wrapPolygon>
+                </wp:wrapThrough>
+                <wp:docPr id="33" name="Textfeld 33"/>
                 <wp:cNvGraphicFramePr/>
                 <a:graphic xmlns:a="http://schemas.openxmlformats.org/drawingml/2006/main">
                   <a:graphicData uri="http://schemas.microsoft.com/office/word/2010/wordprocessingShape">
                     <wps:wsp>
-                      <wps:cNvCnPr/>
+                      <wps:cNvSpPr txBox="1"/>
                       <wps:spPr>
                         <a:xfrm>
                           <a:off x="0" y="0"/>
-                          <a:ext cx="247650" cy="2352675"/>
+                          <a:ext cx="2114550" cy="635"/>
                         </a:xfrm>
-                        <a:prstGeom prst="straightConnector1">
+                        <a:prstGeom prst="rect">
                           <a:avLst/>
                         </a:prstGeom>
-                        <a:ln w="38100">
-                          <a:solidFill>
-                            <a:srgbClr val="FF0000"/>
-                          </a:solidFill>
-                          <a:tailEnd type="triangle"/>
+                        <a:solidFill>
+                          <a:prstClr val="white"/>
+                        </a:solidFill>
+                        <a:ln>
+                          <a:noFill/>
                         </a:ln>
                       </wps:spPr>
-                      <wps:style>
-                        <a:lnRef idx="1">
-                          <a:schemeClr val="accent1"/>
-                        </a:lnRef>
-                        <a:fillRef idx="0">
-                          <a:schemeClr val="accent1"/>
-                        </a:fillRef>
-                        <a:effectRef idx="0">
-                          <a:schemeClr val="accent1"/>
-                        </a:effectRef>
-                        <a:fontRef idx="minor">
-                          <a:schemeClr val="tx1"/>
-                        </a:fontRef>
-                      </wps:style>
-                      <wps:bodyPr/>
+                      <wps:txbx>
+                        <w:txbxContent>
+                          <w:p>
+                            <w:pPr>
+                              <w:pStyle w:val="Beschriftung"/>
+                              <w:rPr>
+                                <w:noProof/>
+                                <w:lang w:val="en-US"/>
+                              </w:rPr>
+                            </w:pPr>
+                            <w:r>
+                              <w:t xml:space="preserve">Abbildung </w:t>
+                            </w:r>
+                            <w:fldSimple w:instr=" SEQ Abbildung \* ARABIC ">
+                              <w:r>
+                                <w:rPr>
+                                  <w:noProof/>
+                                </w:rPr>
+                                <w:t>7</w:t>
+                              </w:r>
+                            </w:fldSimple>
+                            <w:r>
+                              <w:t xml:space="preserve">: Scribble der </w:t>
+                            </w:r>
+                            <w:proofErr w:type="spellStart"/>
+                            <w:r>
+                              <w:t>Loginseite</w:t>
+                            </w:r>
+                            <w:proofErr w:type="spellEnd"/>
+                            <w:r>
+                              <w:t xml:space="preserve"> - Mobil</w:t>
+                            </w:r>
+                          </w:p>
+                        </w:txbxContent>
+                      </wps:txbx>
+                      <wps:bodyPr rot="0" spcFirstLastPara="0" vertOverflow="overflow" horzOverflow="overflow" vert="horz" wrap="square" lIns="0" tIns="0" rIns="0" bIns="0" numCol="1" spcCol="0" rtlCol="0" fromWordArt="0" anchor="t" anchorCtr="0" forceAA="0" compatLnSpc="1">
+                        <a:prstTxWarp prst="textNoShape">
+                          <a:avLst/>
+                        </a:prstTxWarp>
+                        <a:spAutoFit/>
+                      </wps:bodyPr>
                     </wps:wsp>
                   </a:graphicData>
                 </a:graphic>
-                <wp14:sizeRelH relativeFrom="margin">
-                  <wp14:pctWidth>0</wp14:pctWidth>
-                </wp14:sizeRelH>
-                <wp14:sizeRelV relativeFrom="margin">
-                  <wp14:pctHeight>0</wp14:pctHeight>
-                </wp14:sizeRelV>
               </wp:anchor>
             </w:drawing>
           </mc:Choice>
           <mc:Fallback>
             <w:pict>
-              <v:shape w14:anchorId="3C151A6C" id="Gerade Verbindung mit Pfeil 25" o:spid="_x0000_s1026" type="#_x0000_t32" style="position:absolute;margin-left:373.9pt;margin-top:300.15pt;width:19.5pt;height:185.25pt;z-index:251678720;visibility:visible;mso-wrap-style:square;mso-width-percent:0;mso-height-percent:0;mso-wrap-distance-left:9pt;mso-wrap-distance-top:0;mso-wrap-distance-right:9pt;mso-wrap-distance-bottom:0;mso-position-horizontal:absolute;mso-position-horizontal-relative:text;mso-position-vertical:absolute;mso-position-vertical-relative:text;mso-width-percent:0;mso-height-percent:0;mso-width-relative:margin;mso-height-relative:margin" o:gfxdata="UEsDBBQABgAIAAAAIQC2gziS/gAAAOEBAAATAAAAW0NvbnRlbnRfVHlwZXNdLnhtbJSRQU7DMBBF&#10;90jcwfIWJU67QAgl6YK0S0CoHGBkTxKLZGx5TGhvj5O2G0SRWNoz/78nu9wcxkFMGNg6quQqL6RA&#10;0s5Y6ir5vt9lD1JwBDIwOMJKHpHlpr69KfdHjyxSmriSfYz+USnWPY7AufNIadK6MEJMx9ApD/oD&#10;OlTrorhX2lFEilmcO2RdNtjC5xDF9pCuTyYBB5bi6bQ4syoJ3g9WQ0ymaiLzg5KdCXlKLjvcW893&#10;SUOqXwnz5DrgnHtJTxOsQfEKIT7DmDSUCaxw7Rqn8787ZsmRM9e2VmPeBN4uqYvTtW7jvijg9N/y&#10;JsXecLq0q+WD6m8AAAD//wMAUEsDBBQABgAIAAAAIQA4/SH/1gAAAJQBAAALAAAAX3JlbHMvLnJl&#10;bHOkkMFqwzAMhu+DvYPRfXGawxijTi+j0GvpHsDYimMaW0Yy2fr2M4PBMnrbUb/Q94l/f/hMi1qR&#10;JVI2sOt6UJgd+ZiDgffL8ekFlFSbvV0oo4EbChzGx4f9GRdb25HMsYhqlCwG5lrLq9biZkxWOiqY&#10;22YiTra2kYMu1l1tQD30/bPm3wwYN0x18gb45AdQl1tp5j/sFB2T0FQ7R0nTNEV3j6o9feQzro1i&#10;OWA14Fm+Q8a1a8+Bvu/d/dMb2JY5uiPbhG/ktn4cqGU/er3pcvwCAAD//wMAUEsDBBQABgAIAAAA&#10;IQAzhcVB3wEAAA4EAAAOAAAAZHJzL2Uyb0RvYy54bWysU02P0zAQvSPxHyzfadIu7a6qpnvoUi4I&#10;Vnz8ANcZJ5Yc2xqbpvn3jJ00ZUEcQOTg+GPezHvP493jpTPsDBi0sxVfLkrOwEpXa9tU/NvX45sH&#10;zkIUthbGWaj4AIE/7l+/2vV+CyvXOlMDMkpiw7b3FW9j9NuiCLKFToSF82DpUDnsRKQlNkWNoqfs&#10;nSlWZbkpeoe1RychBNp9Gg/5PudXCmT8pFSAyEzFiVvMI+bxlMZivxPbBoVvtZxoiH9g0Qltqeic&#10;6klEwb6j/i1VpyW64FRcSNcVTiktIWsgNcvyFzVfWuEhayFzgp9tCv8vrfx4PthnJBt6H7bBP2NS&#10;cVHYpT/xY5ds1jCbBZfIJG2u3t5v1mSppKPV3Xq1uV8nN4sb2mOI78F1LE0qHiIK3bTx4Kyle3G4&#10;zI6J84cQR+AVkEoby/qK3z0syzKHBWd0fdTGpMOAzelgkJ0FXevxWNI31X4RFoU272zN4uCp9SJq&#10;YRsDU6SxRPYmOs/iYGAs/hkU0zXJHEnmfoS5pJASbFzOmSg6wRTRm4ET7dTIfwJO8QkKuVf/Bjwj&#10;cmVn4wzutHU4mvayerxcKasx/urAqDtZcHL1kNshW0NNl290eiCpq39eZ/jtGe9/AAAA//8DAFBL&#10;AwQUAAYACAAAACEANB4dTeAAAAALAQAADwAAAGRycy9kb3ducmV2LnhtbEyPwU7DMBBE70j8g7VI&#10;3KjdgBI3jVMhJA4IcaDlAzaxiVPidRq7bfr3mBM97uxo5k21md3ATmYKvScFy4UAZqj1uqdOwdfu&#10;9UECCxFJ4+DJKLiYAJv69qbCUvszfZrTNnYshVAoUYGNcSw5D601DsPCj4bS79tPDmM6p47rCc8p&#10;3A08EyLnDntKDRZH82JN+7M9OgVNLi+H7LDcrd5k7N6zfURuP5S6v5uf18CimeO/Gf7wEzrUianx&#10;R9KBDQqKpyKhRwW5EI/AkqOQeVIaBatCSOB1xa831L8AAAD//wMAUEsBAi0AFAAGAAgAAAAhALaD&#10;OJL+AAAA4QEAABMAAAAAAAAAAAAAAAAAAAAAAFtDb250ZW50X1R5cGVzXS54bWxQSwECLQAUAAYA&#10;CAAAACEAOP0h/9YAAACUAQAACwAAAAAAAAAAAAAAAAAvAQAAX3JlbHMvLnJlbHNQSwECLQAUAAYA&#10;CAAAACEAM4XFQd8BAAAOBAAADgAAAAAAAAAAAAAAAAAuAgAAZHJzL2Uyb0RvYy54bWxQSwECLQAU&#10;AAYACAAAACEANB4dTeAAAAALAQAADwAAAAAAAAAAAAAAAAA5BAAAZHJzL2Rvd25yZXYueG1sUEsF&#10;BgAAAAAEAAQA8wAAAEYFAAAAAA==&#10;" strokecolor="red" strokeweight="3pt">
-                <v:stroke endarrow="block"/>
+              <v:shape w14:anchorId="323C7762" id="Textfeld 33" o:spid="_x0000_s1031" type="#_x0000_t202" style="position:absolute;left:0;text-align:left;margin-left:-7.1pt;margin-top:380.15pt;width:166.5pt;height:.05pt;z-index:251689984;visibility:visible;mso-wrap-style:square;mso-wrap-distance-left:9pt;mso-wrap-distance-top:0;mso-wrap-distance-right:9pt;mso-wrap-distance-bottom:0;mso-position-horizontal:absolute;mso-position-horizontal-relative:text;mso-position-vertical:absolute;mso-position-vertical-relative:text;v-text-anchor:top" o:gfxdata="UEsDBBQABgAIAAAAIQC2gziS/gAAAOEBAAATAAAAW0NvbnRlbnRfVHlwZXNdLnhtbJSRQU7DMBBF&#10;90jcwfIWJU67QAgl6YK0S0CoHGBkTxKLZGx5TGhvj5O2G0SRWNoz/78nu9wcxkFMGNg6quQqL6RA&#10;0s5Y6ir5vt9lD1JwBDIwOMJKHpHlpr69KfdHjyxSmriSfYz+USnWPY7AufNIadK6MEJMx9ApD/oD&#10;OlTrorhX2lFEilmcO2RdNtjC5xDF9pCuTyYBB5bi6bQ4syoJ3g9WQ0ymaiLzg5KdCXlKLjvcW893&#10;SUOqXwnz5DrgnHtJTxOsQfEKIT7DmDSUCaxw7Rqn8787ZsmRM9e2VmPeBN4uqYvTtW7jvijg9N/y&#10;JsXecLq0q+WD6m8AAAD//wMAUEsDBBQABgAIAAAAIQA4/SH/1gAAAJQBAAALAAAAX3JlbHMvLnJl&#10;bHOkkMFqwzAMhu+DvYPRfXGawxijTi+j0GvpHsDYimMaW0Yy2fr2M4PBMnrbUb/Q94l/f/hMi1qR&#10;JVI2sOt6UJgd+ZiDgffL8ekFlFSbvV0oo4EbChzGx4f9GRdb25HMsYhqlCwG5lrLq9biZkxWOiqY&#10;22YiTra2kYMu1l1tQD30/bPm3wwYN0x18gb45AdQl1tp5j/sFB2T0FQ7R0nTNEV3j6o9feQzro1i&#10;OWA14Fm+Q8a1a8+Bvu/d/dMb2JY5uiPbhG/ktn4cqGU/er3pcvwCAAD//wMAUEsDBBQABgAIAAAA&#10;IQCKyNAjGAIAAD8EAAAOAAAAZHJzL2Uyb0RvYy54bWysU8Fu2zAMvQ/YPwi6L06ypRiMOEWWIsOA&#10;oC2QDj0rshwLkEWNUmJ3Xz9KtpOu22nYRaZJ6lHke1zedo1hZ4Vegy34bDLlTFkJpbbHgn9/2n74&#10;zJkPwpbCgFUFf1Ge367ev1u2LldzqMGUChmBWJ+3ruB1CC7PMi9r1Qg/AacsBSvARgT6xWNWomgJ&#10;vTHZfDq9yVrA0iFI5T157/ogXyX8qlIyPFSVV4GZgtPbQjoxnYd4ZqulyI8oXK3l8AzxD69ohLZU&#10;9AJ1J4JgJ9R/QDVaIniowkRCk0FVaalSD9TNbPqmm30tnEq90HC8u4zJ/z9YeX/eu0dkofsCHREY&#10;B9I6n3tyxn66Cpv4pZcyitMIXy5jU11gkpzz2ezTYkEhSbGbj4uIkV2vOvThq4KGRaPgSJykUYnz&#10;zoc+dUyJlTwYXW61MfEnBjYG2VkQf22tgxrAf8syNuZaiLd6wOjJrn1EK3SHjumy4Ol90XOA8oVa&#10;R+hV4Z3caqq3Ez48CiQZUEsk7fBAR2WgLTgMFmc14M+/+WM+sUNRzlqSVcH9j5NAxZn5Zom3qMHR&#10;wNE4jIY9NRugTme0NE4mky5gMKNZITTPpPh1rEIhYSXVKngYzU3oxU0bI9V6nZJIaU6End07GaHH&#10;uT51zwLdwEogMu9hFJzI35DT5yZ63PoUaNKJuesUh3GTShP3w0bFNXj9n7Kue7/6BQAA//8DAFBL&#10;AwQUAAYACAAAACEAwTFHweEAAAALAQAADwAAAGRycy9kb3ducmV2LnhtbEyPsU7DMBCGdyTewTok&#10;FtQ6aaJQhThVVcEAS0XowubG1zgQ25HttOHtOVhgvLtP/31/tZnNwM7oQ++sgHSZAEPbOtXbTsDh&#10;7WmxBhaitEoOzqKALwywqa+vKlkqd7GveG5ixyjEhlIK0DGOJeeh1WhkWLoRLd1OzhsZafQdV15e&#10;KNwMfJUkBTeyt/RByxF3GtvPZjIC9vn7Xt9Np8eXbZ7558O0Kz66Rojbm3n7ACziHP9g+NEndajJ&#10;6egmqwIbBCzSfEWogPsiyYARkaVrKnP83eTA64r/71B/AwAA//8DAFBLAQItABQABgAIAAAAIQC2&#10;gziS/gAAAOEBAAATAAAAAAAAAAAAAAAAAAAAAABbQ29udGVudF9UeXBlc10ueG1sUEsBAi0AFAAG&#10;AAgAAAAhADj9If/WAAAAlAEAAAsAAAAAAAAAAAAAAAAALwEAAF9yZWxzLy5yZWxzUEsBAi0AFAAG&#10;AAgAAAAhAIrI0CMYAgAAPwQAAA4AAAAAAAAAAAAAAAAALgIAAGRycy9lMm9Eb2MueG1sUEsBAi0A&#10;FAAGAAgAAAAhAMExR8HhAAAACwEAAA8AAAAAAAAAAAAAAAAAcgQAAGRycy9kb3ducmV2LnhtbFBL&#10;BQYAAAAABAAEAPMAAACABQAAAAA=&#10;" stroked="f">
+                <v:textbox style="mso-fit-shape-to-text:t" inset="0,0,0,0">
+                  <w:txbxContent>
+                    <w:p>
+                      <w:pPr>
+                        <w:pStyle w:val="Beschriftung"/>
+                        <w:rPr>
+                          <w:noProof/>
+                          <w:lang w:val="en-US"/>
+                        </w:rPr>
+                      </w:pPr>
+                      <w:r>
+                        <w:t xml:space="preserve">Abbildung </w:t>
+                      </w:r>
+                      <w:fldSimple w:instr=" SEQ Abbildung \* ARABIC ">
+                        <w:r>
+                          <w:rPr>
+                            <w:noProof/>
+                          </w:rPr>
+                          <w:t>7</w:t>
+                        </w:r>
+                      </w:fldSimple>
+                      <w:r>
+                        <w:t xml:space="preserve">: Scribble der </w:t>
+                      </w:r>
+                      <w:proofErr w:type="spellStart"/>
+                      <w:r>
+                        <w:t>Loginseite</w:t>
+                      </w:r>
+                      <w:proofErr w:type="spellEnd"/>
+                      <w:r>
+                        <w:t xml:space="preserve"> - Mobil</w:t>
+                      </w:r>
+                    </w:p>
+                  </w:txbxContent>
+                </v:textbox>
+                <w10:wrap type="through"/>
               </v:shape>
             </w:pict>
           </mc:Fallback>
@@ -2660,9 +2942,25 @@
           <w:lang w:val="en-US"/>
         </w:rPr>
         <w:drawing>
-          <wp:inline distT="0" distB="0" distL="0" distR="0" wp14:anchorId="065BF5D3" wp14:editId="301E15FA">
-            <wp:extent cx="2540174" cy="5257800"/>
-            <wp:effectExtent l="0" t="0" r="0" b="0"/>
+          <wp:anchor distT="0" distB="0" distL="114300" distR="114300" simplePos="0" relativeHeight="251686912" behindDoc="0" locked="0" layoutInCell="1" allowOverlap="1" wp14:anchorId="099E78E0" wp14:editId="57148BF2">
+            <wp:simplePos x="0" y="0"/>
+            <wp:positionH relativeFrom="column">
+              <wp:posOffset>-90170</wp:posOffset>
+            </wp:positionH>
+            <wp:positionV relativeFrom="paragraph">
+              <wp:posOffset>394335</wp:posOffset>
+            </wp:positionV>
+            <wp:extent cx="2114550" cy="4376420"/>
+            <wp:effectExtent l="0" t="0" r="0" b="5080"/>
+            <wp:wrapThrough wrapText="bothSides">
+              <wp:wrapPolygon edited="0">
+                <wp:start x="0" y="0"/>
+                <wp:lineTo x="0" y="21531"/>
+                <wp:lineTo x="21405" y="21531"/>
+                <wp:lineTo x="21405" y="0"/>
+                <wp:lineTo x="0" y="0"/>
+              </wp:wrapPolygon>
+            </wp:wrapThrough>
             <wp:docPr id="13" name="Grafik 13"/>
             <wp:cNvGraphicFramePr>
               <a:graphicFrameLocks xmlns:a="http://schemas.openxmlformats.org/drawingml/2006/main" noChangeAspect="1"/>
@@ -2677,7 +2975,7 @@
                     </pic:cNvPicPr>
                   </pic:nvPicPr>
                   <pic:blipFill>
-                    <a:blip r:embed="rId22">
+                    <a:blip r:embed="rId18">
                       <a:extLst>
                         <a:ext uri="{28A0092B-C50C-407E-A947-70E740481C1C}">
                           <a14:useLocalDpi xmlns:a14="http://schemas.microsoft.com/office/drawing/2010/main" val="0"/>
@@ -2692,7 +2990,7 @@
                   <pic:spPr bwMode="auto">
                     <a:xfrm>
                       <a:off x="0" y="0"/>
-                      <a:ext cx="2548686" cy="5275418"/>
+                      <a:ext cx="2114550" cy="4376420"/>
                     </a:xfrm>
                     <a:prstGeom prst="rect">
                       <a:avLst/>
@@ -2705,24 +3003,45 @@
                 </pic:pic>
               </a:graphicData>
             </a:graphic>
-          </wp:inline>
+            <wp14:sizeRelH relativeFrom="page">
+              <wp14:pctWidth>0</wp14:pctWidth>
+            </wp14:sizeRelH>
+            <wp14:sizeRelV relativeFrom="page">
+              <wp14:pctHeight>0</wp14:pctHeight>
+            </wp14:sizeRelV>
+          </wp:anchor>
         </w:drawing>
       </w:r>
-      <w:r>
-        <w:rPr>
-          <w:lang w:val="en-US"/>
-        </w:rPr>
-        <w:t xml:space="preserve">      </w:t>
-      </w:r>
+    </w:p>
+    <w:p>
+      <w:pPr>
+        <w:keepNext/>
+      </w:pPr>
       <w:r>
         <w:rPr>
           <w:noProof/>
           <w:lang w:val="en-US"/>
         </w:rPr>
         <w:drawing>
-          <wp:inline distT="0" distB="0" distL="0" distR="0" wp14:anchorId="4B2133BF" wp14:editId="1959ABEF">
-            <wp:extent cx="2540174" cy="5257800"/>
-            <wp:effectExtent l="0" t="0" r="0" b="0"/>
+          <wp:anchor distT="0" distB="0" distL="114300" distR="114300" simplePos="0" relativeHeight="251687936" behindDoc="0" locked="0" layoutInCell="1" allowOverlap="1" wp14:anchorId="4B2133BF" wp14:editId="316FD824">
+            <wp:simplePos x="0" y="0"/>
+            <wp:positionH relativeFrom="column">
+              <wp:posOffset>3281680</wp:posOffset>
+            </wp:positionH>
+            <wp:positionV relativeFrom="paragraph">
+              <wp:posOffset>11430</wp:posOffset>
+            </wp:positionV>
+            <wp:extent cx="2106930" cy="4362450"/>
+            <wp:effectExtent l="0" t="0" r="7620" b="0"/>
+            <wp:wrapThrough wrapText="bothSides">
+              <wp:wrapPolygon edited="0">
+                <wp:start x="0" y="0"/>
+                <wp:lineTo x="0" y="21506"/>
+                <wp:lineTo x="21483" y="21506"/>
+                <wp:lineTo x="21483" y="0"/>
+                <wp:lineTo x="0" y="0"/>
+              </wp:wrapPolygon>
+            </wp:wrapThrough>
             <wp:docPr id="14" name="Grafik 14" descr="Ein Bild, das Text enthält.&#10;&#10;Automatisch generierte Beschreibung"/>
             <wp:cNvGraphicFramePr>
               <a:graphicFrameLocks xmlns:a="http://schemas.openxmlformats.org/drawingml/2006/main" noChangeAspect="1"/>
@@ -2737,7 +3056,7 @@
                     </pic:cNvPicPr>
                   </pic:nvPicPr>
                   <pic:blipFill>
-                    <a:blip r:embed="rId23">
+                    <a:blip r:embed="rId19">
                       <a:extLst>
                         <a:ext uri="{28A0092B-C50C-407E-A947-70E740481C1C}">
                           <a14:useLocalDpi xmlns:a14="http://schemas.microsoft.com/office/drawing/2010/main" val="0"/>
@@ -2752,7 +3071,7 @@
                   <pic:spPr bwMode="auto">
                     <a:xfrm>
                       <a:off x="0" y="0"/>
-                      <a:ext cx="2555751" cy="5290042"/>
+                      <a:ext cx="2106930" cy="4362450"/>
                     </a:xfrm>
                     <a:prstGeom prst="rect">
                       <a:avLst/>
@@ -2765,9 +3084,55 @@
                 </pic:pic>
               </a:graphicData>
             </a:graphic>
-          </wp:inline>
+            <wp14:sizeRelH relativeFrom="page">
+              <wp14:pctWidth>0</wp14:pctWidth>
+            </wp14:sizeRelH>
+            <wp14:sizeRelV relativeFrom="page">
+              <wp14:pctHeight>0</wp14:pctHeight>
+            </wp14:sizeRelV>
+          </wp:anchor>
         </w:drawing>
       </w:r>
+    </w:p>
+    <w:p>
+      <w:pPr>
+        <w:rPr>
+          <w:lang w:val="en-US"/>
+        </w:rPr>
+      </w:pPr>
+      <w:r>
+        <w:rPr>
+          <w:lang w:val="en-US"/>
+        </w:rPr>
+        <w:t xml:space="preserve">      </w:t>
+      </w:r>
+    </w:p>
+    <w:p>
+      <w:pPr>
+        <w:rPr>
+          <w:lang w:val="en-US"/>
+        </w:rPr>
+      </w:pPr>
+      <w:r>
+        <w:rPr>
+          <w:lang w:val="en-US"/>
+        </w:rPr>
+        <w:tab/>
+      </w:r>
+    </w:p>
+    <w:p>
+      <w:pPr>
+        <w:rPr>
+          <w:lang w:val="en-US"/>
+        </w:rPr>
+      </w:pPr>
+    </w:p>
+    <w:p>
+      <w:pPr>
+        <w:rPr>
+          <w:lang w:val="en-US"/>
+        </w:rPr>
+      </w:pPr>
     </w:p>
     <w:p>
       <w:pPr>
@@ -2780,178 +3145,10 @@
           <w:noProof/>
           <w:lang w:val="en-US"/>
         </w:rPr>
-        <w:drawing>
-          <wp:anchor distT="0" distB="0" distL="114300" distR="114300" simplePos="0" relativeHeight="251673600" behindDoc="0" locked="0" layoutInCell="1" allowOverlap="1" wp14:anchorId="559DB201" wp14:editId="5DA5C265">
-            <wp:simplePos x="0" y="0"/>
-            <wp:positionH relativeFrom="column">
-              <wp:posOffset>727710</wp:posOffset>
-            </wp:positionH>
-            <wp:positionV relativeFrom="paragraph">
-              <wp:posOffset>87065</wp:posOffset>
-            </wp:positionV>
-            <wp:extent cx="2239798" cy="1025525"/>
-            <wp:effectExtent l="0" t="0" r="8255" b="3175"/>
-            <wp:wrapThrough wrapText="bothSides">
-              <wp:wrapPolygon edited="0">
-                <wp:start x="0" y="0"/>
-                <wp:lineTo x="0" y="21266"/>
-                <wp:lineTo x="21496" y="21266"/>
-                <wp:lineTo x="21496" y="0"/>
-                <wp:lineTo x="0" y="0"/>
-              </wp:wrapPolygon>
-            </wp:wrapThrough>
-            <wp:docPr id="16" name="Grafik 16"/>
-            <wp:cNvGraphicFramePr>
-              <a:graphicFrameLocks xmlns:a="http://schemas.openxmlformats.org/drawingml/2006/main" noChangeAspect="1"/>
-            </wp:cNvGraphicFramePr>
-            <a:graphic xmlns:a="http://schemas.openxmlformats.org/drawingml/2006/main">
-              <a:graphicData uri="http://schemas.openxmlformats.org/drawingml/2006/picture">
-                <pic:pic xmlns:pic="http://schemas.openxmlformats.org/drawingml/2006/picture">
-                  <pic:nvPicPr>
-                    <pic:cNvPr id="0" name="Picture 12"/>
-                    <pic:cNvPicPr>
-                      <a:picLocks noChangeAspect="1" noChangeArrowheads="1"/>
-                    </pic:cNvPicPr>
-                  </pic:nvPicPr>
-                  <pic:blipFill>
-                    <a:blip r:embed="rId24">
-                      <a:extLst>
-                        <a:ext uri="{28A0092B-C50C-407E-A947-70E740481C1C}">
-                          <a14:useLocalDpi xmlns:a14="http://schemas.microsoft.com/office/drawing/2010/main" val="0"/>
-                        </a:ext>
-                      </a:extLst>
-                    </a:blip>
-                    <a:srcRect/>
-                    <a:stretch>
-                      <a:fillRect/>
-                    </a:stretch>
-                  </pic:blipFill>
-                  <pic:spPr bwMode="auto">
-                    <a:xfrm>
-                      <a:off x="0" y="0"/>
-                      <a:ext cx="2239798" cy="1025525"/>
-                    </a:xfrm>
-                    <a:prstGeom prst="rect">
-                      <a:avLst/>
-                    </a:prstGeom>
-                    <a:noFill/>
-                    <a:ln>
-                      <a:noFill/>
-                    </a:ln>
-                  </pic:spPr>
-                </pic:pic>
-              </a:graphicData>
-            </a:graphic>
-          </wp:anchor>
-        </w:drawing>
-      </w:r>
-      <w:r>
-        <w:rPr>
-          <w:noProof/>
-          <w:lang w:val="en-US"/>
-        </w:rPr>
-        <w:drawing>
-          <wp:anchor distT="0" distB="0" distL="114300" distR="114300" simplePos="0" relativeHeight="251674624" behindDoc="0" locked="0" layoutInCell="1" allowOverlap="1" wp14:anchorId="28F0A4A2" wp14:editId="07EA7A1E">
-            <wp:simplePos x="0" y="0"/>
-            <wp:positionH relativeFrom="column">
-              <wp:posOffset>3130550</wp:posOffset>
-            </wp:positionH>
-            <wp:positionV relativeFrom="paragraph">
-              <wp:posOffset>236855</wp:posOffset>
-            </wp:positionV>
-            <wp:extent cx="2619375" cy="875665"/>
-            <wp:effectExtent l="0" t="0" r="9525" b="635"/>
-            <wp:wrapThrough wrapText="bothSides">
-              <wp:wrapPolygon edited="0">
-                <wp:start x="0" y="0"/>
-                <wp:lineTo x="0" y="21146"/>
-                <wp:lineTo x="21521" y="21146"/>
-                <wp:lineTo x="21521" y="0"/>
-                <wp:lineTo x="0" y="0"/>
-              </wp:wrapPolygon>
-            </wp:wrapThrough>
-            <wp:docPr id="15" name="Grafik 15"/>
-            <wp:cNvGraphicFramePr>
-              <a:graphicFrameLocks xmlns:a="http://schemas.openxmlformats.org/drawingml/2006/main" noChangeAspect="1"/>
-            </wp:cNvGraphicFramePr>
-            <a:graphic xmlns:a="http://schemas.openxmlformats.org/drawingml/2006/main">
-              <a:graphicData uri="http://schemas.openxmlformats.org/drawingml/2006/picture">
-                <pic:pic xmlns:pic="http://schemas.openxmlformats.org/drawingml/2006/picture">
-                  <pic:nvPicPr>
-                    <pic:cNvPr id="0" name="Picture 11"/>
-                    <pic:cNvPicPr>
-                      <a:picLocks noChangeAspect="1" noChangeArrowheads="1"/>
-                    </pic:cNvPicPr>
-                  </pic:nvPicPr>
-                  <pic:blipFill>
-                    <a:blip r:embed="rId25">
-                      <a:extLst>
-                        <a:ext uri="{28A0092B-C50C-407E-A947-70E740481C1C}">
-                          <a14:useLocalDpi xmlns:a14="http://schemas.microsoft.com/office/drawing/2010/main" val="0"/>
-                        </a:ext>
-                      </a:extLst>
-                    </a:blip>
-                    <a:srcRect/>
-                    <a:stretch>
-                      <a:fillRect/>
-                    </a:stretch>
-                  </pic:blipFill>
-                  <pic:spPr bwMode="auto">
-                    <a:xfrm>
-                      <a:off x="0" y="0"/>
-                      <a:ext cx="2619375" cy="875665"/>
-                    </a:xfrm>
-                    <a:prstGeom prst="rect">
-                      <a:avLst/>
-                    </a:prstGeom>
-                    <a:noFill/>
-                    <a:ln>
-                      <a:noFill/>
-                    </a:ln>
-                  </pic:spPr>
-                </pic:pic>
-              </a:graphicData>
-            </a:graphic>
-          </wp:anchor>
-        </w:drawing>
-      </w:r>
-      <w:r>
-        <w:rPr>
-          <w:lang w:val="en-US"/>
-        </w:rPr>
-        <w:tab/>
-      </w:r>
-    </w:p>
-    <w:p>
-      <w:pPr>
-        <w:rPr>
-          <w:lang w:val="en-US"/>
-        </w:rPr>
-      </w:pPr>
-    </w:p>
-    <w:p>
-      <w:pPr>
-        <w:rPr>
-          <w:lang w:val="en-US"/>
-        </w:rPr>
-      </w:pPr>
-    </w:p>
-    <w:p>
-      <w:pPr>
-        <w:rPr>
-          <w:lang w:val="en-US"/>
-        </w:rPr>
-      </w:pPr>
-      <w:r>
-        <w:rPr>
-          <w:noProof/>
-          <w:lang w:val="en-US"/>
-        </w:rPr>
-        <w:lastRenderedPageBreak/>
         <mc:AlternateContent>
           <mc:Choice Requires="wps">
             <w:drawing>
-              <wp:anchor distT="0" distB="0" distL="114300" distR="114300" simplePos="0" relativeHeight="251664384" behindDoc="0" locked="0" layoutInCell="1" allowOverlap="1" wp14:anchorId="3160E92E" wp14:editId="2E02DED0">
+              <wp:anchor distT="0" distB="0" distL="114300" distR="114300" simplePos="0" relativeHeight="251664384" behindDoc="0" locked="0" layoutInCell="1" allowOverlap="1" wp14:anchorId="3160E92E" wp14:editId="53C0F781">
                 <wp:simplePos x="0" y="0"/>
                 <wp:positionH relativeFrom="column">
                   <wp:posOffset>-490220</wp:posOffset>
@@ -3030,7 +3227,7 @@
           </mc:Choice>
           <mc:Fallback>
             <w:pict>
-              <v:shape w14:anchorId="3160E92E" id="Textfeld 21" o:spid="_x0000_s1031" type="#_x0000_t202" style="position:absolute;left:0;text-align:left;margin-left:-38.6pt;margin-top:18.6pt;width:198pt;height:40.5pt;z-index:251664384;visibility:visible;mso-wrap-style:square;mso-width-percent:0;mso-height-percent:0;mso-wrap-distance-left:9pt;mso-wrap-distance-top:0;mso-wrap-distance-right:9pt;mso-wrap-distance-bottom:0;mso-position-horizontal:absolute;mso-position-horizontal-relative:text;mso-position-vertical:absolute;mso-position-vertical-relative:text;mso-width-percent:0;mso-height-percent:0;mso-width-relative:margin;mso-height-relative:margin;v-text-anchor:top" o:gfxdata="UEsDBBQABgAIAAAAIQC2gziS/gAAAOEBAAATAAAAW0NvbnRlbnRfVHlwZXNdLnhtbJSRQU7DMBBF&#10;90jcwfIWJU67QAgl6YK0S0CoHGBkTxKLZGx5TGhvj5O2G0SRWNoz/78nu9wcxkFMGNg6quQqL6RA&#10;0s5Y6ir5vt9lD1JwBDIwOMJKHpHlpr69KfdHjyxSmriSfYz+USnWPY7AufNIadK6MEJMx9ApD/oD&#10;OlTrorhX2lFEilmcO2RdNtjC5xDF9pCuTyYBB5bi6bQ4syoJ3g9WQ0ymaiLzg5KdCXlKLjvcW893&#10;SUOqXwnz5DrgnHtJTxOsQfEKIT7DmDSUCaxw7Rqn8787ZsmRM9e2VmPeBN4uqYvTtW7jvijg9N/y&#10;JsXecLq0q+WD6m8AAAD//wMAUEsDBBQABgAIAAAAIQA4/SH/1gAAAJQBAAALAAAAX3JlbHMvLnJl&#10;bHOkkMFqwzAMhu+DvYPRfXGawxijTi+j0GvpHsDYimMaW0Yy2fr2M4PBMnrbUb/Q94l/f/hMi1qR&#10;JVI2sOt6UJgd+ZiDgffL8ekFlFSbvV0oo4EbChzGx4f9GRdb25HMsYhqlCwG5lrLq9biZkxWOiqY&#10;22YiTra2kYMu1l1tQD30/bPm3wwYN0x18gb45AdQl1tp5j/sFB2T0FQ7R0nTNEV3j6o9feQzro1i&#10;OWA14Fm+Q8a1a8+Bvu/d/dMb2JY5uiPbhG/ktn4cqGU/er3pcvwCAAD//wMAUEsDBBQABgAIAAAA&#10;IQDEHF+MLQIAAFsEAAAOAAAAZHJzL2Uyb0RvYy54bWysVEuP2jAQvlfqf7B8LwkU6DYirCgrqkpo&#10;dyW22rNxbGLJ8bi2IaG/vmOHV7c9Vb04M57xPL5vJrP7rtHkIJxXYEo6HOSUCMOhUmZX0u8vqw93&#10;lPjATMU0GFHSo/D0fv7+3ay1hRhBDboSjmAQ44vWlrQOwRZZ5nktGuYHYIVBowTXsICq22WVYy1G&#10;b3Q2yvNp1oKrrAMuvMfbh95I5ym+lIKHJym9CESXFGsL6XTp3MYzm89YsXPM1oqfymD/UEXDlMGk&#10;l1APLDCyd+qPUI3iDjzIMODQZCCl4iL1gN0M8zfdbGpmReoFwfH2ApP/f2H542Fjnx0J3RfokMAI&#10;SGt94fEy9tNJ18QvVkrQjhAeL7CJLhCOl6PJcDzN0cTRhvLHScI1u762zoevAhoShZI6pCWhxQ5r&#10;HzAjup5dYjIPWlUrpXVS4iiIpXbkwJBEHVKN+OI3L21IW9JpTB0fGYjP+8jaYIJrT1EK3bYjqsJq&#10;z/1uoToiDA76CfGWrxTWumY+PDOHI4Ht4ZiHJzykBswFJ4mSGtzPv91Hf2QKrZS0OGIl9T/2zAlK&#10;9DeDHH4ejsdxJpMynnwaoeJuLdtbi9k3S0AAhrhQlicx+gd9FqWD5hW3YRGzookZjrlLGs7iMvSD&#10;j9vExWKRnHAKLQtrs7E8ho7YRSZeulfm7ImugEQ/wnkYWfGGtd63R32xDyBVojTi3KN6gh8nODF9&#10;2ra4Ird68rr+E+a/AAAA//8DAFBLAwQUAAYACAAAACEAyqbtOuAAAAAKAQAADwAAAGRycy9kb3du&#10;cmV2LnhtbEyPy0rEQBBF94L/0JTgRmY6DzQhpjOI+AB3M/GBu550mQTT1SHdM4l/b81KV0VRh1vn&#10;lpvFDuKIk+8dKYjXEQikxpmeWgWv9eMqB+GDJqMHR6jgBz1sqvOzUhfGzbTF4y60gkPIF1pBF8JY&#10;SOmbDq32azci8e3LTVYHXqdWmknPHG4HmUTRjbS6J/7Q6RHvO2y+dwer4POq/Xjxy9PbnF6n48Pz&#10;sc7eTa3U5cVydwsi4BL+YDjpszpU7LR3BzJeDApWWZYwqiA9TQbSOOcueybjPAFZlfJ/heoXAAD/&#10;/wMAUEsBAi0AFAAGAAgAAAAhALaDOJL+AAAA4QEAABMAAAAAAAAAAAAAAAAAAAAAAFtDb250ZW50&#10;X1R5cGVzXS54bWxQSwECLQAUAAYACAAAACEAOP0h/9YAAACUAQAACwAAAAAAAAAAAAAAAAAvAQAA&#10;X3JlbHMvLnJlbHNQSwECLQAUAAYACAAAACEAxBxfjC0CAABbBAAADgAAAAAAAAAAAAAAAAAuAgAA&#10;ZHJzL2Uyb0RvYy54bWxQSwECLQAUAAYACAAAACEAyqbtOuAAAAAKAQAADwAAAAAAAAAAAAAAAACH&#10;BAAAZHJzL2Rvd25yZXYueG1sUEsFBgAAAAAEAAQA8wAAAJQFAAAAAA==&#10;" fillcolor="white [3201]" stroked="f" strokeweight=".5pt">
+              <v:shape w14:anchorId="3160E92E" id="Textfeld 21" o:spid="_x0000_s1032" type="#_x0000_t202" style="position:absolute;left:0;text-align:left;margin-left:-38.6pt;margin-top:18.6pt;width:198pt;height:40.5pt;z-index:251664384;visibility:visible;mso-wrap-style:square;mso-width-percent:0;mso-height-percent:0;mso-wrap-distance-left:9pt;mso-wrap-distance-top:0;mso-wrap-distance-right:9pt;mso-wrap-distance-bottom:0;mso-position-horizontal:absolute;mso-position-horizontal-relative:text;mso-position-vertical:absolute;mso-position-vertical-relative:text;mso-width-percent:0;mso-height-percent:0;mso-width-relative:margin;mso-height-relative:margin;v-text-anchor:top" o:gfxdata="UEsDBBQABgAIAAAAIQC2gziS/gAAAOEBAAATAAAAW0NvbnRlbnRfVHlwZXNdLnhtbJSRQU7DMBBF&#10;90jcwfIWJU67QAgl6YK0S0CoHGBkTxKLZGx5TGhvj5O2G0SRWNoz/78nu9wcxkFMGNg6quQqL6RA&#10;0s5Y6ir5vt9lD1JwBDIwOMJKHpHlpr69KfdHjyxSmriSfYz+USnWPY7AufNIadK6MEJMx9ApD/oD&#10;OlTrorhX2lFEilmcO2RdNtjC5xDF9pCuTyYBB5bi6bQ4syoJ3g9WQ0ymaiLzg5KdCXlKLjvcW893&#10;SUOqXwnz5DrgnHtJTxOsQfEKIT7DmDSUCaxw7Rqn8787ZsmRM9e2VmPeBN4uqYvTtW7jvijg9N/y&#10;JsXecLq0q+WD6m8AAAD//wMAUEsDBBQABgAIAAAAIQA4/SH/1gAAAJQBAAALAAAAX3JlbHMvLnJl&#10;bHOkkMFqwzAMhu+DvYPRfXGawxijTi+j0GvpHsDYimMaW0Yy2fr2M4PBMnrbUb/Q94l/f/hMi1qR&#10;JVI2sOt6UJgd+ZiDgffL8ekFlFSbvV0oo4EbChzGx4f9GRdb25HMsYhqlCwG5lrLq9biZkxWOiqY&#10;22YiTra2kYMu1l1tQD30/bPm3wwYN0x18gb45AdQl1tp5j/sFB2T0FQ7R0nTNEV3j6o9feQzro1i&#10;OWA14Fm+Q8a1a8+Bvu/d/dMb2JY5uiPbhG/ktn4cqGU/er3pcvwCAAD//wMAUEsDBBQABgAIAAAA&#10;IQAEzP4oLQIAAFsEAAAOAAAAZHJzL2Uyb0RvYy54bWysVEuP2jAQvlfqf7B8LwkU6DYirCgrqkpo&#10;dyW22rNxbGLJ8bi2IaG/vmOHV7c9Vb04M57xPL5vJrP7rtHkIJxXYEo6HOSUCMOhUmZX0u8vqw93&#10;lPjATMU0GFHSo/D0fv7+3ay1hRhBDboSjmAQ44vWlrQOwRZZ5nktGuYHYIVBowTXsICq22WVYy1G&#10;b3Q2yvNp1oKrrAMuvMfbh95I5ym+lIKHJym9CESXFGsL6XTp3MYzm89YsXPM1oqfymD/UEXDlMGk&#10;l1APLDCyd+qPUI3iDjzIMODQZCCl4iL1gN0M8zfdbGpmReoFwfH2ApP/f2H542Fjnx0J3RfokMAI&#10;SGt94fEy9tNJ18QvVkrQjhAeL7CJLhCOl6PJcDzN0cTRhvLHScI1u762zoevAhoShZI6pCWhxQ5r&#10;HzAjup5dYjIPWlUrpXVS4iiIpXbkwJBEHVKN+OI3L21IW9JpTB0fGYjP+8jaYIJrT1EK3bYjqsIH&#10;5363UB0RBgf9hHjLVwprXTMfnpnDkcD2cMzDEx5SA+aCk0RJDe7n3+6jPzKFVkpaHLGS+h975gQl&#10;+ptBDj8Px+M4k0kZTz6NUHG3lu2txeybJSAAQ1woy5MY/YM+i9JB84rbsIhZ0cQMx9wlDWdxGfrB&#10;x23iYrFITjiFloW12VgeQ0fsIhMv3Stz9kRXQKIf4TyMrHjDWu/bo77YB5AqURpx7lE9wY8TnJg+&#10;bVtckVs9eV3/CfNfAAAA//8DAFBLAwQUAAYACAAAACEAyqbtOuAAAAAKAQAADwAAAGRycy9kb3du&#10;cmV2LnhtbEyPy0rEQBBF94L/0JTgRmY6DzQhpjOI+AB3M/GBu550mQTT1SHdM4l/b81KV0VRh1vn&#10;lpvFDuKIk+8dKYjXEQikxpmeWgWv9eMqB+GDJqMHR6jgBz1sqvOzUhfGzbTF4y60gkPIF1pBF8JY&#10;SOmbDq32azci8e3LTVYHXqdWmknPHG4HmUTRjbS6J/7Q6RHvO2y+dwer4POq/Xjxy9PbnF6n48Pz&#10;sc7eTa3U5cVydwsi4BL+YDjpszpU7LR3BzJeDApWWZYwqiA9TQbSOOcueybjPAFZlfJ/heoXAAD/&#10;/wMAUEsBAi0AFAAGAAgAAAAhALaDOJL+AAAA4QEAABMAAAAAAAAAAAAAAAAAAAAAAFtDb250ZW50&#10;X1R5cGVzXS54bWxQSwECLQAUAAYACAAAACEAOP0h/9YAAACUAQAACwAAAAAAAAAAAAAAAAAvAQAA&#10;X3JlbHMvLnJlbHNQSwECLQAUAAYACAAAACEABMz+KC0CAABbBAAADgAAAAAAAAAAAAAAAAAuAgAA&#10;ZHJzL2Uyb0RvYy54bWxQSwECLQAUAAYACAAAACEAyqbtOuAAAAAKAQAADwAAAAAAAAAAAAAAAACH&#10;BAAAZHJzL2Rvd25yZXYueG1sUEsFBgAAAAAEAAQA8wAAAJQFAAAAAA==&#10;" fillcolor="white [3201]" stroked="f" strokeweight=".5pt">
                 <v:textbox>
                   <w:txbxContent>
                     <w:p>
@@ -3070,23 +3267,157 @@
           <w:lang w:val="en-US"/>
         </w:rPr>
       </w:pPr>
-    </w:p>
-    <w:p>
-      <w:pPr>
-        <w:rPr>
-          <w:lang w:val="en-US"/>
-        </w:rPr>
-      </w:pPr>
+      <w:r>
+        <w:rPr>
+          <w:noProof/>
+        </w:rPr>
+        <mc:AlternateContent>
+          <mc:Choice Requires="wps">
+            <w:drawing>
+              <wp:anchor distT="0" distB="0" distL="114300" distR="114300" simplePos="0" relativeHeight="251692032" behindDoc="0" locked="0" layoutInCell="1" allowOverlap="1" wp14:anchorId="6B5AF392" wp14:editId="79E64549">
+                <wp:simplePos x="0" y="0"/>
+                <wp:positionH relativeFrom="margin">
+                  <wp:posOffset>3281680</wp:posOffset>
+                </wp:positionH>
+                <wp:positionV relativeFrom="paragraph">
+                  <wp:posOffset>2134235</wp:posOffset>
+                </wp:positionV>
+                <wp:extent cx="2066925" cy="635"/>
+                <wp:effectExtent l="0" t="0" r="9525" b="0"/>
+                <wp:wrapThrough wrapText="bothSides">
+                  <wp:wrapPolygon edited="0">
+                    <wp:start x="0" y="0"/>
+                    <wp:lineTo x="0" y="20282"/>
+                    <wp:lineTo x="21500" y="20282"/>
+                    <wp:lineTo x="21500" y="0"/>
+                    <wp:lineTo x="0" y="0"/>
+                  </wp:wrapPolygon>
+                </wp:wrapThrough>
+                <wp:docPr id="34" name="Textfeld 34"/>
+                <wp:cNvGraphicFramePr/>
+                <a:graphic xmlns:a="http://schemas.openxmlformats.org/drawingml/2006/main">
+                  <a:graphicData uri="http://schemas.microsoft.com/office/word/2010/wordprocessingShape">
+                    <wps:wsp>
+                      <wps:cNvSpPr txBox="1"/>
+                      <wps:spPr>
+                        <a:xfrm>
+                          <a:off x="0" y="0"/>
+                          <a:ext cx="2066925" cy="635"/>
+                        </a:xfrm>
+                        <a:prstGeom prst="rect">
+                          <a:avLst/>
+                        </a:prstGeom>
+                        <a:solidFill>
+                          <a:prstClr val="white"/>
+                        </a:solidFill>
+                        <a:ln>
+                          <a:noFill/>
+                        </a:ln>
+                      </wps:spPr>
+                      <wps:txbx>
+                        <w:txbxContent>
+                          <w:p>
+                            <w:pPr>
+                              <w:pStyle w:val="Beschriftung"/>
+                              <w:rPr>
+                                <w:noProof/>
+                                <w:lang w:val="en-US"/>
+                              </w:rPr>
+                            </w:pPr>
+                            <w:r>
+                              <w:t xml:space="preserve">Abbildung </w:t>
+                            </w:r>
+                            <w:fldSimple w:instr=" SEQ Abbildung \* ARABIC ">
+                              <w:r>
+                                <w:rPr>
+                                  <w:noProof/>
+                                </w:rPr>
+                                <w:t>8</w:t>
+                              </w:r>
+                            </w:fldSimple>
+                            <w:r>
+                              <w:t>: Scribble der Lernübersichtsseite - Mobil</w:t>
+                            </w:r>
+                          </w:p>
+                        </w:txbxContent>
+                      </wps:txbx>
+                      <wps:bodyPr rot="0" spcFirstLastPara="0" vertOverflow="overflow" horzOverflow="overflow" vert="horz" wrap="square" lIns="0" tIns="0" rIns="0" bIns="0" numCol="1" spcCol="0" rtlCol="0" fromWordArt="0" anchor="t" anchorCtr="0" forceAA="0" compatLnSpc="1">
+                        <a:prstTxWarp prst="textNoShape">
+                          <a:avLst/>
+                        </a:prstTxWarp>
+                        <a:spAutoFit/>
+                      </wps:bodyPr>
+                    </wps:wsp>
+                  </a:graphicData>
+                </a:graphic>
+                <wp14:sizeRelH relativeFrom="margin">
+                  <wp14:pctWidth>0</wp14:pctWidth>
+                </wp14:sizeRelH>
+              </wp:anchor>
+            </w:drawing>
+          </mc:Choice>
+          <mc:Fallback>
+            <w:pict>
+              <v:shape w14:anchorId="6B5AF392" id="Textfeld 34" o:spid="_x0000_s1033" type="#_x0000_t202" style="position:absolute;left:0;text-align:left;margin-left:258.4pt;margin-top:168.05pt;width:162.75pt;height:.05pt;z-index:251692032;visibility:visible;mso-wrap-style:square;mso-width-percent:0;mso-wrap-distance-left:9pt;mso-wrap-distance-top:0;mso-wrap-distance-right:9pt;mso-wrap-distance-bottom:0;mso-position-horizontal:absolute;mso-position-horizontal-relative:margin;mso-position-vertical:absolute;mso-position-vertical-relative:text;mso-width-percent:0;mso-width-relative:margin;v-text-anchor:top" o:gfxdata="UEsDBBQABgAIAAAAIQC2gziS/gAAAOEBAAATAAAAW0NvbnRlbnRfVHlwZXNdLnhtbJSRQU7DMBBF&#10;90jcwfIWJU67QAgl6YK0S0CoHGBkTxKLZGx5TGhvj5O2G0SRWNoz/78nu9wcxkFMGNg6quQqL6RA&#10;0s5Y6ir5vt9lD1JwBDIwOMJKHpHlpr69KfdHjyxSmriSfYz+USnWPY7AufNIadK6MEJMx9ApD/oD&#10;OlTrorhX2lFEilmcO2RdNtjC5xDF9pCuTyYBB5bi6bQ4syoJ3g9WQ0ymaiLzg5KdCXlKLjvcW893&#10;SUOqXwnz5DrgnHtJTxOsQfEKIT7DmDSUCaxw7Rqn8787ZsmRM9e2VmPeBN4uqYvTtW7jvijg9N/y&#10;JsXecLq0q+WD6m8AAAD//wMAUEsDBBQABgAIAAAAIQA4/SH/1gAAAJQBAAALAAAAX3JlbHMvLnJl&#10;bHOkkMFqwzAMhu+DvYPRfXGawxijTi+j0GvpHsDYimMaW0Yy2fr2M4PBMnrbUb/Q94l/f/hMi1qR&#10;JVI2sOt6UJgd+ZiDgffL8ekFlFSbvV0oo4EbChzGx4f9GRdb25HMsYhqlCwG5lrLq9biZkxWOiqY&#10;22YiTra2kYMu1l1tQD30/bPm3wwYN0x18gb45AdQl1tp5j/sFB2T0FQ7R0nTNEV3j6o9feQzro1i&#10;OWA14Fm+Q8a1a8+Bvu/d/dMb2JY5uiPbhG/ktn4cqGU/er3pcvwCAAD//wMAUEsDBBQABgAIAAAA&#10;IQCftZjFGwIAAD8EAAAOAAAAZHJzL2Uyb0RvYy54bWysU8Fu2zAMvQ/YPwi6L04yNNuMOEWWIsOA&#10;oi2QDj0rshwLkEWNUmJnXz9KtpOt22nYRaZJihTfe1zedo1hJ4Vegy34bDLlTFkJpbaHgn973r77&#10;yJkPwpbCgFUFPyvPb1dv3yxbl6s51GBKhYyKWJ+3ruB1CC7PMi9r1Qg/AacsBSvARgT6xUNWomip&#10;emOy+XS6yFrA0iFI5T157/ogX6X6VaVkeKwqrwIzBae3hXRiOvfxzFZLkR9QuFrL4RniH17RCG2p&#10;6aXUnQiCHVH/UarREsFDFSYSmgyqSkuVZqBpZtNX0+xq4VSahcDx7gKT/39l5cNp556Qhe4zdERg&#10;BKR1PvfkjPN0FTbxSy9lFCcIzxfYVBeYJOd8ulh8mt9wJim2eH8Ta2TXqw59+KKgYdEoOBInCSpx&#10;uvehTx1TYicPRpdbbUz8iYGNQXYSxF9b66CG4r9lGRtzLcRbfcHoya5zRCt0+47psuAfxhn3UJ5p&#10;dIReFd7JraZ+98KHJ4EkA5qWpB0e6agMtAWHweKsBvzxN3/MJ3YoyllLsiq4/34UqDgzXy3xFjU4&#10;Gjga+9Gwx2YDNOmMlsbJZNIFDGY0K4TmhRS/jl0oJKykXgUPo7kJvbhpY6Rar1MSKc2JcG93TsbS&#10;I67P3YtAN7ASiMwHGAUn8lfk9LmJHrc+BkI6MRdx7VEc4CaVJu6HjYpr8Ot/yrru/eonAAAA//8D&#10;AFBLAwQUAAYACAAAACEAYzPnpeEAAAALAQAADwAAAGRycy9kb3ducmV2LnhtbEyPzU7DMBCE70i8&#10;g7VIXBB1/oiqNE5VVXCAS9XQS29uvE0C8TqynTa8PYYLHHd2NPNNuZ71wC5oXW9IQLyIgCE1RvXU&#10;Cji8vzwugTkvScnBEAr4Qgfr6vamlIUyV9rjpfYtCyHkCimg834sOHdNh1q6hRmRwu9srJY+nLbl&#10;ysprCNcDT6Io51r2FBo6OeK2w+aznrSAXXbcdQ/T+fltk6X29TBt84+2FuL+bt6sgHmc/Z8ZfvAD&#10;OlSB6WQmUo4NAp7iPKB7AWmax8CCY5klKbDTr5IAr0r+f0P1DQAA//8DAFBLAQItABQABgAIAAAA&#10;IQC2gziS/gAAAOEBAAATAAAAAAAAAAAAAAAAAAAAAABbQ29udGVudF9UeXBlc10ueG1sUEsBAi0A&#10;FAAGAAgAAAAhADj9If/WAAAAlAEAAAsAAAAAAAAAAAAAAAAALwEAAF9yZWxzLy5yZWxzUEsBAi0A&#10;FAAGAAgAAAAhAJ+1mMUbAgAAPwQAAA4AAAAAAAAAAAAAAAAALgIAAGRycy9lMm9Eb2MueG1sUEsB&#10;Ai0AFAAGAAgAAAAhAGMz56XhAAAACwEAAA8AAAAAAAAAAAAAAAAAdQQAAGRycy9kb3ducmV2Lnht&#10;bFBLBQYAAAAABAAEAPMAAACDBQAAAAA=&#10;" stroked="f">
+                <v:textbox style="mso-fit-shape-to-text:t" inset="0,0,0,0">
+                  <w:txbxContent>
+                    <w:p>
+                      <w:pPr>
+                        <w:pStyle w:val="Beschriftung"/>
+                        <w:rPr>
+                          <w:noProof/>
+                          <w:lang w:val="en-US"/>
+                        </w:rPr>
+                      </w:pPr>
+                      <w:r>
+                        <w:t xml:space="preserve">Abbildung </w:t>
+                      </w:r>
+                      <w:fldSimple w:instr=" SEQ Abbildung \* ARABIC ">
+                        <w:r>
+                          <w:rPr>
+                            <w:noProof/>
+                          </w:rPr>
+                          <w:t>8</w:t>
+                        </w:r>
+                      </w:fldSimple>
+                      <w:r>
+                        <w:t>: Scribble der Lernübersichtsseite - Mobil</w:t>
+                      </w:r>
+                    </w:p>
+                  </w:txbxContent>
+                </v:textbox>
+                <w10:wrap type="through" anchorx="margin"/>
+              </v:shape>
+            </w:pict>
+          </mc:Fallback>
+        </mc:AlternateContent>
+      </w:r>
       <w:r>
         <w:rPr>
           <w:noProof/>
           <w:lang w:val="en-US"/>
         </w:rPr>
         <w:drawing>
-          <wp:inline distT="0" distB="0" distL="0" distR="0" wp14:anchorId="09313418" wp14:editId="29061B47">
-            <wp:extent cx="2790000" cy="5760000"/>
+          <wp:anchor distT="0" distB="0" distL="114300" distR="114300" simplePos="0" relativeHeight="251673600" behindDoc="0" locked="0" layoutInCell="1" allowOverlap="1" wp14:anchorId="559DB201" wp14:editId="457DDC07">
+            <wp:simplePos x="0" y="0"/>
+            <wp:positionH relativeFrom="margin">
+              <wp:align>center</wp:align>
+            </wp:positionH>
+            <wp:positionV relativeFrom="paragraph">
+              <wp:posOffset>2686685</wp:posOffset>
+            </wp:positionV>
+            <wp:extent cx="1969135" cy="901065"/>
             <wp:effectExtent l="0" t="0" r="0" b="0"/>
-            <wp:docPr id="17" name="Grafik 17"/>
+            <wp:wrapThrough wrapText="bothSides">
+              <wp:wrapPolygon edited="0">
+                <wp:start x="0" y="0"/>
+                <wp:lineTo x="0" y="21006"/>
+                <wp:lineTo x="21314" y="21006"/>
+                <wp:lineTo x="21314" y="0"/>
+                <wp:lineTo x="0" y="0"/>
+              </wp:wrapPolygon>
+            </wp:wrapThrough>
+            <wp:docPr id="16" name="Grafik 16"/>
             <wp:cNvGraphicFramePr>
               <a:graphicFrameLocks xmlns:a="http://schemas.openxmlformats.org/drawingml/2006/main" noChangeAspect="1"/>
             </wp:cNvGraphicFramePr>
@@ -3094,13 +3425,13 @@
               <a:graphicData uri="http://schemas.openxmlformats.org/drawingml/2006/picture">
                 <pic:pic xmlns:pic="http://schemas.openxmlformats.org/drawingml/2006/picture">
                   <pic:nvPicPr>
-                    <pic:cNvPr id="0" name="Picture 13"/>
+                    <pic:cNvPr id="0" name="Picture 12"/>
                     <pic:cNvPicPr>
                       <a:picLocks noChangeAspect="1" noChangeArrowheads="1"/>
                     </pic:cNvPicPr>
                   </pic:nvPicPr>
                   <pic:blipFill>
-                    <a:blip r:embed="rId26">
+                    <a:blip r:embed="rId20">
                       <a:extLst>
                         <a:ext uri="{28A0092B-C50C-407E-A947-70E740481C1C}">
                           <a14:useLocalDpi xmlns:a14="http://schemas.microsoft.com/office/drawing/2010/main" val="0"/>
@@ -3115,7 +3446,7 @@
                   <pic:spPr bwMode="auto">
                     <a:xfrm>
                       <a:off x="0" y="0"/>
-                      <a:ext cx="2790000" cy="5760000"/>
+                      <a:ext cx="1969135" cy="901065"/>
                     </a:xfrm>
                     <a:prstGeom prst="rect">
                       <a:avLst/>
@@ -3128,51 +3459,828 @@
                 </pic:pic>
               </a:graphicData>
             </a:graphic>
-          </wp:inline>
+            <wp14:sizeRelH relativeFrom="margin">
+              <wp14:pctWidth>0</wp14:pctWidth>
+            </wp14:sizeRelH>
+            <wp14:sizeRelV relativeFrom="margin">
+              <wp14:pctHeight>0</wp14:pctHeight>
+            </wp14:sizeRelV>
+          </wp:anchor>
         </w:drawing>
       </w:r>
-      <w:r>
-        <w:rPr>
-          <w:lang w:val="en-US"/>
-        </w:rPr>
-        <w:t xml:space="preserve">     </w:t>
-      </w:r>
-    </w:p>
-    <w:p>
-      <w:pPr>
-        <w:rPr>
-          <w:lang w:val="en-US"/>
-        </w:rPr>
-      </w:pPr>
-    </w:p>
-    <w:p>
-      <w:pPr>
-        <w:rPr>
-          <w:lang w:val="en-US"/>
-        </w:rPr>
-      </w:pPr>
-    </w:p>
-    <w:p>
-      <w:pPr>
-        <w:rPr>
-          <w:lang w:val="en-US"/>
-        </w:rPr>
-      </w:pPr>
-    </w:p>
-    <w:p>
-      <w:pPr>
-        <w:rPr>
-          <w:lang w:val="en-US"/>
-        </w:rPr>
-      </w:pPr>
-    </w:p>
-    <w:p>
       <w:r>
         <w:rPr>
           <w:noProof/>
           <w:lang w:val="en-US"/>
         </w:rPr>
+        <w:drawing>
+          <wp:anchor distT="0" distB="0" distL="114300" distR="114300" simplePos="0" relativeHeight="251674624" behindDoc="0" locked="0" layoutInCell="1" allowOverlap="1" wp14:anchorId="28F0A4A2" wp14:editId="0442B6FE">
+            <wp:simplePos x="0" y="0"/>
+            <wp:positionH relativeFrom="column">
+              <wp:posOffset>4157980</wp:posOffset>
+            </wp:positionH>
+            <wp:positionV relativeFrom="paragraph">
+              <wp:posOffset>2772410</wp:posOffset>
+            </wp:positionV>
+            <wp:extent cx="2077720" cy="694690"/>
+            <wp:effectExtent l="0" t="0" r="0" b="0"/>
+            <wp:wrapThrough wrapText="bothSides">
+              <wp:wrapPolygon edited="0">
+                <wp:start x="0" y="0"/>
+                <wp:lineTo x="0" y="20731"/>
+                <wp:lineTo x="21389" y="20731"/>
+                <wp:lineTo x="21389" y="0"/>
+                <wp:lineTo x="0" y="0"/>
+              </wp:wrapPolygon>
+            </wp:wrapThrough>
+            <wp:docPr id="15" name="Grafik 15"/>
+            <wp:cNvGraphicFramePr>
+              <a:graphicFrameLocks xmlns:a="http://schemas.openxmlformats.org/drawingml/2006/main" noChangeAspect="1"/>
+            </wp:cNvGraphicFramePr>
+            <a:graphic xmlns:a="http://schemas.openxmlformats.org/drawingml/2006/main">
+              <a:graphicData uri="http://schemas.openxmlformats.org/drawingml/2006/picture">
+                <pic:pic xmlns:pic="http://schemas.openxmlformats.org/drawingml/2006/picture">
+                  <pic:nvPicPr>
+                    <pic:cNvPr id="0" name="Picture 11"/>
+                    <pic:cNvPicPr>
+                      <a:picLocks noChangeAspect="1" noChangeArrowheads="1"/>
+                    </pic:cNvPicPr>
+                  </pic:nvPicPr>
+                  <pic:blipFill>
+                    <a:blip r:embed="rId21">
+                      <a:extLst>
+                        <a:ext uri="{28A0092B-C50C-407E-A947-70E740481C1C}">
+                          <a14:useLocalDpi xmlns:a14="http://schemas.microsoft.com/office/drawing/2010/main" val="0"/>
+                        </a:ext>
+                      </a:extLst>
+                    </a:blip>
+                    <a:srcRect/>
+                    <a:stretch>
+                      <a:fillRect/>
+                    </a:stretch>
+                  </pic:blipFill>
+                  <pic:spPr bwMode="auto">
+                    <a:xfrm>
+                      <a:off x="0" y="0"/>
+                      <a:ext cx="2077720" cy="694690"/>
+                    </a:xfrm>
+                    <a:prstGeom prst="rect">
+                      <a:avLst/>
+                    </a:prstGeom>
+                    <a:noFill/>
+                    <a:ln>
+                      <a:noFill/>
+                    </a:ln>
+                  </pic:spPr>
+                </pic:pic>
+              </a:graphicData>
+            </a:graphic>
+            <wp14:sizeRelH relativeFrom="margin">
+              <wp14:pctWidth>0</wp14:pctWidth>
+            </wp14:sizeRelH>
+            <wp14:sizeRelV relativeFrom="margin">
+              <wp14:pctHeight>0</wp14:pctHeight>
+            </wp14:sizeRelV>
+          </wp:anchor>
+        </w:drawing>
+      </w:r>
+    </w:p>
+    <w:p>
+      <w:pPr>
+        <w:rPr>
+          <w:lang w:val="en-US"/>
+        </w:rPr>
+      </w:pPr>
+      <w:r>
+        <w:rPr>
+          <w:lang w:val="en-US"/>
+        </w:rPr>
+        <w:t xml:space="preserve">     </w:t>
+      </w:r>
+    </w:p>
+    <w:p>
+      <w:pPr>
+        <w:rPr>
+          <w:lang w:val="en-US"/>
+        </w:rPr>
+      </w:pPr>
+      <w:r>
+        <w:rPr>
+          <w:noProof/>
+          <w:sz w:val="32"/>
+          <w:szCs w:val="32"/>
+          <w:lang w:val="en-US"/>
+        </w:rPr>
+        <mc:AlternateContent>
+          <mc:Choice Requires="wps">
+            <w:drawing>
+              <wp:anchor distT="0" distB="0" distL="114300" distR="114300" simplePos="0" relativeHeight="251705344" behindDoc="0" locked="0" layoutInCell="1" allowOverlap="1" wp14:anchorId="463CC3D7" wp14:editId="0F9BAC3A">
+                <wp:simplePos x="0" y="0"/>
+                <wp:positionH relativeFrom="page">
+                  <wp:posOffset>4200525</wp:posOffset>
+                </wp:positionH>
+                <wp:positionV relativeFrom="paragraph">
+                  <wp:posOffset>292735</wp:posOffset>
+                </wp:positionV>
+                <wp:extent cx="1352550" cy="2019300"/>
+                <wp:effectExtent l="400050" t="19050" r="0" b="57150"/>
+                <wp:wrapNone/>
+                <wp:docPr id="40" name="Verbinder: gekrümmt 40"/>
+                <wp:cNvGraphicFramePr/>
+                <a:graphic xmlns:a="http://schemas.openxmlformats.org/drawingml/2006/main">
+                  <a:graphicData uri="http://schemas.microsoft.com/office/word/2010/wordprocessingShape">
+                    <wps:wsp>
+                      <wps:cNvCnPr/>
+                      <wps:spPr>
+                        <a:xfrm flipH="1">
+                          <a:off x="0" y="0"/>
+                          <a:ext cx="1352550" cy="2019300"/>
+                        </a:xfrm>
+                        <a:prstGeom prst="curvedConnector3">
+                          <a:avLst>
+                            <a:gd name="adj1" fmla="val 127320"/>
+                          </a:avLst>
+                        </a:prstGeom>
+                        <a:ln w="28575">
+                          <a:tailEnd type="triangle"/>
+                        </a:ln>
+                      </wps:spPr>
+                      <wps:style>
+                        <a:lnRef idx="1">
+                          <a:schemeClr val="accent2"/>
+                        </a:lnRef>
+                        <a:fillRef idx="0">
+                          <a:schemeClr val="accent2"/>
+                        </a:fillRef>
+                        <a:effectRef idx="0">
+                          <a:schemeClr val="accent2"/>
+                        </a:effectRef>
+                        <a:fontRef idx="minor">
+                          <a:schemeClr val="tx1"/>
+                        </a:fontRef>
+                      </wps:style>
+                      <wps:bodyPr/>
+                    </wps:wsp>
+                  </a:graphicData>
+                </a:graphic>
+                <wp14:sizeRelH relativeFrom="margin">
+                  <wp14:pctWidth>0</wp14:pctWidth>
+                </wp14:sizeRelH>
+                <wp14:sizeRelV relativeFrom="margin">
+                  <wp14:pctHeight>0</wp14:pctHeight>
+                </wp14:sizeRelV>
+              </wp:anchor>
+            </w:drawing>
+          </mc:Choice>
+          <mc:Fallback>
+            <w:pict>
+              <v:shape w14:anchorId="2EF52390" id="Verbinder: gekrümmt 40" o:spid="_x0000_s1026" type="#_x0000_t38" style="position:absolute;margin-left:330.75pt;margin-top:23.05pt;width:106.5pt;height:159pt;flip:x;z-index:251705344;visibility:visible;mso-wrap-style:square;mso-width-percent:0;mso-height-percent:0;mso-wrap-distance-left:9pt;mso-wrap-distance-top:0;mso-wrap-distance-right:9pt;mso-wrap-distance-bottom:0;mso-position-horizontal:absolute;mso-position-horizontal-relative:page;mso-position-vertical:absolute;mso-position-vertical-relative:text;mso-width-percent:0;mso-height-percent:0;mso-width-relative:margin;mso-height-relative:margin" o:gfxdata="UEsDBBQABgAIAAAAIQC2gziS/gAAAOEBAAATAAAAW0NvbnRlbnRfVHlwZXNdLnhtbJSRQU7DMBBF&#10;90jcwfIWJU67QAgl6YK0S0CoHGBkTxKLZGx5TGhvj5O2G0SRWNoz/78nu9wcxkFMGNg6quQqL6RA&#10;0s5Y6ir5vt9lD1JwBDIwOMJKHpHlpr69KfdHjyxSmriSfYz+USnWPY7AufNIadK6MEJMx9ApD/oD&#10;OlTrorhX2lFEilmcO2RdNtjC5xDF9pCuTyYBB5bi6bQ4syoJ3g9WQ0ymaiLzg5KdCXlKLjvcW893&#10;SUOqXwnz5DrgnHtJTxOsQfEKIT7DmDSUCaxw7Rqn8787ZsmRM9e2VmPeBN4uqYvTtW7jvijg9N/y&#10;JsXecLq0q+WD6m8AAAD//wMAUEsDBBQABgAIAAAAIQA4/SH/1gAAAJQBAAALAAAAX3JlbHMvLnJl&#10;bHOkkMFqwzAMhu+DvYPRfXGawxijTi+j0GvpHsDYimMaW0Yy2fr2M4PBMnrbUb/Q94l/f/hMi1qR&#10;JVI2sOt6UJgd+ZiDgffL8ekFlFSbvV0oo4EbChzGx4f9GRdb25HMsYhqlCwG5lrLq9biZkxWOiqY&#10;22YiTra2kYMu1l1tQD30/bPm3wwYN0x18gb45AdQl1tp5j/sFB2T0FQ7R0nTNEV3j6o9feQzro1i&#10;OWA14Fm+Q8a1a8+Bvu/d/dMb2JY5uiPbhG/ktn4cqGU/er3pcvwCAAD//wMAUEsDBBQABgAIAAAA&#10;IQA9ChqO5QEAABEEAAAOAAAAZHJzL2Uyb0RvYy54bWysU9uO0zAQfUfiHyy/01yqsEvVdB+6XB4Q&#10;rID9AK89box8k+1N2r9n7KZZBEgrEC9ObM85M+fMeHtzNJqMEKJytqfNqqYELHdC2UNP77+9e3VN&#10;SUzMCqadhZ6eINKb3csX28lvoHWD0wICQRIbN5Pv6ZCS31RV5AMYFlfOg8VL6YJhCbfhUInAJmQ3&#10;umrr+nU1uSB8cBxixNPb8yXdFX4pgafPUkZIRPcUa0tlDWV9yGu127LNITA/KD6Xwf6hCsOUxaQL&#10;1S1LjDwG9RuVUTy46GRacWcqJ6XiUDSgmqb+Rc3XgXkoWtCc6Beb4v+j5Z/Gvb0LaMPk4yb6u5BV&#10;HGUwRGrlP2BPiy6slByLbafFNjgmwvGwWXdt16G7HO9Qxpt1XYytzkSZ0IeY3oMzJP/0lD+GEcTe&#10;WYsNcmFdUrDxY0zFQ0EsMzgsTHxvKJFGY0tGpknTXq3bC/Ucjkku5BmrLZmwiOvuqiukiSn91gqS&#10;Th4JU1DMHjTktiNQW/w86S5/6aThTPQFJFEi6ytMZSRhrwPBUrA2zsGmdmHC6AyTSusFWD8PnOMz&#10;FMq4/g14QZTMzqYFbJR14U/Z07GZS5bn+IsDZ93ZggcnTmUiijU4d8Wr+Y3kwf55X+BPL3n3AwAA&#10;//8DAFBLAwQUAAYACAAAACEApm8Xgt8AAAAKAQAADwAAAGRycy9kb3ducmV2LnhtbEyPwU7DMAyG&#10;70i8Q2Qkbiwt68JUmk4wiRMnBpvUW9aYtlrjVE26FZ4ec4Kj7U+/v7/YzK4XZxxD50lDukhAINXe&#10;dtRo+Hh/uVuDCNGQNb0n1PCFATbl9VVhcusv9IbnXWwEh1DIjYY2xiGXMtQtOhMWfkDi26cfnYk8&#10;jo20o7lwuOvlfZIo6UxH/KE1A25brE+7yWlonvfbKjsdUA6HpdxPr9XqO1Ra397MT48gIs7xD4Zf&#10;fVaHkp2OfiIbRK9BqXTFqIZMpSAYWD9kvDhqWKosBVkW8n+F8gcAAP//AwBQSwECLQAUAAYACAAA&#10;ACEAtoM4kv4AAADhAQAAEwAAAAAAAAAAAAAAAAAAAAAAW0NvbnRlbnRfVHlwZXNdLnhtbFBLAQIt&#10;ABQABgAIAAAAIQA4/SH/1gAAAJQBAAALAAAAAAAAAAAAAAAAAC8BAABfcmVscy8ucmVsc1BLAQIt&#10;ABQABgAIAAAAIQA9ChqO5QEAABEEAAAOAAAAAAAAAAAAAAAAAC4CAABkcnMvZTJvRG9jLnhtbFBL&#10;AQItABQABgAIAAAAIQCmbxeC3wAAAAoBAAAPAAAAAAAAAAAAAAAAAD8EAABkcnMvZG93bnJldi54&#10;bWxQSwUGAAAAAAQABADzAAAASwUAAAAA&#10;" adj="27501" strokecolor="#bc4542 [3045]" strokeweight="2.25pt">
+                <v:stroke endarrow="block"/>
+                <w10:wrap anchorx="page"/>
+              </v:shape>
+            </w:pict>
+          </mc:Fallback>
+        </mc:AlternateContent>
+      </w:r>
+      <w:r>
+        <w:rPr>
+          <w:noProof/>
+          <w:sz w:val="32"/>
+          <w:szCs w:val="32"/>
+          <w:lang w:val="en-US"/>
+        </w:rPr>
+        <mc:AlternateContent>
+          <mc:Choice Requires="wps">
+            <w:drawing>
+              <wp:anchor distT="0" distB="0" distL="114300" distR="114300" simplePos="0" relativeHeight="251703296" behindDoc="0" locked="0" layoutInCell="1" allowOverlap="1" wp14:anchorId="086EF235" wp14:editId="67D37C89">
+                <wp:simplePos x="0" y="0"/>
+                <wp:positionH relativeFrom="page">
+                  <wp:posOffset>5819775</wp:posOffset>
+                </wp:positionH>
+                <wp:positionV relativeFrom="paragraph">
+                  <wp:posOffset>130810</wp:posOffset>
+                </wp:positionV>
+                <wp:extent cx="1000125" cy="2247900"/>
+                <wp:effectExtent l="0" t="19050" r="66675" b="57150"/>
+                <wp:wrapNone/>
+                <wp:docPr id="39" name="Verbinder: gekrümmt 39"/>
+                <wp:cNvGraphicFramePr/>
+                <a:graphic xmlns:a="http://schemas.openxmlformats.org/drawingml/2006/main">
+                  <a:graphicData uri="http://schemas.microsoft.com/office/word/2010/wordprocessingShape">
+                    <wps:wsp>
+                      <wps:cNvCnPr/>
+                      <wps:spPr>
+                        <a:xfrm>
+                          <a:off x="0" y="0"/>
+                          <a:ext cx="1000125" cy="2247900"/>
+                        </a:xfrm>
+                        <a:prstGeom prst="curvedConnector3">
+                          <a:avLst>
+                            <a:gd name="adj1" fmla="val 61508"/>
+                          </a:avLst>
+                        </a:prstGeom>
+                        <a:ln w="28575">
+                          <a:tailEnd type="triangle"/>
+                        </a:ln>
+                      </wps:spPr>
+                      <wps:style>
+                        <a:lnRef idx="1">
+                          <a:schemeClr val="accent2"/>
+                        </a:lnRef>
+                        <a:fillRef idx="0">
+                          <a:schemeClr val="accent2"/>
+                        </a:fillRef>
+                        <a:effectRef idx="0">
+                          <a:schemeClr val="accent2"/>
+                        </a:effectRef>
+                        <a:fontRef idx="minor">
+                          <a:schemeClr val="tx1"/>
+                        </a:fontRef>
+                      </wps:style>
+                      <wps:bodyPr/>
+                    </wps:wsp>
+                  </a:graphicData>
+                </a:graphic>
+                <wp14:sizeRelH relativeFrom="margin">
+                  <wp14:pctWidth>0</wp14:pctWidth>
+                </wp14:sizeRelH>
+                <wp14:sizeRelV relativeFrom="margin">
+                  <wp14:pctHeight>0</wp14:pctHeight>
+                </wp14:sizeRelV>
+              </wp:anchor>
+            </w:drawing>
+          </mc:Choice>
+          <mc:Fallback>
+            <w:pict>
+              <v:shape w14:anchorId="69B7FAC5" id="Verbinder: gekrümmt 39" o:spid="_x0000_s1026" type="#_x0000_t38" style="position:absolute;margin-left:458.25pt;margin-top:10.3pt;width:78.75pt;height:177pt;z-index:251703296;visibility:visible;mso-wrap-style:square;mso-width-percent:0;mso-height-percent:0;mso-wrap-distance-left:9pt;mso-wrap-distance-top:0;mso-wrap-distance-right:9pt;mso-wrap-distance-bottom:0;mso-position-horizontal:absolute;mso-position-horizontal-relative:page;mso-position-vertical:absolute;mso-position-vertical-relative:text;mso-width-percent:0;mso-height-percent:0;mso-width-relative:margin;mso-height-relative:margin" o:gfxdata="UEsDBBQABgAIAAAAIQC2gziS/gAAAOEBAAATAAAAW0NvbnRlbnRfVHlwZXNdLnhtbJSRQU7DMBBF&#10;90jcwfIWJU67QAgl6YK0S0CoHGBkTxKLZGx5TGhvj5O2G0SRWNoz/78nu9wcxkFMGNg6quQqL6RA&#10;0s5Y6ir5vt9lD1JwBDIwOMJKHpHlpr69KfdHjyxSmriSfYz+USnWPY7AufNIadK6MEJMx9ApD/oD&#10;OlTrorhX2lFEilmcO2RdNtjC5xDF9pCuTyYBB5bi6bQ4syoJ3g9WQ0ymaiLzg5KdCXlKLjvcW893&#10;SUOqXwnz5DrgnHtJTxOsQfEKIT7DmDSUCaxw7Rqn8787ZsmRM9e2VmPeBN4uqYvTtW7jvijg9N/y&#10;JsXecLq0q+WD6m8AAAD//wMAUEsDBBQABgAIAAAAIQA4/SH/1gAAAJQBAAALAAAAX3JlbHMvLnJl&#10;bHOkkMFqwzAMhu+DvYPRfXGawxijTi+j0GvpHsDYimMaW0Yy2fr2M4PBMnrbUb/Q94l/f/hMi1qR&#10;JVI2sOt6UJgd+ZiDgffL8ekFlFSbvV0oo4EbChzGx4f9GRdb25HMsYhqlCwG5lrLq9biZkxWOiqY&#10;22YiTra2kYMu1l1tQD30/bPm3wwYN0x18gb45AdQl1tp5j/sFB2T0FQ7R0nTNEV3j6o9feQzro1i&#10;OWA14Fm+Q8a1a8+Bvu/d/dMb2JY5uiPbhG/ktn4cqGU/er3pcvwCAAD//wMAUEsDBBQABgAIAAAA&#10;IQDhDCYb3QEAAAYEAAAOAAAAZHJzL2Uyb0RvYy54bWysU9uO0zAUfEfiHyy/01ygu92q6T50gRcE&#10;K2A/wGsfN0a+yfYm6d9z7GZTBEgIxItjx2fGM+Pj3e1kNBkgROVsR5tVTQlY7oSyx44+fH33akNJ&#10;TMwKpp2Fjp4g0tv9yxe70W+hdb3TAgJBEhu3o+9on5LfVlXkPRgWV86DxU3pgmEJl+FYicBGZDe6&#10;auv6qhpdED44DjHi37vzJt0XfimBp09SRkhEdxS1pTKGMj7msdrv2PYYmO8Vn2Wwf1BhmLJ46EJ1&#10;xxIjT0H9QmUUDy46mVbcmcpJqTgUD+imqX9y86VnHooXDCf6Jab4/2j5x+Fg7wPGMPq4jf4+ZBeT&#10;DCZ/UR+ZSlinJSyYEuH4s6nrumnXlHDca9s31zd1ibO6wH2I6T04Q/Kko/wpDCAOzlq8Fhdel8DY&#10;8CGmkpwglhlsESa+NZRIo/EiBqbJVbOuN/mikHmuxtkzd4ZqS0bUsFlfrwtnYkq/tYKkk0e+FBSz&#10;Rw0zhbbIdDFbZumk4Uz0GSRRItsrTKUP4aADQSUojXOwqV2YsDrDpNJ6AdZ/Bs71GQqlR/8GvCDK&#10;yc6mBWyUdeF3p6epmSXLc/1zAmffOYJHJ06lDUo02Gwl7vlh5G7+cV3gl+e7/w4AAP//AwBQSwME&#10;FAAGAAgAAAAhANu6BdbiAAAACwEAAA8AAABkcnMvZG93bnJldi54bWxMj0FPwkAQhe8m/ofNmHiT&#10;XRAK1m4JMagkxqCoB2/bdmyr3dmmu4X67x1OcpzMl/e+lywH24g9dr52pGE8UiCQclfUVGp4f7u/&#10;WoDwwVBhGkeo4Rc9LNPzs8TEhTvQK+53oRQcQj42GqoQ2lhKn1dojR+5Fol/X66zJvDZlbLozIHD&#10;bSMnSkXSmpq4oTIt3lWY/+x6q+FlTd/Zw/pztnrqPzaP/pm2C9bTlxfD6hZEwCH8w3DUZ3VI2Slz&#10;PRVeNBpuxtGMUQ0TFYE4Amo+5XWZhuv5NAKZJvJ0Q/oHAAD//wMAUEsBAi0AFAAGAAgAAAAhALaD&#10;OJL+AAAA4QEAABMAAAAAAAAAAAAAAAAAAAAAAFtDb250ZW50X1R5cGVzXS54bWxQSwECLQAUAAYA&#10;CAAAACEAOP0h/9YAAACUAQAACwAAAAAAAAAAAAAAAAAvAQAAX3JlbHMvLnJlbHNQSwECLQAUAAYA&#10;CAAAACEA4QwmG90BAAAGBAAADgAAAAAAAAAAAAAAAAAuAgAAZHJzL2Uyb0RvYy54bWxQSwECLQAU&#10;AAYACAAAACEA27oF1uIAAAALAQAADwAAAAAAAAAAAAAAAAA3BAAAZHJzL2Rvd25yZXYueG1sUEsF&#10;BgAAAAAEAAQA8wAAAEYFAAAAAA==&#10;" adj="13286" strokecolor="#bc4542 [3045]" strokeweight="2.25pt">
+                <v:stroke endarrow="block"/>
+                <w10:wrap anchorx="page"/>
+              </v:shape>
+            </w:pict>
+          </mc:Fallback>
+        </mc:AlternateContent>
+      </w:r>
+    </w:p>
+    <w:p>
+      <w:pPr>
+        <w:rPr>
+          <w:lang w:val="en-US"/>
+        </w:rPr>
+      </w:pPr>
+    </w:p>
+    <w:p>
+      <w:pPr>
+        <w:rPr>
+          <w:lang w:val="en-US"/>
+        </w:rPr>
+      </w:pPr>
+    </w:p>
+    <w:p>
+      <w:pPr>
+        <w:rPr>
+          <w:noProof/>
+          <w:lang w:val="en-US"/>
+        </w:rPr>
+      </w:pPr>
+    </w:p>
+    <w:p>
+      <w:pPr>
+        <w:rPr>
+          <w:noProof/>
+          <w:lang w:val="en-US"/>
+        </w:rPr>
+      </w:pPr>
+    </w:p>
+    <w:p>
+      <w:pPr>
+        <w:rPr>
+          <w:noProof/>
+          <w:lang w:val="en-US"/>
+        </w:rPr>
+      </w:pPr>
+    </w:p>
+    <w:p>
+      <w:pPr>
+        <w:rPr>
+          <w:noProof/>
+          <w:lang w:val="en-US"/>
+        </w:rPr>
+      </w:pPr>
+    </w:p>
+    <w:p>
+      <w:pPr>
+        <w:rPr>
+          <w:noProof/>
+          <w:lang w:val="en-US"/>
+        </w:rPr>
+      </w:pPr>
+    </w:p>
+    <w:p>
+      <w:pPr>
+        <w:rPr>
+          <w:noProof/>
+          <w:lang w:val="en-US"/>
+        </w:rPr>
+      </w:pPr>
+    </w:p>
+    <w:p>
+      <w:pPr>
+        <w:rPr>
+          <w:noProof/>
+          <w:lang w:val="en-US"/>
+        </w:rPr>
+        <w:sectPr>
+          <w:pgSz w:w="11906" w:h="16838"/>
+          <w:pgMar w:top="1417" w:right="1417" w:bottom="1134" w:left="1417" w:header="708" w:footer="708" w:gutter="0"/>
+          <w:cols w:space="708"/>
+          <w:docGrid w:linePitch="360"/>
+        </w:sectPr>
+      </w:pPr>
+    </w:p>
+    <w:p>
+      <w:pPr>
+        <w:rPr>
+          <w:noProof/>
+          <w:lang w:val="en-US"/>
+        </w:rPr>
+      </w:pPr>
+    </w:p>
+    <w:p>
+      <w:pPr>
+        <w:rPr>
+          <w:noProof/>
+          <w:lang w:val="en-US"/>
+        </w:rPr>
+      </w:pPr>
+    </w:p>
+    <w:p>
+      <w:pPr>
+        <w:rPr>
+          <w:noProof/>
+          <w:lang w:val="en-US"/>
+        </w:rPr>
+      </w:pPr>
+      <w:r>
+        <w:rPr>
+          <w:noProof/>
+          <w:lang w:val="en-US"/>
+        </w:rPr>
+        <mc:AlternateContent>
+          <mc:Choice Requires="wps">
+            <w:drawing>
+              <wp:anchor distT="0" distB="0" distL="114300" distR="114300" simplePos="0" relativeHeight="251662336" behindDoc="0" locked="0" layoutInCell="1" allowOverlap="1" wp14:anchorId="58D7216B" wp14:editId="09221E66">
+                <wp:simplePos x="0" y="0"/>
+                <wp:positionH relativeFrom="column">
+                  <wp:posOffset>1329055</wp:posOffset>
+                </wp:positionH>
+                <wp:positionV relativeFrom="paragraph">
+                  <wp:posOffset>446405</wp:posOffset>
+                </wp:positionV>
+                <wp:extent cx="2514600" cy="514350"/>
+                <wp:effectExtent l="0" t="0" r="0" b="0"/>
+                <wp:wrapNone/>
+                <wp:docPr id="19" name="Textfeld 19"/>
+                <wp:cNvGraphicFramePr/>
+                <a:graphic xmlns:a="http://schemas.openxmlformats.org/drawingml/2006/main">
+                  <a:graphicData uri="http://schemas.microsoft.com/office/word/2010/wordprocessingShape">
+                    <wps:wsp>
+                      <wps:cNvSpPr txBox="1"/>
+                      <wps:spPr>
+                        <a:xfrm>
+                          <a:off x="0" y="0"/>
+                          <a:ext cx="2514600" cy="514350"/>
+                        </a:xfrm>
+                        <a:prstGeom prst="rect">
+                          <a:avLst/>
+                        </a:prstGeom>
+                        <a:solidFill>
+                          <a:schemeClr val="lt1"/>
+                        </a:solidFill>
+                        <a:ln w="6350">
+                          <a:noFill/>
+                        </a:ln>
+                      </wps:spPr>
+                      <wps:txbx>
+                        <w:txbxContent>
+                          <w:p>
+                            <w:pPr>
+                              <w:pStyle w:val="berschrift2"/>
+                            </w:pPr>
+                            <w:r>
+                              <w:t>Zeichnen/ Lernen</w:t>
+                            </w:r>
+                          </w:p>
+                        </w:txbxContent>
+                      </wps:txbx>
+                      <wps:bodyPr rot="0" spcFirstLastPara="0" vertOverflow="overflow" horzOverflow="overflow" vert="horz" wrap="square" lIns="91440" tIns="45720" rIns="91440" bIns="45720" numCol="1" spcCol="0" rtlCol="0" fromWordArt="0" anchor="t" anchorCtr="0" forceAA="0" compatLnSpc="1">
+                        <a:prstTxWarp prst="textNoShape">
+                          <a:avLst/>
+                        </a:prstTxWarp>
+                        <a:noAutofit/>
+                      </wps:bodyPr>
+                    </wps:wsp>
+                  </a:graphicData>
+                </a:graphic>
+                <wp14:sizeRelH relativeFrom="margin">
+                  <wp14:pctWidth>0</wp14:pctWidth>
+                </wp14:sizeRelH>
+                <wp14:sizeRelV relativeFrom="margin">
+                  <wp14:pctHeight>0</wp14:pctHeight>
+                </wp14:sizeRelV>
+              </wp:anchor>
+            </w:drawing>
+          </mc:Choice>
+          <mc:Fallback>
+            <w:pict>
+              <v:shape w14:anchorId="58D7216B" id="Textfeld 19" o:spid="_x0000_s1034" type="#_x0000_t202" style="position:absolute;left:0;text-align:left;margin-left:104.65pt;margin-top:35.15pt;width:198pt;height:40.5pt;z-index:251662336;visibility:visible;mso-wrap-style:square;mso-width-percent:0;mso-height-percent:0;mso-wrap-distance-left:9pt;mso-wrap-distance-top:0;mso-wrap-distance-right:9pt;mso-wrap-distance-bottom:0;mso-position-horizontal:absolute;mso-position-horizontal-relative:text;mso-position-vertical:absolute;mso-position-vertical-relative:text;mso-width-percent:0;mso-height-percent:0;mso-width-relative:margin;mso-height-relative:margin;v-text-anchor:top" o:gfxdata="UEsDBBQABgAIAAAAIQC2gziS/gAAAOEBAAATAAAAW0NvbnRlbnRfVHlwZXNdLnhtbJSRQU7DMBBF&#10;90jcwfIWJU67QAgl6YK0S0CoHGBkTxKLZGx5TGhvj5O2G0SRWNoz/78nu9wcxkFMGNg6quQqL6RA&#10;0s5Y6ir5vt9lD1JwBDIwOMJKHpHlpr69KfdHjyxSmriSfYz+USnWPY7AufNIadK6MEJMx9ApD/oD&#10;OlTrorhX2lFEilmcO2RdNtjC5xDF9pCuTyYBB5bi6bQ4syoJ3g9WQ0ymaiLzg5KdCXlKLjvcW893&#10;SUOqXwnz5DrgnHtJTxOsQfEKIT7DmDSUCaxw7Rqn8787ZsmRM9e2VmPeBN4uqYvTtW7jvijg9N/y&#10;JsXecLq0q+WD6m8AAAD//wMAUEsDBBQABgAIAAAAIQA4/SH/1gAAAJQBAAALAAAAX3JlbHMvLnJl&#10;bHOkkMFqwzAMhu+DvYPRfXGawxijTi+j0GvpHsDYimMaW0Yy2fr2M4PBMnrbUb/Q94l/f/hMi1qR&#10;JVI2sOt6UJgd+ZiDgffL8ekFlFSbvV0oo4EbChzGx4f9GRdb25HMsYhqlCwG5lrLq9biZkxWOiqY&#10;22YiTra2kYMu1l1tQD30/bPm3wwYN0x18gb45AdQl1tp5j/sFB2T0FQ7R0nTNEV3j6o9feQzro1i&#10;OWA14Fm+Q8a1a8+Bvu/d/dMb2JY5uiPbhG/ktn4cqGU/er3pcvwCAAD//wMAUEsDBBQABgAIAAAA&#10;IQB45wSmLgIAAFsEAAAOAAAAZHJzL2Uyb0RvYy54bWysVEuP2jAQvlfqf7B8LwkU6DYirCgrqkpo&#10;dyW22rNxbGLJ8bi2IaG/vmOHV7c9Vb04M57xPL5vJrP7rtHkIJxXYEo6HOSUCMOhUmZX0u8vqw93&#10;lPjATMU0GFHSo/D0fv7+3ay1hRhBDboSjmAQ44vWlrQOwRZZ5nktGuYHYIVBowTXsICq22WVYy1G&#10;b3Q2yvNp1oKrrAMuvMfbh95I5ym+lIKHJym9CESXFGsL6XTp3MYzm89YsXPM1oqfymD/UEXDlMGk&#10;l1APLDCyd+qPUI3iDjzIMODQZCCl4iL1gN0M8zfdbGpmReoFwfH2ApP/f2H542Fjnx0J3RfokMAI&#10;SGt94fEy9tNJ18QvVkrQjhAeL7CJLhCOl6PJcDzN0cTRhvLHScI1u762zoevAhoShZI6pCWhxQ5r&#10;HzAjup5dYjIPWlUrpXVS4iiIpXbkwJBEHVKN+OI3L21IW9JpTB0fGYjP+8jaYIJrT1EK3bYjqirp&#10;3bnfLVRHhMFBPyHe8pXCWtfMh2fmcCSwPRzz8ISH1IC54CRRUoP7+bf76I9MoZWSFkespP7HnjlB&#10;if5mkMPPw/E4zmRSxpNPI1TcrWV7azH7ZgkIwBAXyvIkRv+gz6J00LziNixiVjQxwzF3ScNZXIZ+&#10;8HGbuFgskhNOoWVhbTaWx9ARu8jES/fKnD3RFZDoRzgPIyvesNb79qgv9gGkSpRGnHtUT/DjBCem&#10;T9sWV+RWT17Xf8L8FwAAAP//AwBQSwMEFAAGAAgAAAAhAP6CnvLgAAAACgEAAA8AAABkcnMvZG93&#10;bnJldi54bWxMj01PwzAMhu9I/IfISFwQS7aqG5SmE0J8SLux8iFuWWPaisapmqwt/x5zgpNt+dHr&#10;x/l2dp0YcQitJw3LhQKBVHnbUq3hpXy4vAIRoiFrOk+o4RsDbIvTk9xk1k/0jOM+1oJDKGRGQxNj&#10;n0kZqgadCQvfI/Hu0w/ORB6HWtrBTBzuOrlSai2daYkvNKbHuwarr/3Rafi4qN93YX58nZI06e+f&#10;xnLzZkutz8/m2xsQEef4B8OvPqtDwU4HfyQbRKdhpa4TRjVsFFcG1irl5sBkukxAFrn8/0LxAwAA&#10;//8DAFBLAQItABQABgAIAAAAIQC2gziS/gAAAOEBAAATAAAAAAAAAAAAAAAAAAAAAABbQ29udGVu&#10;dF9UeXBlc10ueG1sUEsBAi0AFAAGAAgAAAAhADj9If/WAAAAlAEAAAsAAAAAAAAAAAAAAAAALwEA&#10;AF9yZWxzLy5yZWxzUEsBAi0AFAAGAAgAAAAhAHjnBKYuAgAAWwQAAA4AAAAAAAAAAAAAAAAALgIA&#10;AGRycy9lMm9Eb2MueG1sUEsBAi0AFAAGAAgAAAAhAP6CnvLgAAAACgEAAA8AAAAAAAAAAAAAAAAA&#10;iAQAAGRycy9kb3ducmV2LnhtbFBLBQYAAAAABAAEAPMAAACVBQAAAAA=&#10;" fillcolor="white [3201]" stroked="f" strokeweight=".5pt">
+                <v:textbox>
+                  <w:txbxContent>
+                    <w:p>
+                      <w:pPr>
+                        <w:pStyle w:val="berschrift2"/>
+                      </w:pPr>
+                      <w:r>
+                        <w:t>Zeichnen/ Lernen</w:t>
+                      </w:r>
+                    </w:p>
+                  </w:txbxContent>
+                </v:textbox>
+              </v:shape>
+            </w:pict>
+          </mc:Fallback>
+        </mc:AlternateContent>
+      </w:r>
+      <w:r>
+        <w:rPr>
+          <w:noProof/>
+        </w:rPr>
+        <mc:AlternateContent>
+          <mc:Choice Requires="wps">
+            <w:drawing>
+              <wp:anchor distT="0" distB="0" distL="114300" distR="114300" simplePos="0" relativeHeight="251697152" behindDoc="0" locked="0" layoutInCell="1" allowOverlap="1" wp14:anchorId="4B004CFF" wp14:editId="7D6103DC">
+                <wp:simplePos x="0" y="0"/>
+                <wp:positionH relativeFrom="column">
+                  <wp:posOffset>1376680</wp:posOffset>
+                </wp:positionH>
+                <wp:positionV relativeFrom="paragraph">
+                  <wp:posOffset>6583045</wp:posOffset>
+                </wp:positionV>
+                <wp:extent cx="2675255" cy="635"/>
+                <wp:effectExtent l="0" t="0" r="0" b="0"/>
+                <wp:wrapThrough wrapText="bothSides">
+                  <wp:wrapPolygon edited="0">
+                    <wp:start x="0" y="0"/>
+                    <wp:lineTo x="0" y="21600"/>
+                    <wp:lineTo x="21600" y="21600"/>
+                    <wp:lineTo x="21600" y="0"/>
+                  </wp:wrapPolygon>
+                </wp:wrapThrough>
+                <wp:docPr id="36" name="Textfeld 36"/>
+                <wp:cNvGraphicFramePr/>
+                <a:graphic xmlns:a="http://schemas.openxmlformats.org/drawingml/2006/main">
+                  <a:graphicData uri="http://schemas.microsoft.com/office/word/2010/wordprocessingShape">
+                    <wps:wsp>
+                      <wps:cNvSpPr txBox="1"/>
+                      <wps:spPr>
+                        <a:xfrm>
+                          <a:off x="0" y="0"/>
+                          <a:ext cx="2675255" cy="635"/>
+                        </a:xfrm>
+                        <a:prstGeom prst="rect">
+                          <a:avLst/>
+                        </a:prstGeom>
+                        <a:solidFill>
+                          <a:prstClr val="white"/>
+                        </a:solidFill>
+                        <a:ln>
+                          <a:noFill/>
+                        </a:ln>
+                      </wps:spPr>
+                      <wps:txbx>
+                        <w:txbxContent>
+                          <w:p>
+                            <w:pPr>
+                              <w:pStyle w:val="Beschriftung"/>
+                              <w:rPr>
+                                <w:noProof/>
+                                <w:lang w:val="en-US"/>
+                              </w:rPr>
+                            </w:pPr>
+                            <w:r>
+                              <w:t xml:space="preserve">Abbildung </w:t>
+                            </w:r>
+                            <w:fldSimple w:instr=" SEQ Abbildung \* ARABIC ">
+                              <w:r>
+                                <w:rPr>
+                                  <w:noProof/>
+                                </w:rPr>
+                                <w:t>9</w:t>
+                              </w:r>
+                            </w:fldSimple>
+                            <w:r>
+                              <w:t>: Scribble der Zeichnungsseite - Mobil</w:t>
+                            </w:r>
+                          </w:p>
+                        </w:txbxContent>
+                      </wps:txbx>
+                      <wps:bodyPr rot="0" spcFirstLastPara="0" vertOverflow="overflow" horzOverflow="overflow" vert="horz" wrap="square" lIns="0" tIns="0" rIns="0" bIns="0" numCol="1" spcCol="0" rtlCol="0" fromWordArt="0" anchor="t" anchorCtr="0" forceAA="0" compatLnSpc="1">
+                        <a:prstTxWarp prst="textNoShape">
+                          <a:avLst/>
+                        </a:prstTxWarp>
+                        <a:spAutoFit/>
+                      </wps:bodyPr>
+                    </wps:wsp>
+                  </a:graphicData>
+                </a:graphic>
+              </wp:anchor>
+            </w:drawing>
+          </mc:Choice>
+          <mc:Fallback>
+            <w:pict>
+              <v:shape w14:anchorId="4B004CFF" id="Textfeld 36" o:spid="_x0000_s1035" type="#_x0000_t202" style="position:absolute;left:0;text-align:left;margin-left:108.4pt;margin-top:518.35pt;width:210.65pt;height:.05pt;z-index:251697152;visibility:visible;mso-wrap-style:square;mso-wrap-distance-left:9pt;mso-wrap-distance-top:0;mso-wrap-distance-right:9pt;mso-wrap-distance-bottom:0;mso-position-horizontal:absolute;mso-position-horizontal-relative:text;mso-position-vertical:absolute;mso-position-vertical-relative:text;v-text-anchor:top" o:gfxdata="UEsDBBQABgAIAAAAIQC2gziS/gAAAOEBAAATAAAAW0NvbnRlbnRfVHlwZXNdLnhtbJSRQU7DMBBF&#10;90jcwfIWJU67QAgl6YK0S0CoHGBkTxKLZGx5TGhvj5O2G0SRWNoz/78nu9wcxkFMGNg6quQqL6RA&#10;0s5Y6ir5vt9lD1JwBDIwOMJKHpHlpr69KfdHjyxSmriSfYz+USnWPY7AufNIadK6MEJMx9ApD/oD&#10;OlTrorhX2lFEilmcO2RdNtjC5xDF9pCuTyYBB5bi6bQ4syoJ3g9WQ0ymaiLzg5KdCXlKLjvcW893&#10;SUOqXwnz5DrgnHtJTxOsQfEKIT7DmDSUCaxw7Rqn8787ZsmRM9e2VmPeBN4uqYvTtW7jvijg9N/y&#10;JsXecLq0q+WD6m8AAAD//wMAUEsDBBQABgAIAAAAIQA4/SH/1gAAAJQBAAALAAAAX3JlbHMvLnJl&#10;bHOkkMFqwzAMhu+DvYPRfXGawxijTi+j0GvpHsDYimMaW0Yy2fr2M4PBMnrbUb/Q94l/f/hMi1qR&#10;JVI2sOt6UJgd+ZiDgffL8ekFlFSbvV0oo4EbChzGx4f9GRdb25HMsYhqlCwG5lrLq9biZkxWOiqY&#10;22YiTra2kYMu1l1tQD30/bPm3wwYN0x18gb45AdQl1tp5j/sFB2T0FQ7R0nTNEV3j6o9feQzro1i&#10;OWA14Fm+Q8a1a8+Bvu/d/dMb2JY5uiPbhG/ktn4cqGU/er3pcvwCAAD//wMAUEsDBBQABgAIAAAA&#10;IQD/nxf/GgIAAD8EAAAOAAAAZHJzL2Uyb0RvYy54bWysU1GP2jAMfp+0/xDlfRSYYFtFOTFOTJPQ&#10;3UncdM8hTWmkNM6cQMt+/ZyUwnbb07SX1LUdO/6+z4u7rjHspNBrsAWfjMacKSuh1PZQ8G/Pm3cf&#10;OfNB2FIYsKrgZ+X53fLtm0XrcjWFGkypkFER6/PWFbwOweVZ5mWtGuFH4JSlYAXYiEC/eMhKFC1V&#10;b0w2HY/nWQtYOgSpvCfvfR/ky1S/qpQMj1XlVWCm4PS2kE5M5z6e2XIh8gMKV2t5eYb4h1c0Qltq&#10;ei11L4JgR9R/lGq0RPBQhZGEJoOq0lKlGWiayfjVNLtaOJVmIXC8u8Lk/19Z+XDauSdkofsMHREY&#10;AWmdzz054zxdhU380ksZxQnC8xU21QUmyTmdf5hNZzPOJMXm72exRna76tCHLwoaFo2CI3GSoBKn&#10;rQ996pASO3kwutxoY+JPDKwNspMg/tpaB3Up/luWsTHXQrzVF4ye7DZHtEK375guC/5pmHEP5ZlG&#10;R+hV4Z3caOq3FT48CSQZ0LQk7fBIR2WgLThcLM5qwB9/88d8YoeinLUkq4L770eBijPz1RJvUYOD&#10;gYOxHwx7bNZAk05oaZxMJl3AYAazQmheSPGr2IVCwkrqVfAwmOvQi5s2RqrVKiWR0pwIW7tzMpYe&#10;cH3uXgS6CyuByHyAQXAif0VOn5vocatjIKQTcxHXHsUL3KTSxP1lo+Ia/Pqfsm57v/wJAAD//wMA&#10;UEsDBBQABgAIAAAAIQCOGQiz4gAAAA0BAAAPAAAAZHJzL2Rvd25yZXYueG1sTI/BTsMwEETvSPyD&#10;tUhcEHXSVCYKcaqqggNcqoZeuLnxNgnEdmQ7bfh7FnGA4+yMZt6W69kM7Iw+9M5KSBcJMLSN071t&#10;JRzenu9zYCEqq9XgLEr4wgDr6vqqVIV2F7vHcx1bRiU2FEpCF+NYcB6aDo0KCzeiJe/kvFGRpG+5&#10;9upC5WbgyyQR3Kje0kKnRtx22HzWk5GwW73vurvp9PS6WWX+5TBtxUdbS3l7M28egUWc418YfvAJ&#10;HSpiOrrJ6sAGCctUEHokI8nEAzCKiCxPgR1/TznwquT/v6i+AQAA//8DAFBLAQItABQABgAIAAAA&#10;IQC2gziS/gAAAOEBAAATAAAAAAAAAAAAAAAAAAAAAABbQ29udGVudF9UeXBlc10ueG1sUEsBAi0A&#10;FAAGAAgAAAAhADj9If/WAAAAlAEAAAsAAAAAAAAAAAAAAAAALwEAAF9yZWxzLy5yZWxzUEsBAi0A&#10;FAAGAAgAAAAhAP+fF/8aAgAAPwQAAA4AAAAAAAAAAAAAAAAALgIAAGRycy9lMm9Eb2MueG1sUEsB&#10;Ai0AFAAGAAgAAAAhAI4ZCLPiAAAADQEAAA8AAAAAAAAAAAAAAAAAdAQAAGRycy9kb3ducmV2Lnht&#10;bFBLBQYAAAAABAAEAPMAAACDBQAAAAA=&#10;" stroked="f">
+                <v:textbox style="mso-fit-shape-to-text:t" inset="0,0,0,0">
+                  <w:txbxContent>
+                    <w:p>
+                      <w:pPr>
+                        <w:pStyle w:val="Beschriftung"/>
+                        <w:rPr>
+                          <w:noProof/>
+                          <w:lang w:val="en-US"/>
+                        </w:rPr>
+                      </w:pPr>
+                      <w:r>
+                        <w:t xml:space="preserve">Abbildung </w:t>
+                      </w:r>
+                      <w:fldSimple w:instr=" SEQ Abbildung \* ARABIC ">
+                        <w:r>
+                          <w:rPr>
+                            <w:noProof/>
+                          </w:rPr>
+                          <w:t>9</w:t>
+                        </w:r>
+                      </w:fldSimple>
+                      <w:r>
+                        <w:t>: Scribble der Zeichnungsseite - Mobil</w:t>
+                      </w:r>
+                    </w:p>
+                  </w:txbxContent>
+                </v:textbox>
+                <w10:wrap type="through"/>
+              </v:shape>
+            </w:pict>
+          </mc:Fallback>
+        </mc:AlternateContent>
+      </w:r>
+      <w:r>
+        <w:rPr>
+          <w:noProof/>
+          <w:lang w:val="en-US"/>
+        </w:rPr>
+        <w:drawing>
+          <wp:anchor distT="0" distB="0" distL="114300" distR="114300" simplePos="0" relativeHeight="251695104" behindDoc="0" locked="0" layoutInCell="1" allowOverlap="1" wp14:anchorId="43C9801F" wp14:editId="4A62E36D">
+            <wp:simplePos x="0" y="0"/>
+            <wp:positionH relativeFrom="margin">
+              <wp:posOffset>1376680</wp:posOffset>
+            </wp:positionH>
+            <wp:positionV relativeFrom="paragraph">
+              <wp:posOffset>1001395</wp:posOffset>
+            </wp:positionV>
+            <wp:extent cx="2675255" cy="5524500"/>
+            <wp:effectExtent l="0" t="0" r="0" b="0"/>
+            <wp:wrapThrough wrapText="bothSides">
+              <wp:wrapPolygon edited="0">
+                <wp:start x="0" y="0"/>
+                <wp:lineTo x="0" y="21526"/>
+                <wp:lineTo x="21380" y="21526"/>
+                <wp:lineTo x="21380" y="0"/>
+                <wp:lineTo x="0" y="0"/>
+              </wp:wrapPolygon>
+            </wp:wrapThrough>
+            <wp:docPr id="17" name="Grafik 17" descr="Ein Bild, das Text enthält.&#10;&#10;Automatisch generierte Beschreibung"/>
+            <wp:cNvGraphicFramePr>
+              <a:graphicFrameLocks xmlns:a="http://schemas.openxmlformats.org/drawingml/2006/main" noChangeAspect="1"/>
+            </wp:cNvGraphicFramePr>
+            <a:graphic xmlns:a="http://schemas.openxmlformats.org/drawingml/2006/main">
+              <a:graphicData uri="http://schemas.openxmlformats.org/drawingml/2006/picture">
+                <pic:pic xmlns:pic="http://schemas.openxmlformats.org/drawingml/2006/picture">
+                  <pic:nvPicPr>
+                    <pic:cNvPr id="17" name="Grafik 17" descr="Ein Bild, das Text enthält.&#10;&#10;Automatisch generierte Beschreibung"/>
+                    <pic:cNvPicPr>
+                      <a:picLocks noChangeAspect="1" noChangeArrowheads="1"/>
+                    </pic:cNvPicPr>
+                  </pic:nvPicPr>
+                  <pic:blipFill>
+                    <a:blip r:embed="rId22">
+                      <a:extLst>
+                        <a:ext uri="{28A0092B-C50C-407E-A947-70E740481C1C}">
+                          <a14:useLocalDpi xmlns:a14="http://schemas.microsoft.com/office/drawing/2010/main" val="0"/>
+                        </a:ext>
+                      </a:extLst>
+                    </a:blip>
+                    <a:srcRect/>
+                    <a:stretch>
+                      <a:fillRect/>
+                    </a:stretch>
+                  </pic:blipFill>
+                  <pic:spPr bwMode="auto">
+                    <a:xfrm>
+                      <a:off x="0" y="0"/>
+                      <a:ext cx="2675255" cy="5524500"/>
+                    </a:xfrm>
+                    <a:prstGeom prst="rect">
+                      <a:avLst/>
+                    </a:prstGeom>
+                    <a:noFill/>
+                    <a:ln>
+                      <a:noFill/>
+                    </a:ln>
+                  </pic:spPr>
+                </pic:pic>
+              </a:graphicData>
+            </a:graphic>
+            <wp14:sizeRelH relativeFrom="page">
+              <wp14:pctWidth>0</wp14:pctWidth>
+            </wp14:sizeRelH>
+            <wp14:sizeRelV relativeFrom="page">
+              <wp14:pctHeight>0</wp14:pctHeight>
+            </wp14:sizeRelV>
+          </wp:anchor>
+        </w:drawing>
+      </w:r>
+    </w:p>
+    <w:p>
+      <w:pPr>
+        <w:rPr>
+          <w:noProof/>
+          <w:lang w:val="en-US"/>
+        </w:rPr>
+        <w:sectPr>
+          <w:pgSz w:w="11906" w:h="16838"/>
+          <w:pgMar w:top="1417" w:right="1417" w:bottom="1134" w:left="1417" w:header="708" w:footer="708" w:gutter="0"/>
+          <w:cols w:space="708"/>
+          <w:docGrid w:linePitch="360"/>
+        </w:sectPr>
+      </w:pPr>
+    </w:p>
+    <w:p>
+      <w:r>
+        <w:rPr>
+          <w:noProof/>
+          <w:lang w:val="en-US"/>
+        </w:rPr>
         <w:lastRenderedPageBreak/>
+        <w:drawing>
+          <wp:anchor distT="0" distB="0" distL="114300" distR="114300" simplePos="0" relativeHeight="251682816" behindDoc="0" locked="0" layoutInCell="1" allowOverlap="1" wp14:anchorId="22FFD413" wp14:editId="313A2C81">
+            <wp:simplePos x="0" y="0"/>
+            <wp:positionH relativeFrom="margin">
+              <wp:posOffset>-4445</wp:posOffset>
+            </wp:positionH>
+            <wp:positionV relativeFrom="paragraph">
+              <wp:posOffset>738505</wp:posOffset>
+            </wp:positionV>
+            <wp:extent cx="2789555" cy="5759450"/>
+            <wp:effectExtent l="0" t="0" r="0" b="0"/>
+            <wp:wrapThrough wrapText="bothSides">
+              <wp:wrapPolygon edited="0">
+                <wp:start x="0" y="0"/>
+                <wp:lineTo x="0" y="21505"/>
+                <wp:lineTo x="21389" y="21505"/>
+                <wp:lineTo x="21389" y="0"/>
+                <wp:lineTo x="0" y="0"/>
+              </wp:wrapPolygon>
+            </wp:wrapThrough>
+            <wp:docPr id="20" name="Grafik 20"/>
+            <wp:cNvGraphicFramePr>
+              <a:graphicFrameLocks xmlns:a="http://schemas.openxmlformats.org/drawingml/2006/main" noChangeAspect="1"/>
+            </wp:cNvGraphicFramePr>
+            <a:graphic xmlns:a="http://schemas.openxmlformats.org/drawingml/2006/main">
+              <a:graphicData uri="http://schemas.openxmlformats.org/drawingml/2006/picture">
+                <pic:pic xmlns:pic="http://schemas.openxmlformats.org/drawingml/2006/picture">
+                  <pic:nvPicPr>
+                    <pic:cNvPr id="0" name="Picture 16"/>
+                    <pic:cNvPicPr>
+                      <a:picLocks noChangeAspect="1" noChangeArrowheads="1"/>
+                    </pic:cNvPicPr>
+                  </pic:nvPicPr>
+                  <pic:blipFill>
+                    <a:blip r:embed="rId23">
+                      <a:extLst>
+                        <a:ext uri="{28A0092B-C50C-407E-A947-70E740481C1C}">
+                          <a14:useLocalDpi xmlns:a14="http://schemas.microsoft.com/office/drawing/2010/main" val="0"/>
+                        </a:ext>
+                      </a:extLst>
+                    </a:blip>
+                    <a:srcRect/>
+                    <a:stretch>
+                      <a:fillRect/>
+                    </a:stretch>
+                  </pic:blipFill>
+                  <pic:spPr bwMode="auto">
+                    <a:xfrm>
+                      <a:off x="0" y="0"/>
+                      <a:ext cx="2789555" cy="5759450"/>
+                    </a:xfrm>
+                    <a:prstGeom prst="rect">
+                      <a:avLst/>
+                    </a:prstGeom>
+                    <a:noFill/>
+                    <a:ln>
+                      <a:noFill/>
+                    </a:ln>
+                  </pic:spPr>
+                </pic:pic>
+              </a:graphicData>
+            </a:graphic>
+            <wp14:sizeRelH relativeFrom="page">
+              <wp14:pctWidth>0</wp14:pctWidth>
+            </wp14:sizeRelH>
+            <wp14:sizeRelV relativeFrom="page">
+              <wp14:pctHeight>0</wp14:pctHeight>
+            </wp14:sizeRelV>
+          </wp:anchor>
+        </w:drawing>
+      </w:r>
+      <w:r>
+        <w:rPr>
+          <w:noProof/>
+          <w:lang w:val="en-US"/>
+        </w:rPr>
+        <w:drawing>
+          <wp:anchor distT="0" distB="0" distL="114300" distR="114300" simplePos="0" relativeHeight="251683840" behindDoc="0" locked="0" layoutInCell="1" allowOverlap="1" wp14:anchorId="2C0BAA53" wp14:editId="2BC226EA">
+            <wp:simplePos x="0" y="0"/>
+            <wp:positionH relativeFrom="column">
+              <wp:posOffset>3138805</wp:posOffset>
+            </wp:positionH>
+            <wp:positionV relativeFrom="paragraph">
+              <wp:posOffset>699770</wp:posOffset>
+            </wp:positionV>
+            <wp:extent cx="2789555" cy="5759450"/>
+            <wp:effectExtent l="0" t="0" r="0" b="0"/>
+            <wp:wrapThrough wrapText="bothSides">
+              <wp:wrapPolygon edited="0">
+                <wp:start x="0" y="0"/>
+                <wp:lineTo x="0" y="21505"/>
+                <wp:lineTo x="21389" y="21505"/>
+                <wp:lineTo x="21389" y="0"/>
+                <wp:lineTo x="0" y="0"/>
+              </wp:wrapPolygon>
+            </wp:wrapThrough>
+            <wp:docPr id="18" name="Grafik 18"/>
+            <wp:cNvGraphicFramePr>
+              <a:graphicFrameLocks xmlns:a="http://schemas.openxmlformats.org/drawingml/2006/main" noChangeAspect="1"/>
+            </wp:cNvGraphicFramePr>
+            <a:graphic xmlns:a="http://schemas.openxmlformats.org/drawingml/2006/main">
+              <a:graphicData uri="http://schemas.openxmlformats.org/drawingml/2006/picture">
+                <pic:pic xmlns:pic="http://schemas.openxmlformats.org/drawingml/2006/picture">
+                  <pic:nvPicPr>
+                    <pic:cNvPr id="0" name="Picture 14"/>
+                    <pic:cNvPicPr>
+                      <a:picLocks noChangeAspect="1" noChangeArrowheads="1"/>
+                    </pic:cNvPicPr>
+                  </pic:nvPicPr>
+                  <pic:blipFill>
+                    <a:blip r:embed="rId24">
+                      <a:extLst>
+                        <a:ext uri="{28A0092B-C50C-407E-A947-70E740481C1C}">
+                          <a14:useLocalDpi xmlns:a14="http://schemas.microsoft.com/office/drawing/2010/main" val="0"/>
+                        </a:ext>
+                      </a:extLst>
+                    </a:blip>
+                    <a:srcRect/>
+                    <a:stretch>
+                      <a:fillRect/>
+                    </a:stretch>
+                  </pic:blipFill>
+                  <pic:spPr bwMode="auto">
+                    <a:xfrm>
+                      <a:off x="0" y="0"/>
+                      <a:ext cx="2789555" cy="5759450"/>
+                    </a:xfrm>
+                    <a:prstGeom prst="rect">
+                      <a:avLst/>
+                    </a:prstGeom>
+                    <a:noFill/>
+                    <a:ln>
+                      <a:noFill/>
+                    </a:ln>
+                  </pic:spPr>
+                </pic:pic>
+              </a:graphicData>
+            </a:graphic>
+            <wp14:sizeRelH relativeFrom="page">
+              <wp14:pctWidth>0</wp14:pctWidth>
+            </wp14:sizeRelH>
+            <wp14:sizeRelV relativeFrom="page">
+              <wp14:pctHeight>0</wp14:pctHeight>
+            </wp14:sizeRelV>
+          </wp:anchor>
+        </w:drawing>
+      </w:r>
+      <w:r>
+        <w:rPr>
+          <w:noProof/>
+          <w:lang w:val="en-US"/>
+        </w:rPr>
         <mc:AlternateContent>
           <mc:Choice Requires="wps">
             <w:drawing>
@@ -3219,11 +4327,6 @@
                               <w:t>Einstellungen und Übersicht:</w:t>
                             </w:r>
                           </w:p>
-                          <w:p>
-                            <w:pPr>
-                              <w:jc w:val="center"/>
-                            </w:pPr>
-                          </w:p>
                         </w:txbxContent>
                       </wps:txbx>
                       <wps:bodyPr rot="0" spcFirstLastPara="0" vertOverflow="overflow" horzOverflow="overflow" vert="horz" wrap="square" lIns="91440" tIns="45720" rIns="91440" bIns="45720" numCol="1" spcCol="0" rtlCol="0" fromWordArt="0" anchor="t" anchorCtr="0" forceAA="0" compatLnSpc="1">
@@ -3246,7 +4349,7 @@
           </mc:Choice>
           <mc:Fallback>
             <w:pict>
-              <v:shape w14:anchorId="68139B1E" id="Textfeld 22" o:spid="_x0000_s1032" type="#_x0000_t202" style="position:absolute;left:0;text-align:left;margin-left:-15pt;margin-top:9.4pt;width:198pt;height:41.25pt;z-index:251666432;visibility:visible;mso-wrap-style:square;mso-width-percent:0;mso-height-percent:0;mso-wrap-distance-left:9pt;mso-wrap-distance-top:0;mso-wrap-distance-right:9pt;mso-wrap-distance-bottom:0;mso-position-horizontal:absolute;mso-position-horizontal-relative:margin;mso-position-vertical:absolute;mso-position-vertical-relative:text;mso-width-percent:0;mso-height-percent:0;mso-width-relative:margin;mso-height-relative:margin;v-text-anchor:top" o:gfxdata="UEsDBBQABgAIAAAAIQC2gziS/gAAAOEBAAATAAAAW0NvbnRlbnRfVHlwZXNdLnhtbJSRQU7DMBBF&#10;90jcwfIWJU67QAgl6YK0S0CoHGBkTxKLZGx5TGhvj5O2G0SRWNoz/78nu9wcxkFMGNg6quQqL6RA&#10;0s5Y6ir5vt9lD1JwBDIwOMJKHpHlpr69KfdHjyxSmriSfYz+USnWPY7AufNIadK6MEJMx9ApD/oD&#10;OlTrorhX2lFEilmcO2RdNtjC5xDF9pCuTyYBB5bi6bQ4syoJ3g9WQ0ymaiLzg5KdCXlKLjvcW893&#10;SUOqXwnz5DrgnHtJTxOsQfEKIT7DmDSUCaxw7Rqn8787ZsmRM9e2VmPeBN4uqYvTtW7jvijg9N/y&#10;JsXecLq0q+WD6m8AAAD//wMAUEsDBBQABgAIAAAAIQA4/SH/1gAAAJQBAAALAAAAX3JlbHMvLnJl&#10;bHOkkMFqwzAMhu+DvYPRfXGawxijTi+j0GvpHsDYimMaW0Yy2fr2M4PBMnrbUb/Q94l/f/hMi1qR&#10;JVI2sOt6UJgd+ZiDgffL8ekFlFSbvV0oo4EbChzGx4f9GRdb25HMsYhqlCwG5lrLq9biZkxWOiqY&#10;22YiTra2kYMu1l1tQD30/bPm3wwYN0x18gb45AdQl1tp5j/sFB2T0FQ7R0nTNEV3j6o9feQzro1i&#10;OWA14Fm+Q8a1a8+Bvu/d/dMb2JY5uiPbhG/ktn4cqGU/er3pcvwCAAD//wMAUEsDBBQABgAIAAAA&#10;IQAC+XlGMAIAAFsEAAAOAAAAZHJzL2Uyb0RvYy54bWysVE1v2zAMvQ/YfxB0X+ykSdoZcYosRYYB&#10;RVsgHXpWZCkWIIuapMTOfv0oOV/rdhp2kSmReiIfHz277xpN9sJ5Baakw0FOiTAcKmW2Jf3+uvp0&#10;R4kPzFRMgxElPQhP7+cfP8xaW4gR1KAr4QiCGF+0tqR1CLbIMs9r0TA/ACsMOiW4hgXcum1WOdYi&#10;eqOzUZ5PsxZcZR1w4T2ePvROOk/4UgoenqX0IhBdUswtpNWldRPXbD5jxdYxWyt+TIP9QxYNUwYf&#10;PUM9sMDIzqk/oBrFHXiQYcChyUBKxUWqAasZ5u+qWdfMilQLkuPtmSb//2D5035tXxwJ3RfosIGR&#10;kNb6wuNhrKeTrolfzJSgHyk8nGkTXSAcD0eT4Xiao4ujbzK6ubudRJjscts6H74KaEg0SuqwLYkt&#10;tn/0oQ89hcTHPGhVrZTWaROlIJbakT3DJuqQckTw36K0IW1JpzeTPAEbiNd7ZG0wl0tN0QrdpiOq&#10;wgunejdQHZAGB71CvOUrhbk+Mh9emENJYHko8/CMi9SAb8HRoqQG9/Nv5zEeO4VeSlqUWEn9jx1z&#10;ghL9zWAPPw/H46jJtBlPbke4cdeezbXH7JolIAFDHCjLkxnjgz6Z0kHzhtOwiK+iixmOb5c0nMxl&#10;6IWP08TFYpGCUIWWhUeztjxCR8JjJ167N+bssV0BG/0EJzGy4l3X+th408BiF0Cq1NLIc8/qkX5U&#10;cBLFcdriiFzvU9TlnzD/BQAA//8DAFBLAwQUAAYACAAAACEATjCAceAAAAAKAQAADwAAAGRycy9k&#10;b3ducmV2LnhtbEyPzU7DMBCE70i8g7VIXFDrFItQhTgVQvxI3NrQIm5uvCQR8TqK3SS8PcsJjjsz&#10;mp0v38yuEyMOofWkYbVMQCBV3rZUa3grnxZrECEasqbzhBq+McCmOD/LTWb9RFscd7EWXEIhMxqa&#10;GPtMylA16ExY+h6JvU8/OBP5HGppBzNxuevkdZKk0pmW+ENjenxosPranZyGj6v6/TXMz/tJ3aj+&#10;8WUsbw+21PryYr6/AxFxjn9h+J3P06HgTUd/IhtEp2GhEmaJbKwZgQMqTVk4spCsFMgil/8Rih8A&#10;AAD//wMAUEsBAi0AFAAGAAgAAAAhALaDOJL+AAAA4QEAABMAAAAAAAAAAAAAAAAAAAAAAFtDb250&#10;ZW50X1R5cGVzXS54bWxQSwECLQAUAAYACAAAACEAOP0h/9YAAACUAQAACwAAAAAAAAAAAAAAAAAv&#10;AQAAX3JlbHMvLnJlbHNQSwECLQAUAAYACAAAACEAAvl5RjACAABbBAAADgAAAAAAAAAAAAAAAAAu&#10;AgAAZHJzL2Uyb0RvYy54bWxQSwECLQAUAAYACAAAACEATjCAceAAAAAKAQAADwAAAAAAAAAAAAAA&#10;AACKBAAAZHJzL2Rvd25yZXYueG1sUEsFBgAAAAAEAAQA8wAAAJcFAAAAAA==&#10;" fillcolor="white [3201]" stroked="f" strokeweight=".5pt">
+              <v:shape w14:anchorId="68139B1E" id="Textfeld 22" o:spid="_x0000_s1036" type="#_x0000_t202" style="position:absolute;left:0;text-align:left;margin-left:-15pt;margin-top:9.4pt;width:198pt;height:41.25pt;z-index:251666432;visibility:visible;mso-wrap-style:square;mso-width-percent:0;mso-height-percent:0;mso-wrap-distance-left:9pt;mso-wrap-distance-top:0;mso-wrap-distance-right:9pt;mso-wrap-distance-bottom:0;mso-position-horizontal:absolute;mso-position-horizontal-relative:margin;mso-position-vertical:absolute;mso-position-vertical-relative:text;mso-width-percent:0;mso-height-percent:0;mso-width-relative:margin;mso-height-relative:margin;v-text-anchor:top" o:gfxdata="UEsDBBQABgAIAAAAIQC2gziS/gAAAOEBAAATAAAAW0NvbnRlbnRfVHlwZXNdLnhtbJSRQU7DMBBF&#10;90jcwfIWJU67QAgl6YK0S0CoHGBkTxKLZGx5TGhvj5O2G0SRWNoz/78nu9wcxkFMGNg6quQqL6RA&#10;0s5Y6ir5vt9lD1JwBDIwOMJKHpHlpr69KfdHjyxSmriSfYz+USnWPY7AufNIadK6MEJMx9ApD/oD&#10;OlTrorhX2lFEilmcO2RdNtjC5xDF9pCuTyYBB5bi6bQ4syoJ3g9WQ0ymaiLzg5KdCXlKLjvcW893&#10;SUOqXwnz5DrgnHtJTxOsQfEKIT7DmDSUCaxw7Rqn8787ZsmRM9e2VmPeBN4uqYvTtW7jvijg9N/y&#10;JsXecLq0q+WD6m8AAAD//wMAUEsDBBQABgAIAAAAIQA4/SH/1gAAAJQBAAALAAAAX3JlbHMvLnJl&#10;bHOkkMFqwzAMhu+DvYPRfXGawxijTi+j0GvpHsDYimMaW0Yy2fr2M4PBMnrbUb/Q94l/f/hMi1qR&#10;JVI2sOt6UJgd+ZiDgffL8ekFlFSbvV0oo4EbChzGx4f9GRdb25HMsYhqlCwG5lrLq9biZkxWOiqY&#10;22YiTra2kYMu1l1tQD30/bPm3wwYN0x18gb45AdQl1tp5j/sFB2T0FQ7R0nTNEV3j6o9feQzro1i&#10;OWA14Fm+Q8a1a8+Bvu/d/dMb2JY5uiPbhG/ktn4cqGU/er3pcvwCAAD//wMAUEsDBBQABgAIAAAA&#10;IQBO2o0+MAIAAFwEAAAOAAAAZHJzL2Uyb0RvYy54bWysVE1v2zAMvQ/YfxB0X+ykSdoZcYosRYYB&#10;RVsgHXpWZCkWIIuapMTOfv0oOV/rdhp2kUmReiIfnzy77xpN9sJ5Baakw0FOiTAcKmW2Jf3+uvp0&#10;R4kPzFRMgxElPQhP7+cfP8xaW4gR1KAr4QiCGF+0tqR1CLbIMs9r0TA/ACsMBiW4hgV03TarHGsR&#10;vdHZKM+nWQuusg648B53H/ognSd8KQUPz1J6EYguKdYW0urSuolrNp+xYuuYrRU/lsH+oYqGKYOX&#10;nqEeWGBk59QfUI3iDjzIMODQZCCl4iL1gN0M83fdrGtmReoFyfH2TJP/f7D8ab+2L46E7gt0OMBI&#10;SGt94XEz9tNJ18QvVkowjhQezrSJLhCOm6PJcDzNMcQxNhnd3N1OIkx2OW2dD18FNCQaJXU4lsQW&#10;2z/60KeeUuJlHrSqVkrr5EQpiKV2ZM9wiDqkGhH8tyxtSFvS6c0kT8AG4vEeWRus5dJTtEK36Yiq&#10;sN+kgLi1geqAPDjoJeItXyks9pH58MIcagL7Q52HZ1ykBrwMjhYlNbiff9uP+TgqjFLSosZK6n/s&#10;mBOU6G8Gh/h5OB5HUSZnPLkdoeOuI5vriNk1S0AGhviiLE9mzA/6ZEoHzRs+h0W8FUPMcLy7pOFk&#10;LkOvfHxOXCwWKQllaFl4NGvLI3RkPI7itXtjzh7nFXDST3BSIyveja3PjScNLHYBpEozvbB65B8l&#10;nFRxfG7xjVz7KevyU5j/AgAA//8DAFBLAwQUAAYACAAAACEATjCAceAAAAAKAQAADwAAAGRycy9k&#10;b3ducmV2LnhtbEyPzU7DMBCE70i8g7VIXFDrFItQhTgVQvxI3NrQIm5uvCQR8TqK3SS8PcsJjjsz&#10;mp0v38yuEyMOofWkYbVMQCBV3rZUa3grnxZrECEasqbzhBq+McCmOD/LTWb9RFscd7EWXEIhMxqa&#10;GPtMylA16ExY+h6JvU8/OBP5HGppBzNxuevkdZKk0pmW+ENjenxosPranZyGj6v6/TXMz/tJ3aj+&#10;8WUsbw+21PryYr6/AxFxjn9h+J3P06HgTUd/IhtEp2GhEmaJbKwZgQMqTVk4spCsFMgil/8Rih8A&#10;AAD//wMAUEsBAi0AFAAGAAgAAAAhALaDOJL+AAAA4QEAABMAAAAAAAAAAAAAAAAAAAAAAFtDb250&#10;ZW50X1R5cGVzXS54bWxQSwECLQAUAAYACAAAACEAOP0h/9YAAACUAQAACwAAAAAAAAAAAAAAAAAv&#10;AQAAX3JlbHMvLnJlbHNQSwECLQAUAAYACAAAACEATtqNPjACAABcBAAADgAAAAAAAAAAAAAAAAAu&#10;AgAAZHJzL2Uyb0RvYy54bWxQSwECLQAUAAYACAAAACEATjCAceAAAAAKAQAADwAAAAAAAAAAAAAA&#10;AACKBAAAZHJzL2Rvd25yZXYueG1sUEsFBgAAAAAEAAQA8wAAAJcFAAAAAA==&#10;" fillcolor="white [3201]" stroked="f" strokeweight=".5pt">
                 <v:textbox>
                   <w:txbxContent>
                     <w:p>
@@ -3258,11 +4361,6 @@
                         <w:t>Einstellungen und Übersicht:</w:t>
                       </w:r>
                     </w:p>
-                    <w:p>
-                      <w:pPr>
-                        <w:jc w:val="center"/>
-                      </w:pPr>
-                    </w:p>
                   </w:txbxContent>
                 </v:textbox>
                 <w10:wrap anchorx="margin"/>
@@ -3274,154 +4372,256 @@
       <w:r>
         <w:rPr>
           <w:noProof/>
-          <w:lang w:val="en-US"/>
-        </w:rPr>
-        <w:drawing>
-          <wp:anchor distT="0" distB="0" distL="114300" distR="114300" simplePos="0" relativeHeight="251683840" behindDoc="0" locked="0" layoutInCell="1" allowOverlap="1" wp14:anchorId="2C0BAA53" wp14:editId="3AFD64FE">
-            <wp:simplePos x="0" y="0"/>
-            <wp:positionH relativeFrom="column">
-              <wp:posOffset>3081655</wp:posOffset>
-            </wp:positionH>
-            <wp:positionV relativeFrom="paragraph">
-              <wp:posOffset>756920</wp:posOffset>
-            </wp:positionV>
-            <wp:extent cx="2789555" cy="5759450"/>
-            <wp:effectExtent l="0" t="0" r="0" b="0"/>
-            <wp:wrapThrough wrapText="bothSides">
-              <wp:wrapPolygon edited="0">
-                <wp:start x="0" y="0"/>
-                <wp:lineTo x="0" y="21505"/>
-                <wp:lineTo x="21389" y="21505"/>
-                <wp:lineTo x="21389" y="0"/>
-                <wp:lineTo x="0" y="0"/>
-              </wp:wrapPolygon>
-            </wp:wrapThrough>
-            <wp:docPr id="18" name="Grafik 18"/>
-            <wp:cNvGraphicFramePr>
-              <a:graphicFrameLocks xmlns:a="http://schemas.openxmlformats.org/drawingml/2006/main" noChangeAspect="1"/>
-            </wp:cNvGraphicFramePr>
-            <a:graphic xmlns:a="http://schemas.openxmlformats.org/drawingml/2006/main">
-              <a:graphicData uri="http://schemas.openxmlformats.org/drawingml/2006/picture">
-                <pic:pic xmlns:pic="http://schemas.openxmlformats.org/drawingml/2006/picture">
-                  <pic:nvPicPr>
-                    <pic:cNvPr id="0" name="Picture 14"/>
-                    <pic:cNvPicPr>
-                      <a:picLocks noChangeAspect="1" noChangeArrowheads="1"/>
-                    </pic:cNvPicPr>
-                  </pic:nvPicPr>
-                  <pic:blipFill>
-                    <a:blip r:embed="rId27">
-                      <a:extLst>
-                        <a:ext uri="{28A0092B-C50C-407E-A947-70E740481C1C}">
-                          <a14:useLocalDpi xmlns:a14="http://schemas.microsoft.com/office/drawing/2010/main" val="0"/>
-                        </a:ext>
-                      </a:extLst>
-                    </a:blip>
-                    <a:srcRect/>
-                    <a:stretch>
-                      <a:fillRect/>
-                    </a:stretch>
-                  </pic:blipFill>
-                  <pic:spPr bwMode="auto">
-                    <a:xfrm>
-                      <a:off x="0" y="0"/>
-                      <a:ext cx="2789555" cy="5759450"/>
-                    </a:xfrm>
-                    <a:prstGeom prst="rect">
-                      <a:avLst/>
-                    </a:prstGeom>
-                    <a:noFill/>
-                    <a:ln>
-                      <a:noFill/>
-                    </a:ln>
-                  </pic:spPr>
-                </pic:pic>
-              </a:graphicData>
-            </a:graphic>
-            <wp14:sizeRelH relativeFrom="page">
-              <wp14:pctWidth>0</wp14:pctWidth>
-            </wp14:sizeRelH>
-            <wp14:sizeRelV relativeFrom="page">
-              <wp14:pctHeight>0</wp14:pctHeight>
-            </wp14:sizeRelV>
-          </wp:anchor>
-        </w:drawing>
+        </w:rPr>
+        <mc:AlternateContent>
+          <mc:Choice Requires="wps">
+            <w:drawing>
+              <wp:anchor distT="0" distB="0" distL="114300" distR="114300" simplePos="0" relativeHeight="251701248" behindDoc="0" locked="0" layoutInCell="1" allowOverlap="1" wp14:anchorId="784111A2" wp14:editId="65E62290">
+                <wp:simplePos x="0" y="0"/>
+                <wp:positionH relativeFrom="column">
+                  <wp:posOffset>3081655</wp:posOffset>
+                </wp:positionH>
+                <wp:positionV relativeFrom="paragraph">
+                  <wp:posOffset>6573520</wp:posOffset>
+                </wp:positionV>
+                <wp:extent cx="2789555" cy="635"/>
+                <wp:effectExtent l="0" t="0" r="0" b="0"/>
+                <wp:wrapThrough wrapText="bothSides">
+                  <wp:wrapPolygon edited="0">
+                    <wp:start x="0" y="0"/>
+                    <wp:lineTo x="0" y="21600"/>
+                    <wp:lineTo x="21600" y="21600"/>
+                    <wp:lineTo x="21600" y="0"/>
+                  </wp:wrapPolygon>
+                </wp:wrapThrough>
+                <wp:docPr id="38" name="Textfeld 38"/>
+                <wp:cNvGraphicFramePr/>
+                <a:graphic xmlns:a="http://schemas.openxmlformats.org/drawingml/2006/main">
+                  <a:graphicData uri="http://schemas.microsoft.com/office/word/2010/wordprocessingShape">
+                    <wps:wsp>
+                      <wps:cNvSpPr txBox="1"/>
+                      <wps:spPr>
+                        <a:xfrm>
+                          <a:off x="0" y="0"/>
+                          <a:ext cx="2789555" cy="635"/>
+                        </a:xfrm>
+                        <a:prstGeom prst="rect">
+                          <a:avLst/>
+                        </a:prstGeom>
+                        <a:solidFill>
+                          <a:prstClr val="white"/>
+                        </a:solidFill>
+                        <a:ln>
+                          <a:noFill/>
+                        </a:ln>
+                      </wps:spPr>
+                      <wps:txbx>
+                        <w:txbxContent>
+                          <w:p>
+                            <w:pPr>
+                              <w:pStyle w:val="Beschriftung"/>
+                              <w:rPr>
+                                <w:noProof/>
+                                <w:lang w:val="en-US"/>
+                              </w:rPr>
+                            </w:pPr>
+                            <w:r>
+                              <w:t xml:space="preserve">Abbildung </w:t>
+                            </w:r>
+                            <w:fldSimple w:instr=" SEQ Abbildung \* ARABIC ">
+                              <w:r>
+                                <w:rPr>
+                                  <w:noProof/>
+                                </w:rPr>
+                                <w:t>10</w:t>
+                              </w:r>
+                            </w:fldSimple>
+                            <w:r>
+                              <w:t>: Scribble der Ergebnis- und Einstellungsseite - Mobil</w:t>
+                            </w:r>
+                          </w:p>
+                        </w:txbxContent>
+                      </wps:txbx>
+                      <wps:bodyPr rot="0" spcFirstLastPara="0" vertOverflow="overflow" horzOverflow="overflow" vert="horz" wrap="square" lIns="0" tIns="0" rIns="0" bIns="0" numCol="1" spcCol="0" rtlCol="0" fromWordArt="0" anchor="t" anchorCtr="0" forceAA="0" compatLnSpc="1">
+                        <a:prstTxWarp prst="textNoShape">
+                          <a:avLst/>
+                        </a:prstTxWarp>
+                        <a:spAutoFit/>
+                      </wps:bodyPr>
+                    </wps:wsp>
+                  </a:graphicData>
+                </a:graphic>
+              </wp:anchor>
+            </w:drawing>
+          </mc:Choice>
+          <mc:Fallback>
+            <w:pict>
+              <v:shape w14:anchorId="784111A2" id="Textfeld 38" o:spid="_x0000_s1037" type="#_x0000_t202" style="position:absolute;left:0;text-align:left;margin-left:242.65pt;margin-top:517.6pt;width:219.65pt;height:.05pt;z-index:251701248;visibility:visible;mso-wrap-style:square;mso-wrap-distance-left:9pt;mso-wrap-distance-top:0;mso-wrap-distance-right:9pt;mso-wrap-distance-bottom:0;mso-position-horizontal:absolute;mso-position-horizontal-relative:text;mso-position-vertical:absolute;mso-position-vertical-relative:text;v-text-anchor:top" o:gfxdata="UEsDBBQABgAIAAAAIQC2gziS/gAAAOEBAAATAAAAW0NvbnRlbnRfVHlwZXNdLnhtbJSRQU7DMBBF&#10;90jcwfIWJU67QAgl6YK0S0CoHGBkTxKLZGx5TGhvj5O2G0SRWNoz/78nu9wcxkFMGNg6quQqL6RA&#10;0s5Y6ir5vt9lD1JwBDIwOMJKHpHlpr69KfdHjyxSmriSfYz+USnWPY7AufNIadK6MEJMx9ApD/oD&#10;OlTrorhX2lFEilmcO2RdNtjC5xDF9pCuTyYBB5bi6bQ4syoJ3g9WQ0ymaiLzg5KdCXlKLjvcW893&#10;SUOqXwnz5DrgnHtJTxOsQfEKIT7DmDSUCaxw7Rqn8787ZsmRM9e2VmPeBN4uqYvTtW7jvijg9N/y&#10;JsXecLq0q+WD6m8AAAD//wMAUEsDBBQABgAIAAAAIQA4/SH/1gAAAJQBAAALAAAAX3JlbHMvLnJl&#10;bHOkkMFqwzAMhu+DvYPRfXGawxijTi+j0GvpHsDYimMaW0Yy2fr2M4PBMnrbUb/Q94l/f/hMi1qR&#10;JVI2sOt6UJgd+ZiDgffL8ekFlFSbvV0oo4EbChzGx4f9GRdb25HMsYhqlCwG5lrLq9biZkxWOiqY&#10;22YiTra2kYMu1l1tQD30/bPm3wwYN0x18gb45AdQl1tp5j/sFB2T0FQ7R0nTNEV3j6o9feQzro1i&#10;OWA14Fm+Q8a1a8+Bvu/d/dMb2JY5uiPbhG/ktn4cqGU/er3pcvwCAAD//wMAUEsDBBQABgAIAAAA&#10;IQD0zQ4pGgIAAEAEAAAOAAAAZHJzL2Uyb0RvYy54bWysU8Fu2zAMvQ/YPwi6L04ypGuNOEWWIsOA&#10;oC2QDj0rshwLkEWNUmJnXz9KjpOt22nYRaZJitR7j5zfd41hR4Vegy34ZDTmTFkJpbb7gn97WX+4&#10;5cwHYUthwKqCn5Tn94v37+aty9UUajClQkZFrM9bV/A6BJdnmZe1aoQfgVOWghVgIwL94j4rUbRU&#10;vTHZdDy+yVrA0iFI5T15H/ogX6T6VaVkeKoqrwIzBae3hXRiOnfxzBZzke9RuFrL8zPEP7yiEdpS&#10;00upBxEEO6D+o1SjJYKHKowkNBlUlZYqYSA0k/EbNNtaOJWwEDneXWjy/6+sfDxu3TOy0H2GjgSM&#10;hLTO556cEU9XYRO/9FJGcaLwdKFNdYFJck4/3d7NZjPOJMVuPs5ijex61aEPXxQ0LBoFR9IkUSWO&#10;Gx/61CEldvJgdLnWxsSfGFgZZEdB+rW1Dupc/LcsY2OuhXirLxg92RVHtEK365guCeMF5A7KE2FH&#10;6MfCO7nW1HAjfHgWSHNAcGm2wxMdlYG24HC2OKsBf/zNH/NJHopy1tJcFdx/PwhUnJmvloSLQzgY&#10;OBi7wbCHZgUEdUJb42Qy6QIGM5gVQvNKI7+MXSgkrKReBQ+DuQr9dNPKSLVcpiQaNSfCxm6djKUH&#10;Yl+6V4HuLEsgNR9hmDiRv1Gnz036uOUhENVJukhsz+KZbxrTJP55peIe/Pqfsq6Lv/gJAAD//wMA&#10;UEsDBBQABgAIAAAAIQBRRD9I4gAAAA0BAAAPAAAAZHJzL2Rvd25yZXYueG1sTI+xTsMwEIZ3JN7B&#10;OiQWRB2SNCohTlVVMMBSEbqwufE1DsTnyHba8PYYMcB493/677tqPZuBndD53pKAu0UCDKm1qqdO&#10;wP7t6XYFzAdJSg6WUMAXeljXlxeVLJU90yuemtCxWEK+lAJ0CGPJuW81GukXdkSK2dE6I0McXceV&#10;k+dYbgaeJknBjewpXtByxK3G9rOZjIBd/r7TN9Px8WWTZ+55P22Lj64R4vpq3jwACziHPxh+9KM6&#10;1NHpYCdSng0C8tUyi2gMkmyZAovIfZoXwA6/qwx4XfH/X9TfAAAA//8DAFBLAQItABQABgAIAAAA&#10;IQC2gziS/gAAAOEBAAATAAAAAAAAAAAAAAAAAAAAAABbQ29udGVudF9UeXBlc10ueG1sUEsBAi0A&#10;FAAGAAgAAAAhADj9If/WAAAAlAEAAAsAAAAAAAAAAAAAAAAALwEAAF9yZWxzLy5yZWxzUEsBAi0A&#10;FAAGAAgAAAAhAPTNDikaAgAAQAQAAA4AAAAAAAAAAAAAAAAALgIAAGRycy9lMm9Eb2MueG1sUEsB&#10;Ai0AFAAGAAgAAAAhAFFEP0jiAAAADQEAAA8AAAAAAAAAAAAAAAAAdAQAAGRycy9kb3ducmV2Lnht&#10;bFBLBQYAAAAABAAEAPMAAACDBQAAAAA=&#10;" stroked="f">
+                <v:textbox style="mso-fit-shape-to-text:t" inset="0,0,0,0">
+                  <w:txbxContent>
+                    <w:p>
+                      <w:pPr>
+                        <w:pStyle w:val="Beschriftung"/>
+                        <w:rPr>
+                          <w:noProof/>
+                          <w:lang w:val="en-US"/>
+                        </w:rPr>
+                      </w:pPr>
+                      <w:r>
+                        <w:t xml:space="preserve">Abbildung </w:t>
+                      </w:r>
+                      <w:fldSimple w:instr=" SEQ Abbildung \* ARABIC ">
+                        <w:r>
+                          <w:rPr>
+                            <w:noProof/>
+                          </w:rPr>
+                          <w:t>10</w:t>
+                        </w:r>
+                      </w:fldSimple>
+                      <w:r>
+                        <w:t>: Scribble der Ergebnis- und Einstellungsseite - Mobil</w:t>
+                      </w:r>
+                    </w:p>
+                  </w:txbxContent>
+                </v:textbox>
+                <w10:wrap type="through"/>
+              </v:shape>
+            </w:pict>
+          </mc:Fallback>
+        </mc:AlternateContent>
       </w:r>
       <w:r>
         <w:rPr>
           <w:noProof/>
-          <w:lang w:val="en-US"/>
-        </w:rPr>
-        <w:drawing>
-          <wp:anchor distT="0" distB="0" distL="114300" distR="114300" simplePos="0" relativeHeight="251682816" behindDoc="0" locked="0" layoutInCell="1" allowOverlap="1" wp14:anchorId="22FFD413" wp14:editId="283C4F70">
-            <wp:simplePos x="0" y="0"/>
-            <wp:positionH relativeFrom="margin">
-              <wp:align>left</wp:align>
-            </wp:positionH>
-            <wp:positionV relativeFrom="paragraph">
-              <wp:posOffset>737870</wp:posOffset>
-            </wp:positionV>
-            <wp:extent cx="2789555" cy="5759450"/>
-            <wp:effectExtent l="0" t="0" r="0" b="0"/>
-            <wp:wrapThrough wrapText="bothSides">
-              <wp:wrapPolygon edited="0">
-                <wp:start x="0" y="0"/>
-                <wp:lineTo x="0" y="21505"/>
-                <wp:lineTo x="21389" y="21505"/>
-                <wp:lineTo x="21389" y="0"/>
-                <wp:lineTo x="0" y="0"/>
-              </wp:wrapPolygon>
-            </wp:wrapThrough>
-            <wp:docPr id="20" name="Grafik 20"/>
-            <wp:cNvGraphicFramePr>
-              <a:graphicFrameLocks xmlns:a="http://schemas.openxmlformats.org/drawingml/2006/main" noChangeAspect="1"/>
-            </wp:cNvGraphicFramePr>
-            <a:graphic xmlns:a="http://schemas.openxmlformats.org/drawingml/2006/main">
-              <a:graphicData uri="http://schemas.openxmlformats.org/drawingml/2006/picture">
-                <pic:pic xmlns:pic="http://schemas.openxmlformats.org/drawingml/2006/picture">
-                  <pic:nvPicPr>
-                    <pic:cNvPr id="0" name="Picture 16"/>
-                    <pic:cNvPicPr>
-                      <a:picLocks noChangeAspect="1" noChangeArrowheads="1"/>
-                    </pic:cNvPicPr>
-                  </pic:nvPicPr>
-                  <pic:blipFill>
-                    <a:blip r:embed="rId28">
-                      <a:extLst>
-                        <a:ext uri="{28A0092B-C50C-407E-A947-70E740481C1C}">
-                          <a14:useLocalDpi xmlns:a14="http://schemas.microsoft.com/office/drawing/2010/main" val="0"/>
-                        </a:ext>
-                      </a:extLst>
-                    </a:blip>
-                    <a:srcRect/>
-                    <a:stretch>
-                      <a:fillRect/>
-                    </a:stretch>
-                  </pic:blipFill>
-                  <pic:spPr bwMode="auto">
-                    <a:xfrm>
-                      <a:off x="0" y="0"/>
-                      <a:ext cx="2789555" cy="5759450"/>
-                    </a:xfrm>
-                    <a:prstGeom prst="rect">
-                      <a:avLst/>
-                    </a:prstGeom>
-                    <a:noFill/>
-                    <a:ln>
-                      <a:noFill/>
-                    </a:ln>
-                  </pic:spPr>
-                </pic:pic>
-              </a:graphicData>
-            </a:graphic>
-            <wp14:sizeRelH relativeFrom="page">
-              <wp14:pctWidth>0</wp14:pctWidth>
-            </wp14:sizeRelH>
-            <wp14:sizeRelV relativeFrom="page">
-              <wp14:pctHeight>0</wp14:pctHeight>
-            </wp14:sizeRelV>
-          </wp:anchor>
-        </w:drawing>
+        </w:rPr>
+        <mc:AlternateContent>
+          <mc:Choice Requires="wps">
+            <w:drawing>
+              <wp:anchor distT="0" distB="0" distL="114300" distR="114300" simplePos="0" relativeHeight="251699200" behindDoc="0" locked="0" layoutInCell="1" allowOverlap="1" wp14:anchorId="0399DE13" wp14:editId="7FD703C0">
+                <wp:simplePos x="0" y="0"/>
+                <wp:positionH relativeFrom="column">
+                  <wp:posOffset>0</wp:posOffset>
+                </wp:positionH>
+                <wp:positionV relativeFrom="paragraph">
+                  <wp:posOffset>6554470</wp:posOffset>
+                </wp:positionV>
+                <wp:extent cx="2789555" cy="635"/>
+                <wp:effectExtent l="0" t="0" r="0" b="0"/>
+                <wp:wrapThrough wrapText="bothSides">
+                  <wp:wrapPolygon edited="0">
+                    <wp:start x="0" y="0"/>
+                    <wp:lineTo x="0" y="21600"/>
+                    <wp:lineTo x="21600" y="21600"/>
+                    <wp:lineTo x="21600" y="0"/>
+                  </wp:wrapPolygon>
+                </wp:wrapThrough>
+                <wp:docPr id="37" name="Textfeld 37"/>
+                <wp:cNvGraphicFramePr/>
+                <a:graphic xmlns:a="http://schemas.openxmlformats.org/drawingml/2006/main">
+                  <a:graphicData uri="http://schemas.microsoft.com/office/word/2010/wordprocessingShape">
+                    <wps:wsp>
+                      <wps:cNvSpPr txBox="1"/>
+                      <wps:spPr>
+                        <a:xfrm>
+                          <a:off x="0" y="0"/>
+                          <a:ext cx="2789555" cy="635"/>
+                        </a:xfrm>
+                        <a:prstGeom prst="rect">
+                          <a:avLst/>
+                        </a:prstGeom>
+                        <a:solidFill>
+                          <a:prstClr val="white"/>
+                        </a:solidFill>
+                        <a:ln>
+                          <a:noFill/>
+                        </a:ln>
+                      </wps:spPr>
+                      <wps:txbx>
+                        <w:txbxContent>
+                          <w:p>
+                            <w:pPr>
+                              <w:pStyle w:val="Beschriftung"/>
+                              <w:rPr>
+                                <w:noProof/>
+                                <w:lang w:val="en-US"/>
+                              </w:rPr>
+                            </w:pPr>
+                            <w:r>
+                              <w:t xml:space="preserve">Abbildung </w:t>
+                            </w:r>
+                            <w:fldSimple w:instr=" SEQ Abbildung \* ARABIC ">
+                              <w:r>
+                                <w:rPr>
+                                  <w:noProof/>
+                                </w:rPr>
+                                <w:t>11</w:t>
+                              </w:r>
+                            </w:fldSimple>
+                            <w:r>
+                              <w:t>: Scribble der Ergebnis- und Einstellungsseite</w:t>
+                            </w:r>
+                            <w:r>
+                              <w:rPr>
+                                <w:noProof/>
+                              </w:rPr>
+                              <w:t xml:space="preserve"> - Mobil</w:t>
+                            </w:r>
+                          </w:p>
+                        </w:txbxContent>
+                      </wps:txbx>
+                      <wps:bodyPr rot="0" spcFirstLastPara="0" vertOverflow="overflow" horzOverflow="overflow" vert="horz" wrap="square" lIns="0" tIns="0" rIns="0" bIns="0" numCol="1" spcCol="0" rtlCol="0" fromWordArt="0" anchor="t" anchorCtr="0" forceAA="0" compatLnSpc="1">
+                        <a:prstTxWarp prst="textNoShape">
+                          <a:avLst/>
+                        </a:prstTxWarp>
+                        <a:spAutoFit/>
+                      </wps:bodyPr>
+                    </wps:wsp>
+                  </a:graphicData>
+                </a:graphic>
+              </wp:anchor>
+            </w:drawing>
+          </mc:Choice>
+          <mc:Fallback>
+            <w:pict>
+              <v:shape w14:anchorId="0399DE13" id="Textfeld 37" o:spid="_x0000_s1038" type="#_x0000_t202" style="position:absolute;left:0;text-align:left;margin-left:0;margin-top:516.1pt;width:219.65pt;height:.05pt;z-index:251699200;visibility:visible;mso-wrap-style:square;mso-wrap-distance-left:9pt;mso-wrap-distance-top:0;mso-wrap-distance-right:9pt;mso-wrap-distance-bottom:0;mso-position-horizontal:absolute;mso-position-horizontal-relative:text;mso-position-vertical:absolute;mso-position-vertical-relative:text;v-text-anchor:top" o:gfxdata="UEsDBBQABgAIAAAAIQC2gziS/gAAAOEBAAATAAAAW0NvbnRlbnRfVHlwZXNdLnhtbJSRQU7DMBBF&#10;90jcwfIWJU67QAgl6YK0S0CoHGBkTxKLZGx5TGhvj5O2G0SRWNoz/78nu9wcxkFMGNg6quQqL6RA&#10;0s5Y6ir5vt9lD1JwBDIwOMJKHpHlpr69KfdHjyxSmriSfYz+USnWPY7AufNIadK6MEJMx9ApD/oD&#10;OlTrorhX2lFEilmcO2RdNtjC5xDF9pCuTyYBB5bi6bQ4syoJ3g9WQ0ymaiLzg5KdCXlKLjvcW893&#10;SUOqXwnz5DrgnHtJTxOsQfEKIT7DmDSUCaxw7Rqn8787ZsmRM9e2VmPeBN4uqYvTtW7jvijg9N/y&#10;JsXecLq0q+WD6m8AAAD//wMAUEsDBBQABgAIAAAAIQA4/SH/1gAAAJQBAAALAAAAX3JlbHMvLnJl&#10;bHOkkMFqwzAMhu+DvYPRfXGawxijTi+j0GvpHsDYimMaW0Yy2fr2M4PBMnrbUb/Q94l/f/hMi1qR&#10;JVI2sOt6UJgd+ZiDgffL8ekFlFSbvV0oo4EbChzGx4f9GRdb25HMsYhqlCwG5lrLq9biZkxWOiqY&#10;22YiTra2kYMu1l1tQD30/bPm3wwYN0x18gb45AdQl1tp5j/sFB2T0FQ7R0nTNEV3j6o9feQzro1i&#10;OWA14Fm+Q8a1a8+Bvu/d/dMb2JY5uiPbhG/ktn4cqGU/er3pcvwCAAD//wMAUEsDBBQABgAIAAAA&#10;IQB3JWNGGwIAAEAEAAAOAAAAZHJzL2Uyb0RvYy54bWysU8Fu2zAMvQ/YPwi6L04ypGuNOEWWIsOA&#10;oC2QDj0rshwLkEWNUmJnXz9KjpOt22nYRaZJitR7j5zfd41hR4Vegy34ZDTmTFkJpbb7gn97WX+4&#10;5cwHYUthwKqCn5Tn94v37+aty9UUajClQkZFrM9bV/A6BJdnmZe1aoQfgVOWghVgIwL94j4rUbRU&#10;vTHZdDy+yVrA0iFI5T15H/ogX6T6VaVkeKoqrwIzBae3hXRiOnfxzBZzke9RuFrL8zPEP7yiEdpS&#10;00upBxEEO6D+o1SjJYKHKowkNBlUlZYqYSA0k/EbNNtaOJWwEDneXWjy/6+sfDxu3TOy0H2GjgSM&#10;hLTO556cEU9XYRO/9FJGcaLwdKFNdYFJck4/3d7NZjPOJMVuPs5ijex61aEPXxQ0LBoFR9IkUSWO&#10;Gx/61CEldvJgdLnWxsSfGFgZZEdB+rW1Dupc/LcsY2OuhXirLxg92RVHtEK365guCeN0ALmD8kTY&#10;Efqx8E6uNTXcCB+eBdIcEFya7fBER2WgLTicLc5qwB9/88d8koeinLU0VwX33w8CFWfmqyXh4hAO&#10;Bg7GbjDsoVkBQZ3Q1jiZTLqAwQxmhdC80sgvYxcKCSupV8HDYK5CP920MlItlymJRs2JsLFbJ2Pp&#10;gdiX7lWgO8sSSM1HGCZO5G/U6XOTPm55CER1ki4S27N45pvGNIl/Xqm4B7/+p6zr4i9+AgAA//8D&#10;AFBLAwQUAAYACAAAACEAX0WION8AAAAKAQAADwAAAGRycy9kb3ducmV2LnhtbEyPwU7DMBBE70j8&#10;g7VIXBB1iKMKQpyqquAAl6qhF25uvI0DsR3ZThv+nkUc4Lgzo9k31Wq2AzthiL13Eu4WGTB0rde9&#10;6yTs355v74HFpJxWg3co4QsjrOrLi0qV2p/dDk9N6hiVuFgqCSalseQ8tgatigs/oiPv6INVic7Q&#10;cR3UmcrtwPMsW3KrekcfjBpxY7D9bCYrYVu8b83NdHx6XRcivOynzfKja6S8vprXj8ASzukvDD/4&#10;hA41MR385HRkgwQakkjNRJ4DI78QDwLY4VcSwOuK/59QfwMAAP//AwBQSwECLQAUAAYACAAAACEA&#10;toM4kv4AAADhAQAAEwAAAAAAAAAAAAAAAAAAAAAAW0NvbnRlbnRfVHlwZXNdLnhtbFBLAQItABQA&#10;BgAIAAAAIQA4/SH/1gAAAJQBAAALAAAAAAAAAAAAAAAAAC8BAABfcmVscy8ucmVsc1BLAQItABQA&#10;BgAIAAAAIQB3JWNGGwIAAEAEAAAOAAAAAAAAAAAAAAAAAC4CAABkcnMvZTJvRG9jLnhtbFBLAQIt&#10;ABQABgAIAAAAIQBfRYg43wAAAAoBAAAPAAAAAAAAAAAAAAAAAHUEAABkcnMvZG93bnJldi54bWxQ&#10;SwUGAAAAAAQABADzAAAAgQUAAAAA&#10;" stroked="f">
+                <v:textbox style="mso-fit-shape-to-text:t" inset="0,0,0,0">
+                  <w:txbxContent>
+                    <w:p>
+                      <w:pPr>
+                        <w:pStyle w:val="Beschriftung"/>
+                        <w:rPr>
+                          <w:noProof/>
+                          <w:lang w:val="en-US"/>
+                        </w:rPr>
+                      </w:pPr>
+                      <w:r>
+                        <w:t xml:space="preserve">Abbildung </w:t>
+                      </w:r>
+                      <w:fldSimple w:instr=" SEQ Abbildung \* ARABIC ">
+                        <w:r>
+                          <w:rPr>
+                            <w:noProof/>
+                          </w:rPr>
+                          <w:t>11</w:t>
+                        </w:r>
+                      </w:fldSimple>
+                      <w:r>
+                        <w:t>: Scribble der Ergebnis- und Einstellungsseite</w:t>
+                      </w:r>
+                      <w:r>
+                        <w:rPr>
+                          <w:noProof/>
+                        </w:rPr>
+                        <w:t xml:space="preserve"> - Mobil</w:t>
+                      </w:r>
+                    </w:p>
+                  </w:txbxContent>
+                </v:textbox>
+                <w10:wrap type="through"/>
+              </v:shape>
+            </w:pict>
+          </mc:Fallback>
+        </mc:AlternateContent>
       </w:r>
       <w:r>
         <w:br w:type="page"/>
@@ -3586,10 +4786,19 @@
         <w:t xml:space="preserve">erstellt. Diese Funktion ist nicht verfügbar, wenn es für die jeweilige Kategorie aktuell keinen Lernplan gibt. Wird diese Option </w:t>
       </w:r>
       <w:r>
-        <w:t xml:space="preserve">ausgewählt </w:t>
+        <w:t>ausgewählt</w:t>
+      </w:r>
+      <w:r>
+        <w:t>,</w:t>
+      </w:r>
+      <w:r>
+        <w:t xml:space="preserve"> </w:t>
       </w:r>
       <w:r>
         <w:t>kann der Nutzer nicht mehr die Anzahl der Übungen auswählen</w:t>
+      </w:r>
+      <w:r>
+        <w:t>,</w:t>
       </w:r>
       <w:r>
         <w:t xml:space="preserve"> da die Länge </w:t>
@@ -3680,7 +4889,13 @@
       </w:pPr>
       <w:r>
         <w:lastRenderedPageBreak/>
-        <w:t>Zeichnen/Lernen:</w:t>
+        <w:t>Zeichnen/</w:t>
+      </w:r>
+      <w:r>
+        <w:t xml:space="preserve"> </w:t>
+      </w:r>
+      <w:r>
+        <w:t>Lernen:</w:t>
       </w:r>
     </w:p>
     <w:p>
@@ -4053,7 +5268,13 @@
         </w:numPr>
       </w:pPr>
       <w:r>
-        <w:t xml:space="preserve">Der Nutzer hat die Möglichkeit sich seine Lernerfolge anzeigen zu lassen. Die Ergebnisse werden in die jeweiligen Kategorien aufgeteilt und für jede mögliche Quizfrage aufgelistet. </w:t>
+        <w:t>Der Nutzer hat die Möglichkeit</w:t>
+      </w:r>
+      <w:r>
+        <w:t>,</w:t>
+      </w:r>
+      <w:r>
+        <w:t xml:space="preserve"> sich seine Lernerfolge anzeigen zu lassen. Die Ergebnisse werden in die jeweiligen Kategorien aufgeteilt und für jede mögliche Quizfrage aufgelistet. </w:t>
       </w:r>
       <w:r>
         <w:t>Es</w:t>
@@ -4142,7 +5363,13 @@
         <w:t xml:space="preserve">. </w:t>
       </w:r>
       <w:r>
-        <w:t xml:space="preserve">Lernpläne werden dabei jeweils pro Kategorie erstellt, wobei ein Eintrag als eine Frage gezählt wird.  Der Nutzen kann </w:t>
+        <w:t>Lernpläne werden dabei jeweils pro Kategorie erstellt, wobei ein Eintrag als eine Frage gezählt wird.  Der Nutze</w:t>
+      </w:r>
+      <w:r>
+        <w:t>r</w:t>
+      </w:r>
+      <w:r>
+        <w:t xml:space="preserve"> kann </w:t>
       </w:r>
       <w:r>
         <w:t>v</w:t>
@@ -4312,16 +5539,6 @@
 </file>
 
 <file path=word/footer1.xml><?xml version="1.0" encoding="utf-8"?>
-<w:ftr xmlns:wpc="http://schemas.microsoft.com/office/word/2010/wordprocessingCanvas" xmlns:cx="http://schemas.microsoft.com/office/drawing/2014/chartex" xmlns:cx1="http://schemas.microsoft.com/office/drawing/2015/9/8/chartex" xmlns:cx2="http://schemas.microsoft.com/office/drawing/2015/10/21/chartex" xmlns:cx3="http://schemas.microsoft.com/office/drawing/2016/5/9/chartex" xmlns:cx4="http://schemas.microsoft.com/office/drawing/2016/5/10/chartex" xmlns:cx5="http://schemas.microsoft.com/office/drawing/2016/5/11/chartex" xmlns:cx6="http://schemas.microsoft.com/office/drawing/2016/5/12/chartex" xmlns:cx7="http://schemas.microsoft.com/office/drawing/2016/5/13/chartex" xmlns:cx8="http://schemas.microsoft.com/office/drawing/2016/5/14/chartex" xmlns:mc="http://schemas.openxmlformats.org/markup-compatibility/2006" xmlns:aink="http://schemas.microsoft.com/office/drawing/2016/ink" xmlns:am3d="http://schemas.microsoft.com/office/drawing/2017/model3d" xmlns:o="urn:schemas-microsoft-com:office:office" xmlns:oel="http://schemas.microsoft.com/office/2019/extlst" xmlns:r="http://schemas.openxmlformats.org/officeDocument/2006/relationships" xmlns:m="http://schemas.openxmlformats.org/officeDocument/2006/math" xmlns:v="urn:schemas-microsoft-com:vml" xmlns:wp14="http://schemas.microsoft.com/office/word/2010/wordprocessingDrawing" xmlns:wp="http://schemas.openxmlformats.org/drawingml/2006/wordprocessingDrawing" xmlns:w10="urn:schemas-microsoft-com:office:word" xmlns:w="http://schemas.openxmlformats.org/wordprocessingml/2006/main" xmlns:w14="http://schemas.microsoft.com/office/word/2010/wordml" xmlns:w15="http://schemas.microsoft.com/office/word/2012/wordml" xmlns:w16cex="http://schemas.microsoft.com/office/word/2018/wordml/cex" xmlns:w16cid="http://schemas.microsoft.com/office/word/2016/wordml/cid" xmlns:w16="http://schemas.microsoft.com/office/word/2018/wordml" xmlns:w16sdtdh="http://schemas.microsoft.com/office/word/2020/wordml/sdtdatahash" xmlns:w16se="http://schemas.microsoft.com/office/word/2015/wordml/symex" xmlns:wpg="http://schemas.microsoft.com/office/word/2010/wordprocessingGroup" xmlns:wpi="http://schemas.microsoft.com/office/word/2010/wordprocessingInk" xmlns:wne="http://schemas.microsoft.com/office/word/2006/wordml" xmlns:wps="http://schemas.microsoft.com/office/word/2010/wordprocessingShape" mc:Ignorable="w14 w15 w16se w16cid w16 w16cex w16sdtdh wp14">
-  <w:p>
-    <w:pPr>
-      <w:pStyle w:val="Fuzeile"/>
-    </w:pPr>
-  </w:p>
-</w:ftr>
-</file>
-
-<file path=word/footer2.xml><?xml version="1.0" encoding="utf-8"?>
 <w:ftr xmlns:wpc="http://schemas.microsoft.com/office/word/2010/wordprocessingCanvas" xmlns:cx="http://schemas.microsoft.com/office/drawing/2014/chartex" xmlns:cx1="http://schemas.microsoft.com/office/drawing/2015/9/8/chartex" xmlns:cx2="http://schemas.microsoft.com/office/drawing/2015/10/21/chartex" xmlns:cx3="http://schemas.microsoft.com/office/drawing/2016/5/9/chartex" xmlns:cx4="http://schemas.microsoft.com/office/drawing/2016/5/10/chartex" xmlns:cx5="http://schemas.microsoft.com/office/drawing/2016/5/11/chartex" xmlns:cx6="http://schemas.microsoft.com/office/drawing/2016/5/12/chartex" xmlns:cx7="http://schemas.microsoft.com/office/drawing/2016/5/13/chartex" xmlns:cx8="http://schemas.microsoft.com/office/drawing/2016/5/14/chartex" xmlns:mc="http://schemas.openxmlformats.org/markup-compatibility/2006" xmlns:aink="http://schemas.microsoft.com/office/drawing/2016/ink" xmlns:am3d="http://schemas.microsoft.com/office/drawing/2017/model3d" xmlns:o="urn:schemas-microsoft-com:office:office" xmlns:oel="http://schemas.microsoft.com/office/2019/extlst" xmlns:r="http://schemas.openxmlformats.org/officeDocument/2006/relationships" xmlns:m="http://schemas.openxmlformats.org/officeDocument/2006/math" xmlns:v="urn:schemas-microsoft-com:vml" xmlns:wp14="http://schemas.microsoft.com/office/word/2010/wordprocessingDrawing" xmlns:wp="http://schemas.openxmlformats.org/drawingml/2006/wordprocessingDrawing" xmlns:w10="urn:schemas-microsoft-com:office:word" xmlns:w="http://schemas.openxmlformats.org/wordprocessingml/2006/main" xmlns:w14="http://schemas.microsoft.com/office/word/2010/wordml" xmlns:w15="http://schemas.microsoft.com/office/word/2012/wordml" xmlns:w16cex="http://schemas.microsoft.com/office/word/2018/wordml/cex" xmlns:w16cid="http://schemas.microsoft.com/office/word/2016/wordml/cid" xmlns:w16="http://schemas.microsoft.com/office/word/2018/wordml" xmlns:w16sdtdh="http://schemas.microsoft.com/office/word/2020/wordml/sdtdatahash" xmlns:w16se="http://schemas.microsoft.com/office/word/2015/wordml/symex" xmlns:wpg="http://schemas.microsoft.com/office/word/2010/wordprocessingGroup" xmlns:wpi="http://schemas.microsoft.com/office/word/2010/wordprocessingInk" xmlns:wne="http://schemas.microsoft.com/office/word/2006/wordml" xmlns:wps="http://schemas.microsoft.com/office/word/2010/wordprocessingShape" mc:Ignorable="w14 w15 w16se w16cid w16 w16cex w16sdtdh wp14">
   <w:sdt>
     <w:sdtPr>
@@ -4363,16 +5580,6 @@
 </w:ftr>
 </file>
 
-<file path=word/footer3.xml><?xml version="1.0" encoding="utf-8"?>
-<w:ftr xmlns:wpc="http://schemas.microsoft.com/office/word/2010/wordprocessingCanvas" xmlns:cx="http://schemas.microsoft.com/office/drawing/2014/chartex" xmlns:cx1="http://schemas.microsoft.com/office/drawing/2015/9/8/chartex" xmlns:cx2="http://schemas.microsoft.com/office/drawing/2015/10/21/chartex" xmlns:cx3="http://schemas.microsoft.com/office/drawing/2016/5/9/chartex" xmlns:cx4="http://schemas.microsoft.com/office/drawing/2016/5/10/chartex" xmlns:cx5="http://schemas.microsoft.com/office/drawing/2016/5/11/chartex" xmlns:cx6="http://schemas.microsoft.com/office/drawing/2016/5/12/chartex" xmlns:cx7="http://schemas.microsoft.com/office/drawing/2016/5/13/chartex" xmlns:cx8="http://schemas.microsoft.com/office/drawing/2016/5/14/chartex" xmlns:mc="http://schemas.openxmlformats.org/markup-compatibility/2006" xmlns:aink="http://schemas.microsoft.com/office/drawing/2016/ink" xmlns:am3d="http://schemas.microsoft.com/office/drawing/2017/model3d" xmlns:o="urn:schemas-microsoft-com:office:office" xmlns:oel="http://schemas.microsoft.com/office/2019/extlst" xmlns:r="http://schemas.openxmlformats.org/officeDocument/2006/relationships" xmlns:m="http://schemas.openxmlformats.org/officeDocument/2006/math" xmlns:v="urn:schemas-microsoft-com:vml" xmlns:wp14="http://schemas.microsoft.com/office/word/2010/wordprocessingDrawing" xmlns:wp="http://schemas.openxmlformats.org/drawingml/2006/wordprocessingDrawing" xmlns:w10="urn:schemas-microsoft-com:office:word" xmlns:w="http://schemas.openxmlformats.org/wordprocessingml/2006/main" xmlns:w14="http://schemas.microsoft.com/office/word/2010/wordml" xmlns:w15="http://schemas.microsoft.com/office/word/2012/wordml" xmlns:w16cex="http://schemas.microsoft.com/office/word/2018/wordml/cex" xmlns:w16cid="http://schemas.microsoft.com/office/word/2016/wordml/cid" xmlns:w16="http://schemas.microsoft.com/office/word/2018/wordml" xmlns:w16sdtdh="http://schemas.microsoft.com/office/word/2020/wordml/sdtdatahash" xmlns:w16se="http://schemas.microsoft.com/office/word/2015/wordml/symex" xmlns:wpg="http://schemas.microsoft.com/office/word/2010/wordprocessingGroup" xmlns:wpi="http://schemas.microsoft.com/office/word/2010/wordprocessingInk" xmlns:wne="http://schemas.microsoft.com/office/word/2006/wordml" xmlns:wps="http://schemas.microsoft.com/office/word/2010/wordprocessingShape" mc:Ignorable="w14 w15 w16se w16cid w16 w16cex w16sdtdh wp14">
-  <w:p>
-    <w:pPr>
-      <w:pStyle w:val="Fuzeile"/>
-    </w:pPr>
-  </w:p>
-</w:ftr>
-</file>
-
 <file path=word/footnotes.xml><?xml version="1.0" encoding="utf-8"?>
 <w:footnotes xmlns:wpc="http://schemas.microsoft.com/office/word/2010/wordprocessingCanvas" xmlns:cx="http://schemas.microsoft.com/office/drawing/2014/chartex" xmlns:cx1="http://schemas.microsoft.com/office/drawing/2015/9/8/chartex" xmlns:cx2="http://schemas.microsoft.com/office/drawing/2015/10/21/chartex" xmlns:cx3="http://schemas.microsoft.com/office/drawing/2016/5/9/chartex" xmlns:cx4="http://schemas.microsoft.com/office/drawing/2016/5/10/chartex" xmlns:cx5="http://schemas.microsoft.com/office/drawing/2016/5/11/chartex" xmlns:cx6="http://schemas.microsoft.com/office/drawing/2016/5/12/chartex" xmlns:cx7="http://schemas.microsoft.com/office/drawing/2016/5/13/chartex" xmlns:cx8="http://schemas.microsoft.com/office/drawing/2016/5/14/chartex" xmlns:mc="http://schemas.openxmlformats.org/markup-compatibility/2006" xmlns:aink="http://schemas.microsoft.com/office/drawing/2016/ink" xmlns:am3d="http://schemas.microsoft.com/office/drawing/2017/model3d" xmlns:o="urn:schemas-microsoft-com:office:office" xmlns:oel="http://schemas.microsoft.com/office/2019/extlst" xmlns:r="http://schemas.openxmlformats.org/officeDocument/2006/relationships" xmlns:m="http://schemas.openxmlformats.org/officeDocument/2006/math" xmlns:v="urn:schemas-microsoft-com:vml" xmlns:wp14="http://schemas.microsoft.com/office/word/2010/wordprocessingDrawing" xmlns:wp="http://schemas.openxmlformats.org/drawingml/2006/wordprocessingDrawing" xmlns:w10="urn:schemas-microsoft-com:office:word" xmlns:w="http://schemas.openxmlformats.org/wordprocessingml/2006/main" xmlns:w14="http://schemas.microsoft.com/office/word/2010/wordml" xmlns:w15="http://schemas.microsoft.com/office/word/2012/wordml" xmlns:w16cex="http://schemas.microsoft.com/office/word/2018/wordml/cex" xmlns:w16cid="http://schemas.microsoft.com/office/word/2016/wordml/cid" xmlns:w16="http://schemas.microsoft.com/office/word/2018/wordml" xmlns:w16sdtdh="http://schemas.microsoft.com/office/word/2020/wordml/sdtdatahash" xmlns:w16se="http://schemas.microsoft.com/office/word/2015/wordml/symex" xmlns:wpg="http://schemas.microsoft.com/office/word/2010/wordprocessingGroup" xmlns:wpi="http://schemas.microsoft.com/office/word/2010/wordprocessingInk" xmlns:wne="http://schemas.microsoft.com/office/word/2006/wordml" xmlns:wps="http://schemas.microsoft.com/office/word/2010/wordprocessingShape" mc:Ignorable="w14 w15 w16se w16cid w16 w16cex w16sdtdh wp14">
   <w:footnote w:type="separator" w:id="-1">
@@ -4403,29 +5610,9 @@
   <w:p>
     <w:pPr>
       <w:pStyle w:val="Kopfzeile"/>
-    </w:pPr>
-  </w:p>
-</w:hdr>
-</file>
-
-<file path=word/header2.xml><?xml version="1.0" encoding="utf-8"?>
-<w:hdr xmlns:wpc="http://schemas.microsoft.com/office/word/2010/wordprocessingCanvas" xmlns:cx="http://schemas.microsoft.com/office/drawing/2014/chartex" xmlns:cx1="http://schemas.microsoft.com/office/drawing/2015/9/8/chartex" xmlns:cx2="http://schemas.microsoft.com/office/drawing/2015/10/21/chartex" xmlns:cx3="http://schemas.microsoft.com/office/drawing/2016/5/9/chartex" xmlns:cx4="http://schemas.microsoft.com/office/drawing/2016/5/10/chartex" xmlns:cx5="http://schemas.microsoft.com/office/drawing/2016/5/11/chartex" xmlns:cx6="http://schemas.microsoft.com/office/drawing/2016/5/12/chartex" xmlns:cx7="http://schemas.microsoft.com/office/drawing/2016/5/13/chartex" xmlns:cx8="http://schemas.microsoft.com/office/drawing/2016/5/14/chartex" xmlns:mc="http://schemas.openxmlformats.org/markup-compatibility/2006" xmlns:aink="http://schemas.microsoft.com/office/drawing/2016/ink" xmlns:am3d="http://schemas.microsoft.com/office/drawing/2017/model3d" xmlns:o="urn:schemas-microsoft-com:office:office" xmlns:oel="http://schemas.microsoft.com/office/2019/extlst" xmlns:r="http://schemas.openxmlformats.org/officeDocument/2006/relationships" xmlns:m="http://schemas.openxmlformats.org/officeDocument/2006/math" xmlns:v="urn:schemas-microsoft-com:vml" xmlns:wp14="http://schemas.microsoft.com/office/word/2010/wordprocessingDrawing" xmlns:wp="http://schemas.openxmlformats.org/drawingml/2006/wordprocessingDrawing" xmlns:w10="urn:schemas-microsoft-com:office:word" xmlns:w="http://schemas.openxmlformats.org/wordprocessingml/2006/main" xmlns:w14="http://schemas.microsoft.com/office/word/2010/wordml" xmlns:w15="http://schemas.microsoft.com/office/word/2012/wordml" xmlns:w16cex="http://schemas.microsoft.com/office/word/2018/wordml/cex" xmlns:w16cid="http://schemas.microsoft.com/office/word/2016/wordml/cid" xmlns:w16="http://schemas.microsoft.com/office/word/2018/wordml" xmlns:w16sdtdh="http://schemas.microsoft.com/office/word/2020/wordml/sdtdatahash" xmlns:w16se="http://schemas.microsoft.com/office/word/2015/wordml/symex" xmlns:wpg="http://schemas.microsoft.com/office/word/2010/wordprocessingGroup" xmlns:wpi="http://schemas.microsoft.com/office/word/2010/wordprocessingInk" xmlns:wne="http://schemas.microsoft.com/office/word/2006/wordml" xmlns:wps="http://schemas.microsoft.com/office/word/2010/wordprocessingShape" mc:Ignorable="w14 w15 w16se w16cid w16 w16cex w16sdtdh wp14">
-  <w:p>
-    <w:pPr>
-      <w:pStyle w:val="Kopfzeile"/>
       <w:jc w:val="right"/>
     </w:pPr>
   </w:p>
-  <w:p>
-    <w:pPr>
-      <w:pStyle w:val="Kopfzeile"/>
-    </w:pPr>
-  </w:p>
-</w:hdr>
-</file>
-
-<file path=word/header3.xml><?xml version="1.0" encoding="utf-8"?>
-<w:hdr xmlns:wpc="http://schemas.microsoft.com/office/word/2010/wordprocessingCanvas" xmlns:cx="http://schemas.microsoft.com/office/drawing/2014/chartex" xmlns:cx1="http://schemas.microsoft.com/office/drawing/2015/9/8/chartex" xmlns:cx2="http://schemas.microsoft.com/office/drawing/2015/10/21/chartex" xmlns:cx3="http://schemas.microsoft.com/office/drawing/2016/5/9/chartex" xmlns:cx4="http://schemas.microsoft.com/office/drawing/2016/5/10/chartex" xmlns:cx5="http://schemas.microsoft.com/office/drawing/2016/5/11/chartex" xmlns:cx6="http://schemas.microsoft.com/office/drawing/2016/5/12/chartex" xmlns:cx7="http://schemas.microsoft.com/office/drawing/2016/5/13/chartex" xmlns:cx8="http://schemas.microsoft.com/office/drawing/2016/5/14/chartex" xmlns:mc="http://schemas.openxmlformats.org/markup-compatibility/2006" xmlns:aink="http://schemas.microsoft.com/office/drawing/2016/ink" xmlns:am3d="http://schemas.microsoft.com/office/drawing/2017/model3d" xmlns:o="urn:schemas-microsoft-com:office:office" xmlns:oel="http://schemas.microsoft.com/office/2019/extlst" xmlns:r="http://schemas.openxmlformats.org/officeDocument/2006/relationships" xmlns:m="http://schemas.openxmlformats.org/officeDocument/2006/math" xmlns:v="urn:schemas-microsoft-com:vml" xmlns:wp14="http://schemas.microsoft.com/office/word/2010/wordprocessingDrawing" xmlns:wp="http://schemas.openxmlformats.org/drawingml/2006/wordprocessingDrawing" xmlns:w10="urn:schemas-microsoft-com:office:word" xmlns:w="http://schemas.openxmlformats.org/wordprocessingml/2006/main" xmlns:w14="http://schemas.microsoft.com/office/word/2010/wordml" xmlns:w15="http://schemas.microsoft.com/office/word/2012/wordml" xmlns:w16cex="http://schemas.microsoft.com/office/word/2018/wordml/cex" xmlns:w16cid="http://schemas.microsoft.com/office/word/2016/wordml/cid" xmlns:w16="http://schemas.microsoft.com/office/word/2018/wordml" xmlns:w16sdtdh="http://schemas.microsoft.com/office/word/2020/wordml/sdtdatahash" xmlns:w16se="http://schemas.microsoft.com/office/word/2015/wordml/symex" xmlns:wpg="http://schemas.microsoft.com/office/word/2010/wordprocessingGroup" xmlns:wpi="http://schemas.microsoft.com/office/word/2010/wordprocessingInk" xmlns:wne="http://schemas.microsoft.com/office/word/2006/wordml" xmlns:wps="http://schemas.microsoft.com/office/word/2010/wordprocessingShape" mc:Ignorable="w14 w15 w16se w16cid w16 w16cex w16sdtdh wp14">
   <w:p>
     <w:pPr>
       <w:pStyle w:val="Kopfzeile"/>

</xml_diff>